<commit_message>
Data Clump e Command Pattern
</commit_message>
<xml_diff>
--- a/Project/Phase 1/Sprint1/team_member_3/code_smells_element3.docx
+++ b/Project/Phase 1/Sprint1/team_member_3/code_smells_element3.docx
@@ -2,11 +2,437 @@
 <file path=word/document.xml><?xml version="1.0" encoding="utf-8"?>
 <w:document xmlns:wpc="http://schemas.microsoft.com/office/word/2010/wordprocessingCanvas" xmlns:cx="http://schemas.microsoft.com/office/drawing/2014/chartex" xmlns:cx1="http://schemas.microsoft.com/office/drawing/2015/9/8/chartex" xmlns:cx2="http://schemas.microsoft.com/office/drawing/2015/10/21/chartex" xmlns:cx3="http://schemas.microsoft.com/office/drawing/2016/5/9/chartex" xmlns:cx4="http://schemas.microsoft.com/office/drawing/2016/5/10/chartex" xmlns:cx5="http://schemas.microsoft.com/office/drawing/2016/5/11/chartex" xmlns:cx6="http://schemas.microsoft.com/office/drawing/2016/5/12/chartex" xmlns:cx7="http://schemas.microsoft.com/office/drawing/2016/5/13/chartex" xmlns:cx8="http://schemas.microsoft.com/office/drawing/2016/5/14/chartex" xmlns:mc="http://schemas.openxmlformats.org/markup-compatibility/2006" xmlns:aink="http://schemas.microsoft.com/office/drawing/2016/ink" xmlns:am3d="http://schemas.microsoft.com/office/drawing/2017/model3d" xmlns:o="urn:schemas-microsoft-com:office:office" xmlns:oel="http://schemas.microsoft.com/office/2019/extlst" xmlns:r="http://schemas.openxmlformats.org/officeDocument/2006/relationships" xmlns:m="http://schemas.openxmlformats.org/officeDocument/2006/math" xmlns:v="urn:schemas-microsoft-com:vml" xmlns:wp14="http://schemas.microsoft.com/office/word/2010/wordprocessingDrawing" xmlns:wp="http://schemas.openxmlformats.org/drawingml/2006/wordprocessingDrawing" xmlns:w10="urn:schemas-microsoft-com:office:word" xmlns:w="http://schemas.openxmlformats.org/wordprocessingml/2006/main" xmlns:w14="http://schemas.microsoft.com/office/word/2010/wordml" xmlns:w15="http://schemas.microsoft.com/office/word/2012/wordml" xmlns:w16cex="http://schemas.microsoft.com/office/word/2018/wordml/cex" xmlns:w16cid="http://schemas.microsoft.com/office/word/2016/wordml/cid" xmlns:w16="http://schemas.microsoft.com/office/word/2018/wordml" xmlns:w16sdtdh="http://schemas.microsoft.com/office/word/2020/wordml/sdtdatahash" xmlns:w16se="http://schemas.microsoft.com/office/word/2015/wordml/symex" xmlns:wpg="http://schemas.microsoft.com/office/word/2010/wordprocessingGroup" xmlns:wpi="http://schemas.microsoft.com/office/word/2010/wordprocessingInk" xmlns:wne="http://schemas.microsoft.com/office/word/2006/wordml" xmlns:wps="http://schemas.microsoft.com/office/word/2010/wordprocessingShape" mc:Ignorable="w14 w15 w16se w16cid w16 w16cex w16sdtdh wp14">
   <w:body>
+    <w:sdt>
+      <w:sdtPr>
+        <w:id w:val="1729410516"/>
+        <w:docPartObj>
+          <w:docPartGallery w:val="Cover Pages"/>
+          <w:docPartUnique/>
+        </w:docPartObj>
+      </w:sdtPr>
+      <w:sdtContent>
+        <w:p/>
+        <w:tbl>
+          <w:tblPr>
+            <w:tblpPr w:leftFromText="187" w:rightFromText="187" w:horzAnchor="margin" w:tblpXSpec="center" w:tblpY="2881"/>
+            <w:tblW w:w="4000" w:type="pct"/>
+            <w:tblBorders>
+              <w:left w:val="single" w:sz="12" w:space="0" w:color="4472C4" w:themeColor="accent1"/>
+            </w:tblBorders>
+            <w:tblCellMar>
+              <w:left w:w="144" w:type="dxa"/>
+              <w:right w:w="115" w:type="dxa"/>
+            </w:tblCellMar>
+            <w:tblLook w:val="04A0" w:firstRow="1" w:lastRow="0" w:firstColumn="1" w:lastColumn="0" w:noHBand="0" w:noVBand="1"/>
+          </w:tblPr>
+          <w:tblGrid>
+            <w:gridCol w:w="7058"/>
+          </w:tblGrid>
+          <w:tr>
+            <w:sdt>
+              <w:sdtPr>
+                <w:rPr>
+                  <w:color w:val="2F5496" w:themeColor="accent1" w:themeShade="BF"/>
+                  <w:sz w:val="24"/>
+                  <w:szCs w:val="24"/>
+                </w:rPr>
+                <w:alias w:val="Empresa"/>
+                <w:id w:val="13406915"/>
+                <w:placeholder>
+                  <w:docPart w:val="FAE1EE45A6504339899F1E6ECCF653DE"/>
+                </w:placeholder>
+                <w:dataBinding w:prefixMappings="xmlns:ns0='http://schemas.openxmlformats.org/officeDocument/2006/extended-properties'" w:xpath="/ns0:Properties[1]/ns0:Company[1]" w:storeItemID="{6668398D-A668-4E3E-A5EB-62B293D839F1}"/>
+                <w:text/>
+              </w:sdtPr>
+              <w:sdtContent>
+                <w:tc>
+                  <w:tcPr>
+                    <w:tcW w:w="7672" w:type="dxa"/>
+                    <w:tcMar>
+                      <w:top w:w="216" w:type="dxa"/>
+                      <w:left w:w="115" w:type="dxa"/>
+                      <w:bottom w:w="216" w:type="dxa"/>
+                      <w:right w:w="115" w:type="dxa"/>
+                    </w:tcMar>
+                  </w:tcPr>
+                  <w:p>
+                    <w:pPr>
+                      <w:pStyle w:val="SemEspaamento"/>
+                      <w:rPr>
+                        <w:color w:val="2F5496" w:themeColor="accent1" w:themeShade="BF"/>
+                        <w:sz w:val="24"/>
+                      </w:rPr>
+                    </w:pPr>
+                    <w:r>
+                      <w:rPr>
+                        <w:color w:val="2F5496" w:themeColor="accent1" w:themeShade="BF"/>
+                        <w:sz w:val="24"/>
+                        <w:szCs w:val="24"/>
+                      </w:rPr>
+                      <w:t>FCT UNL</w:t>
+                    </w:r>
+                  </w:p>
+                </w:tc>
+              </w:sdtContent>
+            </w:sdt>
+          </w:tr>
+          <w:tr>
+            <w:tc>
+              <w:tcPr>
+                <w:tcW w:w="7672" w:type="dxa"/>
+              </w:tcPr>
+              <w:sdt>
+                <w:sdtPr>
+                  <w:rPr>
+                    <w:rFonts w:asciiTheme="majorHAnsi" w:eastAsiaTheme="majorEastAsia" w:hAnsiTheme="majorHAnsi" w:cstheme="majorBidi"/>
+                    <w:color w:val="4472C4" w:themeColor="accent1"/>
+                    <w:sz w:val="88"/>
+                    <w:szCs w:val="88"/>
+                  </w:rPr>
+                  <w:alias w:val="Título"/>
+                  <w:id w:val="13406919"/>
+                  <w:placeholder>
+                    <w:docPart w:val="28F9DB1D82244E12B0342135E355727F"/>
+                  </w:placeholder>
+                  <w:dataBinding w:prefixMappings="xmlns:ns0='http://schemas.openxmlformats.org/package/2006/metadata/core-properties' xmlns:ns1='http://purl.org/dc/elements/1.1/'" w:xpath="/ns0:coreProperties[1]/ns1:title[1]" w:storeItemID="{6C3C8BC8-F283-45AE-878A-BAB7291924A1}"/>
+                  <w:text/>
+                </w:sdtPr>
+                <w:sdtContent>
+                  <w:p>
+                    <w:pPr>
+                      <w:pStyle w:val="SemEspaamento"/>
+                      <w:spacing w:line="216" w:lineRule="auto"/>
+                      <w:rPr>
+                        <w:rFonts w:asciiTheme="majorHAnsi" w:eastAsiaTheme="majorEastAsia" w:hAnsiTheme="majorHAnsi" w:cstheme="majorBidi"/>
+                        <w:color w:val="4472C4" w:themeColor="accent1"/>
+                        <w:sz w:val="88"/>
+                        <w:szCs w:val="88"/>
+                      </w:rPr>
+                    </w:pPr>
+                    <w:r>
+                      <w:rPr>
+                        <w:rFonts w:asciiTheme="majorHAnsi" w:eastAsiaTheme="majorEastAsia" w:hAnsiTheme="majorHAnsi" w:cstheme="majorBidi"/>
+                        <w:color w:val="4472C4" w:themeColor="accent1"/>
+                        <w:sz w:val="88"/>
+                        <w:szCs w:val="88"/>
+                      </w:rPr>
+                      <w:t>Code Smells</w:t>
+                    </w:r>
+                  </w:p>
+                </w:sdtContent>
+              </w:sdt>
+            </w:tc>
+          </w:tr>
+          <w:tr>
+            <w:sdt>
+              <w:sdtPr>
+                <w:rPr>
+                  <w:color w:val="2F5496" w:themeColor="accent1" w:themeShade="BF"/>
+                  <w:sz w:val="24"/>
+                  <w:szCs w:val="24"/>
+                  <w:lang w:val="pt-PT"/>
+                </w:rPr>
+                <w:alias w:val="Subtítulo"/>
+                <w:id w:val="13406923"/>
+                <w:placeholder>
+                  <w:docPart w:val="F7163B82F2C14C45AAD2D919A53704B7"/>
+                </w:placeholder>
+                <w:dataBinding w:prefixMappings="xmlns:ns0='http://schemas.openxmlformats.org/package/2006/metadata/core-properties' xmlns:ns1='http://purl.org/dc/elements/1.1/'" w:xpath="/ns0:coreProperties[1]/ns1:subject[1]" w:storeItemID="{6C3C8BC8-F283-45AE-878A-BAB7291924A1}"/>
+                <w:text/>
+              </w:sdtPr>
+              <w:sdtContent>
+                <w:tc>
+                  <w:tcPr>
+                    <w:tcW w:w="7672" w:type="dxa"/>
+                    <w:tcMar>
+                      <w:top w:w="216" w:type="dxa"/>
+                      <w:left w:w="115" w:type="dxa"/>
+                      <w:bottom w:w="216" w:type="dxa"/>
+                      <w:right w:w="115" w:type="dxa"/>
+                    </w:tcMar>
+                  </w:tcPr>
+                  <w:p>
+                    <w:pPr>
+                      <w:pStyle w:val="SemEspaamento"/>
+                      <w:rPr>
+                        <w:color w:val="2F5496" w:themeColor="accent1" w:themeShade="BF"/>
+                        <w:sz w:val="24"/>
+                        <w:lang w:val="pt-PT"/>
+                      </w:rPr>
+                    </w:pPr>
+                    <w:r>
+                      <w:rPr>
+                        <w:color w:val="2F5496" w:themeColor="accent1" w:themeShade="BF"/>
+                        <w:sz w:val="24"/>
+                        <w:szCs w:val="24"/>
+                        <w:lang w:val="pt-PT"/>
+                      </w:rPr>
+                      <w:t>Trabalho de ES</w:t>
+                    </w:r>
+                  </w:p>
+                </w:tc>
+              </w:sdtContent>
+            </w:sdt>
+          </w:tr>
+        </w:tbl>
+        <w:tbl>
+          <w:tblPr>
+            <w:tblpPr w:leftFromText="187" w:rightFromText="187" w:horzAnchor="margin" w:tblpXSpec="center" w:tblpYSpec="bottom"/>
+            <w:tblW w:w="3857" w:type="pct"/>
+            <w:tblLook w:val="04A0" w:firstRow="1" w:lastRow="0" w:firstColumn="1" w:lastColumn="0" w:noHBand="0" w:noVBand="1"/>
+          </w:tblPr>
+          <w:tblGrid>
+            <w:gridCol w:w="6818"/>
+          </w:tblGrid>
+          <w:tr>
+            <w:tc>
+              <w:tcPr>
+                <w:tcW w:w="7221" w:type="dxa"/>
+                <w:tcMar>
+                  <w:top w:w="216" w:type="dxa"/>
+                  <w:left w:w="115" w:type="dxa"/>
+                  <w:bottom w:w="216" w:type="dxa"/>
+                  <w:right w:w="115" w:type="dxa"/>
+                </w:tcMar>
+              </w:tcPr>
+              <w:sdt>
+                <w:sdtPr>
+                  <w:rPr>
+                    <w:color w:val="4472C4" w:themeColor="accent1"/>
+                    <w:sz w:val="28"/>
+                    <w:szCs w:val="28"/>
+                  </w:rPr>
+                  <w:alias w:val="Autor"/>
+                  <w:id w:val="13406928"/>
+                  <w:placeholder>
+                    <w:docPart w:val="3B74593758FC4F4DB6A45681367FC946"/>
+                  </w:placeholder>
+                  <w:dataBinding w:prefixMappings="xmlns:ns0='http://schemas.openxmlformats.org/package/2006/metadata/core-properties' xmlns:ns1='http://purl.org/dc/elements/1.1/'" w:xpath="/ns0:coreProperties[1]/ns1:creator[1]" w:storeItemID="{6C3C8BC8-F283-45AE-878A-BAB7291924A1}"/>
+                  <w:text/>
+                </w:sdtPr>
+                <w:sdtContent>
+                  <w:p>
+                    <w:pPr>
+                      <w:pStyle w:val="SemEspaamento"/>
+                      <w:rPr>
+                        <w:color w:val="4472C4" w:themeColor="accent1"/>
+                        <w:sz w:val="28"/>
+                        <w:szCs w:val="28"/>
+                      </w:rPr>
+                    </w:pPr>
+                    <w:r>
+                      <w:rPr>
+                        <w:color w:val="4472C4" w:themeColor="accent1"/>
+                        <w:sz w:val="28"/>
+                        <w:szCs w:val="28"/>
+                      </w:rPr>
+                      <w:t>Daniel Gavinho 59889</w:t>
+                    </w:r>
+                  </w:p>
+                </w:sdtContent>
+              </w:sdt>
+              <w:sdt>
+                <w:sdtPr>
+                  <w:rPr>
+                    <w:color w:val="4472C4" w:themeColor="accent1"/>
+                    <w:sz w:val="28"/>
+                    <w:szCs w:val="28"/>
+                  </w:rPr>
+                  <w:alias w:val="Data"/>
+                  <w:tag w:val="Data"/>
+                  <w:id w:val="13406932"/>
+                  <w:placeholder>
+                    <w:docPart w:val="CA04AB4326254BD9A716C18EF0A81365"/>
+                  </w:placeholder>
+                  <w:dataBinding w:prefixMappings="xmlns:ns0='http://schemas.microsoft.com/office/2006/coverPageProps'" w:xpath="/ns0:CoverPageProperties[1]/ns0:PublishDate[1]" w:storeItemID="{55AF091B-3C7A-41E3-B477-F2FDAA23CFDA}"/>
+                  <w:date w:fullDate="2022-10-19T00:00:00Z">
+                    <w:dateFormat w:val="d/M/yyyy"/>
+                    <w:lid w:val="pt-BR"/>
+                    <w:storeMappedDataAs w:val="dateTime"/>
+                    <w:calendar w:val="gregorian"/>
+                  </w:date>
+                </w:sdtPr>
+                <w:sdtContent>
+                  <w:p>
+                    <w:pPr>
+                      <w:pStyle w:val="SemEspaamento"/>
+                      <w:rPr>
+                        <w:color w:val="4472C4" w:themeColor="accent1"/>
+                        <w:sz w:val="28"/>
+                        <w:szCs w:val="28"/>
+                      </w:rPr>
+                    </w:pPr>
+                    <w:r>
+                      <w:rPr>
+                        <w:color w:val="4472C4" w:themeColor="accent1"/>
+                        <w:sz w:val="28"/>
+                        <w:szCs w:val="28"/>
+                        <w:lang w:val="pt-BR"/>
+                      </w:rPr>
+                      <w:t>19/10/2022</w:t>
+                    </w:r>
+                  </w:p>
+                </w:sdtContent>
+              </w:sdt>
+              <w:p>
+                <w:pPr>
+                  <w:pStyle w:val="SemEspaamento"/>
+                  <w:rPr>
+                    <w:color w:val="4472C4" w:themeColor="accent1"/>
+                  </w:rPr>
+                </w:pPr>
+              </w:p>
+            </w:tc>
+          </w:tr>
+        </w:tbl>
+        <w:p>
+          <w:pPr>
+            <w:rPr>
+              <w:rFonts w:asciiTheme="majorHAnsi" w:eastAsiaTheme="majorEastAsia" w:hAnsiTheme="majorHAnsi" w:cstheme="majorBidi"/>
+              <w:color w:val="2F5496" w:themeColor="accent1" w:themeShade="BF"/>
+              <w:sz w:val="32"/>
+              <w:szCs w:val="32"/>
+            </w:rPr>
+          </w:pPr>
+          <w:r>
+            <w:br w:type="page"/>
+          </w:r>
+        </w:p>
+      </w:sdtContent>
+    </w:sdt>
+    <w:p>
+      <w:pPr>
+        <w:pStyle w:val="Ttulo1"/>
+        <w:jc w:val="center"/>
+      </w:pPr>
+      <w:r>
+        <w:lastRenderedPageBreak/>
+        <w:t>Data Clumps</w:t>
+      </w:r>
+    </w:p>
     <w:p/>
+    <w:p>
+      <w:r>
+        <w:drawing>
+          <wp:inline distT="0" distB="0" distL="0" distR="0" wp14:anchorId="21E37AD8" wp14:editId="54E26A42">
+            <wp:extent cx="5612130" cy="4105275"/>
+            <wp:effectExtent l="0" t="0" r="7620" b="9525"/>
+            <wp:docPr id="1" name="Imagem 1" descr="Texto&#10;&#10;Descrição gerada automaticamente"/>
+            <wp:cNvGraphicFramePr>
+              <a:graphicFrameLocks xmlns:a="http://schemas.openxmlformats.org/drawingml/2006/main" noChangeAspect="1"/>
+            </wp:cNvGraphicFramePr>
+            <a:graphic xmlns:a="http://schemas.openxmlformats.org/drawingml/2006/main">
+              <a:graphicData uri="http://schemas.openxmlformats.org/drawingml/2006/picture">
+                <pic:pic xmlns:pic="http://schemas.openxmlformats.org/drawingml/2006/picture">
+                  <pic:nvPicPr>
+                    <pic:cNvPr id="1" name="Imagem 1" descr="Texto&#10;&#10;Descrição gerada automaticamente"/>
+                    <pic:cNvPicPr/>
+                  </pic:nvPicPr>
+                  <pic:blipFill>
+                    <a:blip r:embed="rId5"/>
+                    <a:stretch>
+                      <a:fillRect/>
+                    </a:stretch>
+                  </pic:blipFill>
+                  <pic:spPr>
+                    <a:xfrm>
+                      <a:off x="0" y="0"/>
+                      <a:ext cx="5612130" cy="4105275"/>
+                    </a:xfrm>
+                    <a:prstGeom prst="rect">
+                      <a:avLst/>
+                    </a:prstGeom>
+                  </pic:spPr>
+                </pic:pic>
+              </a:graphicData>
+            </a:graphic>
+          </wp:inline>
+        </w:drawing>
+      </w:r>
+    </w:p>
+    <w:p>
+      <w:r>
+        <w:t>Folder Encontrada: ganttproject\src\main\java\net\source</w:t>
+      </w:r>
+      <w:r>
+        <w:t>forge\ganttproject\action\edit</w:t>
+      </w:r>
+    </w:p>
+    <w:p>
+      <w:pPr>
+        <w:rPr>
+          <w:lang w:val="pt-PT"/>
+        </w:rPr>
+      </w:pPr>
+      <w:r>
+        <w:rPr>
+          <w:lang w:val="pt-PT"/>
+        </w:rPr>
+        <w:t>Rationale: O programa contém vários m</w:t>
+      </w:r>
+      <w:r>
+        <w:rPr>
+          <w:lang w:val="pt-PT"/>
+        </w:rPr>
+        <w:t>étodos como o mostrado acima, onde têm tantos argumentos que ocupam várias linhas para correr um só método eg. Linhas 149-152</w:t>
+      </w:r>
+    </w:p>
+    <w:p>
+      <w:pPr>
+        <w:rPr>
+          <w:u w:val="single"/>
+          <w:lang w:val="pt-PT"/>
+        </w:rPr>
+      </w:pPr>
+      <w:r>
+        <w:rPr>
+          <w:lang w:val="pt-PT"/>
+        </w:rPr>
+        <w:t xml:space="preserve">Suggestion: </w:t>
+      </w:r>
+      <w:r>
+        <w:rPr>
+          <w:lang w:val="pt-PT"/>
+        </w:rPr>
+        <w:t>Este code smell pode ser r</w:t>
+      </w:r>
+      <w:r>
+        <w:rPr>
+          <w:lang w:val="pt-PT"/>
+        </w:rPr>
+        <w:t>esolvido pela criação prévia anteriormente dos argumentos, ou utilização de um</w:t>
+      </w:r>
+      <w:r>
+        <w:rPr>
+          <w:lang w:val="pt-PT"/>
+        </w:rPr>
+        <w:t xml:space="preserve">a classe </w:t>
+      </w:r>
+      <w:r>
+        <w:rPr>
+          <w:lang w:val="pt-PT"/>
+        </w:rPr>
+        <w:t>para tratar da criação</w:t>
+      </w:r>
+      <w:r>
+        <w:rPr>
+          <w:lang w:val="pt-PT"/>
+        </w:rPr>
+        <w:t xml:space="preserve"> e manutenção</w:t>
+      </w:r>
+      <w:r>
+        <w:rPr>
+          <w:lang w:val="pt-PT"/>
+        </w:rPr>
+        <w:t xml:space="preserve"> desses argumentos numa maneira mais concisa</w:t>
+      </w:r>
+    </w:p>
     <w:sectPr>
       <w:pgSz w:w="12240" w:h="15840"/>
       <w:pgMar w:top="1417" w:right="1701" w:bottom="1417" w:left="1701" w:header="720" w:footer="720" w:gutter="0"/>
+      <w:pgNumType w:start="0"/>
       <w:cols w:space="720"/>
+      <w:titlePg/>
       <w:docGrid w:linePitch="360"/>
     </w:sectPr>
   </w:body>
@@ -14,6 +440,736 @@
 </file>
 
 <file path=word/styles.xml><?xml version="1.0" encoding="utf-8"?>
+<w:styles xmlns:mc="http://schemas.openxmlformats.org/markup-compatibility/2006" xmlns:r="http://schemas.openxmlformats.org/officeDocument/2006/relationships" xmlns:w="http://schemas.openxmlformats.org/wordprocessingml/2006/main" xmlns:w14="http://schemas.microsoft.com/office/word/2010/wordml" xmlns:w15="http://schemas.microsoft.com/office/word/2012/wordml" xmlns:w16cex="http://schemas.microsoft.com/office/word/2018/wordml/cex" xmlns:w16cid="http://schemas.microsoft.com/office/word/2016/wordml/cid" xmlns:w16="http://schemas.microsoft.com/office/word/2018/wordml" xmlns:w16sdtdh="http://schemas.microsoft.com/office/word/2020/wordml/sdtdatahash" xmlns:w16se="http://schemas.microsoft.com/office/word/2015/wordml/symex" mc:Ignorable="w14 w15 w16se w16cid w16 w16cex w16sdtdh">
+  <w:docDefaults>
+    <w:rPrDefault>
+      <w:rPr>
+        <w:rFonts w:asciiTheme="minorHAnsi" w:eastAsiaTheme="minorEastAsia" w:hAnsiTheme="minorHAnsi" w:cstheme="minorBidi"/>
+        <w:sz w:val="22"/>
+        <w:szCs w:val="22"/>
+        <w:lang w:val="en-US" w:eastAsia="ja-JP" w:bidi="ar-SA"/>
+      </w:rPr>
+    </w:rPrDefault>
+    <w:pPrDefault>
+      <w:pPr>
+        <w:spacing w:after="160" w:line="259" w:lineRule="auto"/>
+      </w:pPr>
+    </w:pPrDefault>
+  </w:docDefaults>
+  <w:latentStyles w:defLockedState="0" w:defUIPriority="99" w:defSemiHidden="0" w:defUnhideWhenUsed="0" w:defQFormat="0" w:count="376">
+    <w:lsdException w:name="Normal" w:uiPriority="0" w:qFormat="1"/>
+    <w:lsdException w:name="heading 1" w:uiPriority="9" w:qFormat="1"/>
+    <w:lsdException w:name="heading 2" w:semiHidden="1" w:uiPriority="9" w:unhideWhenUsed="1" w:qFormat="1"/>
+    <w:lsdException w:name="heading 3" w:semiHidden="1" w:uiPriority="9" w:unhideWhenUsed="1" w:qFormat="1"/>
+    <w:lsdException w:name="heading 4" w:semiHidden="1" w:uiPriority="9" w:unhideWhenUsed="1" w:qFormat="1"/>
+    <w:lsdException w:name="heading 5" w:semiHidden="1" w:uiPriority="9" w:unhideWhenUsed="1" w:qFormat="1"/>
+    <w:lsdException w:name="heading 6" w:semiHidden="1" w:uiPriority="9" w:unhideWhenUsed="1" w:qFormat="1"/>
+    <w:lsdException w:name="heading 7" w:semiHidden="1" w:uiPriority="9" w:unhideWhenUsed="1" w:qFormat="1"/>
+    <w:lsdException w:name="heading 8" w:semiHidden="1" w:uiPriority="9" w:unhideWhenUsed="1" w:qFormat="1"/>
+    <w:lsdException w:name="heading 9" w:semiHidden="1" w:uiPriority="9" w:unhideWhenUsed="1" w:qFormat="1"/>
+    <w:lsdException w:name="index 1" w:semiHidden="1" w:unhideWhenUsed="1"/>
+    <w:lsdException w:name="index 2" w:semiHidden="1" w:unhideWhenUsed="1"/>
+    <w:lsdException w:name="index 3" w:semiHidden="1" w:unhideWhenUsed="1"/>
+    <w:lsdException w:name="index 4" w:semiHidden="1" w:unhideWhenUsed="1"/>
+    <w:lsdException w:name="index 5" w:semiHidden="1" w:unhideWhenUsed="1"/>
+    <w:lsdException w:name="index 6" w:semiHidden="1" w:unhideWhenUsed="1"/>
+    <w:lsdException w:name="index 7" w:semiHidden="1" w:unhideWhenUsed="1"/>
+    <w:lsdException w:name="index 8" w:semiHidden="1" w:unhideWhenUsed="1"/>
+    <w:lsdException w:name="index 9" w:semiHidden="1" w:unhideWhenUsed="1"/>
+    <w:lsdException w:name="toc 1" w:semiHidden="1" w:uiPriority="39" w:unhideWhenUsed="1"/>
+    <w:lsdException w:name="toc 2" w:semiHidden="1" w:uiPriority="39" w:unhideWhenUsed="1"/>
+    <w:lsdException w:name="toc 3" w:semiHidden="1" w:uiPriority="39" w:unhideWhenUsed="1"/>
+    <w:lsdException w:name="toc 4" w:semiHidden="1" w:uiPriority="39" w:unhideWhenUsed="1"/>
+    <w:lsdException w:name="toc 5" w:semiHidden="1" w:uiPriority="39" w:unhideWhenUsed="1"/>
+    <w:lsdException w:name="toc 6" w:semiHidden="1" w:uiPriority="39" w:unhideWhenUsed="1"/>
+    <w:lsdException w:name="toc 7" w:semiHidden="1" w:uiPriority="39" w:unhideWhenUsed="1"/>
+    <w:lsdException w:name="toc 8" w:semiHidden="1" w:uiPriority="39" w:unhideWhenUsed="1"/>
+    <w:lsdException w:name="toc 9" w:semiHidden="1" w:uiPriority="39" w:unhideWhenUsed="1"/>
+    <w:lsdException w:name="Normal Indent" w:semiHidden="1" w:unhideWhenUsed="1"/>
+    <w:lsdException w:name="footnote text" w:semiHidden="1" w:unhideWhenUsed="1"/>
+    <w:lsdException w:name="annotation text" w:semiHidden="1" w:unhideWhenUsed="1"/>
+    <w:lsdException w:name="header" w:semiHidden="1" w:unhideWhenUsed="1"/>
+    <w:lsdException w:name="footer" w:semiHidden="1" w:unhideWhenUsed="1"/>
+    <w:lsdException w:name="index heading" w:semiHidden="1" w:unhideWhenUsed="1"/>
+    <w:lsdException w:name="caption" w:semiHidden="1" w:uiPriority="35" w:unhideWhenUsed="1" w:qFormat="1"/>
+    <w:lsdException w:name="table of figures" w:semiHidden="1" w:unhideWhenUsed="1"/>
+    <w:lsdException w:name="envelope address" w:semiHidden="1" w:unhideWhenUsed="1"/>
+    <w:lsdException w:name="envelope return" w:semiHidden="1" w:unhideWhenUsed="1"/>
+    <w:lsdException w:name="footnote reference" w:semiHidden="1" w:unhideWhenUsed="1"/>
+    <w:lsdException w:name="annotation reference" w:semiHidden="1" w:unhideWhenUsed="1"/>
+    <w:lsdException w:name="line number" w:semiHidden="1" w:unhideWhenUsed="1"/>
+    <w:lsdException w:name="page number" w:semiHidden="1" w:unhideWhenUsed="1"/>
+    <w:lsdException w:name="endnote reference" w:semiHidden="1" w:unhideWhenUsed="1"/>
+    <w:lsdException w:name="endnote text" w:semiHidden="1" w:unhideWhenUsed="1"/>
+    <w:lsdException w:name="table of authorities" w:semiHidden="1" w:unhideWhenUsed="1"/>
+    <w:lsdException w:name="macro" w:semiHidden="1" w:unhideWhenUsed="1"/>
+    <w:lsdException w:name="toa heading" w:semiHidden="1" w:unhideWhenUsed="1"/>
+    <w:lsdException w:name="List" w:semiHidden="1" w:unhideWhenUsed="1"/>
+    <w:lsdException w:name="List Bullet" w:semiHidden="1" w:unhideWhenUsed="1"/>
+    <w:lsdException w:name="List Number" w:semiHidden="1" w:unhideWhenUsed="1"/>
+    <w:lsdException w:name="List 2" w:semiHidden="1" w:unhideWhenUsed="1"/>
+    <w:lsdException w:name="List 3" w:semiHidden="1" w:unhideWhenUsed="1"/>
+    <w:lsdException w:name="List 4" w:semiHidden="1" w:unhideWhenUsed="1"/>
+    <w:lsdException w:name="List 5" w:semiHidden="1" w:unhideWhenUsed="1"/>
+    <w:lsdException w:name="List Bullet 2" w:semiHidden="1" w:unhideWhenUsed="1"/>
+    <w:lsdException w:name="List Bullet 3" w:semiHidden="1" w:unhideWhenUsed="1"/>
+    <w:lsdException w:name="List Bullet 4" w:semiHidden="1" w:unhideWhenUsed="1"/>
+    <w:lsdException w:name="List Bullet 5" w:semiHidden="1" w:unhideWhenUsed="1"/>
+    <w:lsdException w:name="List Number 2" w:semiHidden="1" w:unhideWhenUsed="1"/>
+    <w:lsdException w:name="List Number 3" w:semiHidden="1" w:unhideWhenUsed="1"/>
+    <w:lsdException w:name="List Number 4" w:semiHidden="1" w:unhideWhenUsed="1"/>
+    <w:lsdException w:name="List Number 5" w:semiHidden="1" w:unhideWhenUsed="1"/>
+    <w:lsdException w:name="Title" w:uiPriority="10" w:qFormat="1"/>
+    <w:lsdException w:name="Closing" w:semiHidden="1" w:unhideWhenUsed="1"/>
+    <w:lsdException w:name="Signature" w:semiHidden="1" w:unhideWhenUsed="1"/>
+    <w:lsdException w:name="Default Paragraph Font" w:semiHidden="1" w:uiPriority="1" w:unhideWhenUsed="1"/>
+    <w:lsdException w:name="Body Text" w:semiHidden="1" w:unhideWhenUsed="1"/>
+    <w:lsdException w:name="Body Text Indent" w:semiHidden="1" w:unhideWhenUsed="1"/>
+    <w:lsdException w:name="List Continue" w:semiHidden="1" w:unhideWhenUsed="1"/>
+    <w:lsdException w:name="List Continue 2" w:semiHidden="1" w:unhideWhenUsed="1"/>
+    <w:lsdException w:name="List Continue 3" w:semiHidden="1" w:unhideWhenUsed="1"/>
+    <w:lsdException w:name="List Continue 4" w:semiHidden="1" w:unhideWhenUsed="1"/>
+    <w:lsdException w:name="List Continue 5" w:semiHidden="1" w:unhideWhenUsed="1"/>
+    <w:lsdException w:name="Message Header" w:semiHidden="1" w:unhideWhenUsed="1"/>
+    <w:lsdException w:name="Subtitle" w:uiPriority="11" w:qFormat="1"/>
+    <w:lsdException w:name="Salutation" w:semiHidden="1" w:unhideWhenUsed="1"/>
+    <w:lsdException w:name="Date" w:semiHidden="1" w:unhideWhenUsed="1"/>
+    <w:lsdException w:name="Body Text First Indent" w:semiHidden="1" w:unhideWhenUsed="1"/>
+    <w:lsdException w:name="Body Text First Indent 2" w:semiHidden="1" w:unhideWhenUsed="1"/>
+    <w:lsdException w:name="Note Heading" w:semiHidden="1" w:unhideWhenUsed="1"/>
+    <w:lsdException w:name="Body Text 2" w:semiHidden="1" w:unhideWhenUsed="1"/>
+    <w:lsdException w:name="Body Text 3" w:semiHidden="1" w:unhideWhenUsed="1"/>
+    <w:lsdException w:name="Body Text Indent 2" w:semiHidden="1" w:unhideWhenUsed="1"/>
+    <w:lsdException w:name="Body Text Indent 3" w:semiHidden="1" w:unhideWhenUsed="1"/>
+    <w:lsdException w:name="Block Text" w:semiHidden="1" w:unhideWhenUsed="1"/>
+    <w:lsdException w:name="Hyperlink" w:semiHidden="1" w:unhideWhenUsed="1"/>
+    <w:lsdException w:name="FollowedHyperlink" w:semiHidden="1" w:unhideWhenUsed="1"/>
+    <w:lsdException w:name="Strong" w:uiPriority="22" w:qFormat="1"/>
+    <w:lsdException w:name="Emphasis" w:uiPriority="20" w:qFormat="1"/>
+    <w:lsdException w:name="Document Map" w:semiHidden="1" w:unhideWhenUsed="1"/>
+    <w:lsdException w:name="Plain Text" w:semiHidden="1" w:unhideWhenUsed="1"/>
+    <w:lsdException w:name="E-mail Signature" w:semiHidden="1" w:unhideWhenUsed="1"/>
+    <w:lsdException w:name="HTML Top of Form" w:semiHidden="1" w:unhideWhenUsed="1"/>
+    <w:lsdException w:name="HTML Bottom of Form" w:semiHidden="1" w:unhideWhenUsed="1"/>
+    <w:lsdException w:name="Normal (Web)" w:semiHidden="1" w:unhideWhenUsed="1"/>
+    <w:lsdException w:name="HTML Acronym" w:semiHidden="1" w:unhideWhenUsed="1"/>
+    <w:lsdException w:name="HTML Address" w:semiHidden="1" w:unhideWhenUsed="1"/>
+    <w:lsdException w:name="HTML Cite" w:semiHidden="1" w:unhideWhenUsed="1"/>
+    <w:lsdException w:name="HTML Code" w:semiHidden="1" w:unhideWhenUsed="1"/>
+    <w:lsdException w:name="HTML Definition" w:semiHidden="1" w:unhideWhenUsed="1"/>
+    <w:lsdException w:name="HTML Keyboard" w:semiHidden="1" w:unhideWhenUsed="1"/>
+    <w:lsdException w:name="HTML Preformatted" w:semiHidden="1" w:unhideWhenUsed="1"/>
+    <w:lsdException w:name="HTML Sample" w:semiHidden="1" w:unhideWhenUsed="1"/>
+    <w:lsdException w:name="HTML Typewriter" w:semiHidden="1" w:unhideWhenUsed="1"/>
+    <w:lsdException w:name="HTML Variable" w:semiHidden="1" w:unhideWhenUsed="1"/>
+    <w:lsdException w:name="Normal Table" w:semiHidden="1" w:unhideWhenUsed="1"/>
+    <w:lsdException w:name="annotation subject" w:semiHidden="1" w:unhideWhenUsed="1"/>
+    <w:lsdException w:name="No List" w:semiHidden="1" w:unhideWhenUsed="1"/>
+    <w:lsdException w:name="Outline List 1" w:semiHidden="1" w:unhideWhenUsed="1"/>
+    <w:lsdException w:name="Outline List 2" w:semiHidden="1" w:unhideWhenUsed="1"/>
+    <w:lsdException w:name="Outline List 3" w:semiHidden="1" w:unhideWhenUsed="1"/>
+    <w:lsdException w:name="Table Simple 1" w:semiHidden="1" w:unhideWhenUsed="1"/>
+    <w:lsdException w:name="Table Simple 2" w:semiHidden="1" w:unhideWhenUsed="1"/>
+    <w:lsdException w:name="Table Simple 3" w:semiHidden="1" w:unhideWhenUsed="1"/>
+    <w:lsdException w:name="Table Classic 1" w:semiHidden="1" w:unhideWhenUsed="1"/>
+    <w:lsdException w:name="Table Classic 2" w:semiHidden="1" w:unhideWhenUsed="1"/>
+    <w:lsdException w:name="Table Classic 3" w:semiHidden="1" w:unhideWhenUsed="1"/>
+    <w:lsdException w:name="Table Classic 4" w:semiHidden="1" w:unhideWhenUsed="1"/>
+    <w:lsdException w:name="Table Colorful 1" w:semiHidden="1" w:unhideWhenUsed="1"/>
+    <w:lsdException w:name="Table Colorful 2" w:semiHidden="1" w:unhideWhenUsed="1"/>
+    <w:lsdException w:name="Table Colorful 3" w:semiHidden="1" w:unhideWhenUsed="1"/>
+    <w:lsdException w:name="Table Columns 1" w:semiHidden="1" w:unhideWhenUsed="1"/>
+    <w:lsdException w:name="Table Columns 2" w:semiHidden="1" w:unhideWhenUsed="1"/>
+    <w:lsdException w:name="Table Columns 3" w:semiHidden="1" w:unhideWhenUsed="1"/>
+    <w:lsdException w:name="Table Columns 4" w:semiHidden="1" w:unhideWhenUsed="1"/>
+    <w:lsdException w:name="Table Columns 5" w:semiHidden="1" w:unhideWhenUsed="1"/>
+    <w:lsdException w:name="Table Grid 1" w:semiHidden="1" w:unhideWhenUsed="1"/>
+    <w:lsdException w:name="Table Grid 2" w:semiHidden="1" w:unhideWhenUsed="1"/>
+    <w:lsdException w:name="Table Grid 3" w:semiHidden="1" w:unhideWhenUsed="1"/>
+    <w:lsdException w:name="Table Grid 4" w:semiHidden="1" w:unhideWhenUsed="1"/>
+    <w:lsdException w:name="Table Grid 5" w:semiHidden="1" w:unhideWhenUsed="1"/>
+    <w:lsdException w:name="Table Grid 6" w:semiHidden="1" w:unhideWhenUsed="1"/>
+    <w:lsdException w:name="Table Grid 7" w:semiHidden="1" w:unhideWhenUsed="1"/>
+    <w:lsdException w:name="Table Grid 8" w:semiHidden="1" w:unhideWhenUsed="1"/>
+    <w:lsdException w:name="Table List 1" w:semiHidden="1" w:unhideWhenUsed="1"/>
+    <w:lsdException w:name="Table List 2" w:semiHidden="1" w:unhideWhenUsed="1"/>
+    <w:lsdException w:name="Table List 3" w:semiHidden="1" w:unhideWhenUsed="1"/>
+    <w:lsdException w:name="Table List 4" w:semiHidden="1" w:unhideWhenUsed="1"/>
+    <w:lsdException w:name="Table List 5" w:semiHidden="1" w:unhideWhenUsed="1"/>
+    <w:lsdException w:name="Table List 6" w:semiHidden="1" w:unhideWhenUsed="1"/>
+    <w:lsdException w:name="Table List 7" w:semiHidden="1" w:unhideWhenUsed="1"/>
+    <w:lsdException w:name="Table List 8" w:semiHidden="1" w:unhideWhenUsed="1"/>
+    <w:lsdException w:name="Table 3D effects 1" w:semiHidden="1" w:unhideWhenUsed="1"/>
+    <w:lsdException w:name="Table 3D effects 2" w:semiHidden="1" w:unhideWhenUsed="1"/>
+    <w:lsdException w:name="Table 3D effects 3" w:semiHidden="1" w:unhideWhenUsed="1"/>
+    <w:lsdException w:name="Table Contemporary" w:semiHidden="1" w:unhideWhenUsed="1"/>
+    <w:lsdException w:name="Table Elegant" w:semiHidden="1" w:unhideWhenUsed="1"/>
+    <w:lsdException w:name="Table Professional" w:semiHidden="1" w:unhideWhenUsed="1"/>
+    <w:lsdException w:name="Table Subtle 1" w:semiHidden="1" w:unhideWhenUsed="1"/>
+    <w:lsdException w:name="Table Subtle 2" w:semiHidden="1" w:unhideWhenUsed="1"/>
+    <w:lsdException w:name="Table Web 1" w:semiHidden="1" w:unhideWhenUsed="1"/>
+    <w:lsdException w:name="Table Web 2" w:semiHidden="1" w:unhideWhenUsed="1"/>
+    <w:lsdException w:name="Table Web 3" w:semiHidden="1" w:unhideWhenUsed="1"/>
+    <w:lsdException w:name="Balloon Text" w:semiHidden="1" w:unhideWhenUsed="1"/>
+    <w:lsdException w:name="Table Grid" w:uiPriority="39"/>
+    <w:lsdException w:name="Table Theme" w:semiHidden="1" w:unhideWhenUsed="1"/>
+    <w:lsdException w:name="Placeholder Text" w:semiHidden="1"/>
+    <w:lsdException w:name="No Spacing" w:uiPriority="1" w:qFormat="1"/>
+    <w:lsdException w:name="Light Shading" w:uiPriority="60"/>
+    <w:lsdException w:name="Light List" w:uiPriority="61"/>
+    <w:lsdException w:name="Light Grid" w:uiPriority="62"/>
+    <w:lsdException w:name="Medium Shading 1" w:uiPriority="63"/>
+    <w:lsdException w:name="Medium Shading 2" w:uiPriority="64"/>
+    <w:lsdException w:name="Medium List 1" w:uiPriority="65"/>
+    <w:lsdException w:name="Medium List 2" w:uiPriority="66"/>
+    <w:lsdException w:name="Medium Grid 1" w:uiPriority="67"/>
+    <w:lsdException w:name="Medium Grid 2" w:uiPriority="68"/>
+    <w:lsdException w:name="Medium Grid 3" w:uiPriority="69"/>
+    <w:lsdException w:name="Dark List" w:uiPriority="70"/>
+    <w:lsdException w:name="Colorful Shading" w:uiPriority="71"/>
+    <w:lsdException w:name="Colorful List" w:uiPriority="72"/>
+    <w:lsdException w:name="Colorful Grid" w:uiPriority="73"/>
+    <w:lsdException w:name="Light Shading Accent 1" w:uiPriority="60"/>
+    <w:lsdException w:name="Light List Accent 1" w:uiPriority="61"/>
+    <w:lsdException w:name="Light Grid Accent 1" w:uiPriority="62"/>
+    <w:lsdException w:name="Medium Shading 1 Accent 1" w:uiPriority="63"/>
+    <w:lsdException w:name="Medium Shading 2 Accent 1" w:uiPriority="64"/>
+    <w:lsdException w:name="Medium List 1 Accent 1" w:uiPriority="65"/>
+    <w:lsdException w:name="Revision" w:semiHidden="1"/>
+    <w:lsdException w:name="List Paragraph" w:uiPriority="34" w:qFormat="1"/>
+    <w:lsdException w:name="Quote" w:uiPriority="29" w:qFormat="1"/>
+    <w:lsdException w:name="Intense Quote" w:uiPriority="30" w:qFormat="1"/>
+    <w:lsdException w:name="Medium List 2 Accent 1" w:uiPriority="66"/>
+    <w:lsdException w:name="Medium Grid 1 Accent 1" w:uiPriority="67"/>
+    <w:lsdException w:name="Medium Grid 2 Accent 1" w:uiPriority="68"/>
+    <w:lsdException w:name="Medium Grid 3 Accent 1" w:uiPriority="69"/>
+    <w:lsdException w:name="Dark List Accent 1" w:uiPriority="70"/>
+    <w:lsdException w:name="Colorful Shading Accent 1" w:uiPriority="71"/>
+    <w:lsdException w:name="Colorful List Accent 1" w:uiPriority="72"/>
+    <w:lsdException w:name="Colorful Grid Accent 1" w:uiPriority="73"/>
+    <w:lsdException w:name="Light Shading Accent 2" w:uiPriority="60"/>
+    <w:lsdException w:name="Light List Accent 2" w:uiPriority="61"/>
+    <w:lsdException w:name="Light Grid Accent 2" w:uiPriority="62"/>
+    <w:lsdException w:name="Medium Shading 1 Accent 2" w:uiPriority="63"/>
+    <w:lsdException w:name="Medium Shading 2 Accent 2" w:uiPriority="64"/>
+    <w:lsdException w:name="Medium List 1 Accent 2" w:uiPriority="65"/>
+    <w:lsdException w:name="Medium List 2 Accent 2" w:uiPriority="66"/>
+    <w:lsdException w:name="Medium Grid 1 Accent 2" w:uiPriority="67"/>
+    <w:lsdException w:name="Medium Grid 2 Accent 2" w:uiPriority="68"/>
+    <w:lsdException w:name="Medium Grid 3 Accent 2" w:uiPriority="69"/>
+    <w:lsdException w:name="Dark List Accent 2" w:uiPriority="70"/>
+    <w:lsdException w:name="Colorful Shading Accent 2" w:uiPriority="71"/>
+    <w:lsdException w:name="Colorful List Accent 2" w:uiPriority="72"/>
+    <w:lsdException w:name="Colorful Grid Accent 2" w:uiPriority="73"/>
+    <w:lsdException w:name="Light Shading Accent 3" w:uiPriority="60"/>
+    <w:lsdException w:name="Light List Accent 3" w:uiPriority="61"/>
+    <w:lsdException w:name="Light Grid Accent 3" w:uiPriority="62"/>
+    <w:lsdException w:name="Medium Shading 1 Accent 3" w:uiPriority="63"/>
+    <w:lsdException w:name="Medium Shading 2 Accent 3" w:uiPriority="64"/>
+    <w:lsdException w:name="Medium List 1 Accent 3" w:uiPriority="65"/>
+    <w:lsdException w:name="Medium List 2 Accent 3" w:uiPriority="66"/>
+    <w:lsdException w:name="Medium Grid 1 Accent 3" w:uiPriority="67"/>
+    <w:lsdException w:name="Medium Grid 2 Accent 3" w:uiPriority="68"/>
+    <w:lsdException w:name="Medium Grid 3 Accent 3" w:uiPriority="69"/>
+    <w:lsdException w:name="Dark List Accent 3" w:uiPriority="70"/>
+    <w:lsdException w:name="Colorful Shading Accent 3" w:uiPriority="71"/>
+    <w:lsdException w:name="Colorful List Accent 3" w:uiPriority="72"/>
+    <w:lsdException w:name="Colorful Grid Accent 3" w:uiPriority="73"/>
+    <w:lsdException w:name="Light Shading Accent 4" w:uiPriority="60"/>
+    <w:lsdException w:name="Light List Accent 4" w:uiPriority="61"/>
+    <w:lsdException w:name="Light Grid Accent 4" w:uiPriority="62"/>
+    <w:lsdException w:name="Medium Shading 1 Accent 4" w:uiPriority="63"/>
+    <w:lsdException w:name="Medium Shading 2 Accent 4" w:uiPriority="64"/>
+    <w:lsdException w:name="Medium List 1 Accent 4" w:uiPriority="65"/>
+    <w:lsdException w:name="Medium List 2 Accent 4" w:uiPriority="66"/>
+    <w:lsdException w:name="Medium Grid 1 Accent 4" w:uiPriority="67"/>
+    <w:lsdException w:name="Medium Grid 2 Accent 4" w:uiPriority="68"/>
+    <w:lsdException w:name="Medium Grid 3 Accent 4" w:uiPriority="69"/>
+    <w:lsdException w:name="Dark List Accent 4" w:uiPriority="70"/>
+    <w:lsdException w:name="Colorful Shading Accent 4" w:uiPriority="71"/>
+    <w:lsdException w:name="Colorful List Accent 4" w:uiPriority="72"/>
+    <w:lsdException w:name="Colorful Grid Accent 4" w:uiPriority="73"/>
+    <w:lsdException w:name="Light Shading Accent 5" w:uiPriority="60"/>
+    <w:lsdException w:name="Light List Accent 5" w:uiPriority="61"/>
+    <w:lsdException w:name="Light Grid Accent 5" w:uiPriority="62"/>
+    <w:lsdException w:name="Medium Shading 1 Accent 5" w:uiPriority="63"/>
+    <w:lsdException w:name="Medium Shading 2 Accent 5" w:uiPriority="64"/>
+    <w:lsdException w:name="Medium List 1 Accent 5" w:uiPriority="65"/>
+    <w:lsdException w:name="Medium List 2 Accent 5" w:uiPriority="66"/>
+    <w:lsdException w:name="Medium Grid 1 Accent 5" w:uiPriority="67"/>
+    <w:lsdException w:name="Medium Grid 2 Accent 5" w:uiPriority="68"/>
+    <w:lsdException w:name="Medium Grid 3 Accent 5" w:uiPriority="69"/>
+    <w:lsdException w:name="Dark List Accent 5" w:uiPriority="70"/>
+    <w:lsdException w:name="Colorful Shading Accent 5" w:uiPriority="71"/>
+    <w:lsdException w:name="Colorful List Accent 5" w:uiPriority="72"/>
+    <w:lsdException w:name="Colorful Grid Accent 5" w:uiPriority="73"/>
+    <w:lsdException w:name="Light Shading Accent 6" w:uiPriority="60"/>
+    <w:lsdException w:name="Light List Accent 6" w:uiPriority="61"/>
+    <w:lsdException w:name="Light Grid Accent 6" w:uiPriority="62"/>
+    <w:lsdException w:name="Medium Shading 1 Accent 6" w:uiPriority="63"/>
+    <w:lsdException w:name="Medium Shading 2 Accent 6" w:uiPriority="64"/>
+    <w:lsdException w:name="Medium List 1 Accent 6" w:uiPriority="65"/>
+    <w:lsdException w:name="Medium List 2 Accent 6" w:uiPriority="66"/>
+    <w:lsdException w:name="Medium Grid 1 Accent 6" w:uiPriority="67"/>
+    <w:lsdException w:name="Medium Grid 2 Accent 6" w:uiPriority="68"/>
+    <w:lsdException w:name="Medium Grid 3 Accent 6" w:uiPriority="69"/>
+    <w:lsdException w:name="Dark List Accent 6" w:uiPriority="70"/>
+    <w:lsdException w:name="Colorful Shading Accent 6" w:uiPriority="71"/>
+    <w:lsdException w:name="Colorful List Accent 6" w:uiPriority="72"/>
+    <w:lsdException w:name="Colorful Grid Accent 6" w:uiPriority="73"/>
+    <w:lsdException w:name="Subtle Emphasis" w:uiPriority="19" w:qFormat="1"/>
+    <w:lsdException w:name="Intense Emphasis" w:uiPriority="21" w:qFormat="1"/>
+    <w:lsdException w:name="Subtle Reference" w:uiPriority="31" w:qFormat="1"/>
+    <w:lsdException w:name="Intense Reference" w:uiPriority="32" w:qFormat="1"/>
+    <w:lsdException w:name="Book Title" w:uiPriority="33" w:qFormat="1"/>
+    <w:lsdException w:name="Bibliography" w:semiHidden="1" w:uiPriority="37" w:unhideWhenUsed="1"/>
+    <w:lsdException w:name="TOC Heading" w:semiHidden="1" w:uiPriority="39" w:unhideWhenUsed="1" w:qFormat="1"/>
+    <w:lsdException w:name="Plain Table 1" w:uiPriority="41"/>
+    <w:lsdException w:name="Plain Table 2" w:uiPriority="42"/>
+    <w:lsdException w:name="Plain Table 3" w:uiPriority="43"/>
+    <w:lsdException w:name="Plain Table 4" w:uiPriority="44"/>
+    <w:lsdException w:name="Plain Table 5" w:uiPriority="45"/>
+    <w:lsdException w:name="Grid Table Light" w:uiPriority="40"/>
+    <w:lsdException w:name="Grid Table 1 Light" w:uiPriority="46"/>
+    <w:lsdException w:name="Grid Table 2" w:uiPriority="47"/>
+    <w:lsdException w:name="Grid Table 3" w:uiPriority="48"/>
+    <w:lsdException w:name="Grid Table 4" w:uiPriority="49"/>
+    <w:lsdException w:name="Grid Table 5 Dark" w:uiPriority="50"/>
+    <w:lsdException w:name="Grid Table 6 Colorful" w:uiPriority="51"/>
+    <w:lsdException w:name="Grid Table 7 Colorful" w:uiPriority="52"/>
+    <w:lsdException w:name="Grid Table 1 Light Accent 1" w:uiPriority="46"/>
+    <w:lsdException w:name="Grid Table 2 Accent 1" w:uiPriority="47"/>
+    <w:lsdException w:name="Grid Table 3 Accent 1" w:uiPriority="48"/>
+    <w:lsdException w:name="Grid Table 4 Accent 1" w:uiPriority="49"/>
+    <w:lsdException w:name="Grid Table 5 Dark Accent 1" w:uiPriority="50"/>
+    <w:lsdException w:name="Grid Table 6 Colorful Accent 1" w:uiPriority="51"/>
+    <w:lsdException w:name="Grid Table 7 Colorful Accent 1" w:uiPriority="52"/>
+    <w:lsdException w:name="Grid Table 1 Light Accent 2" w:uiPriority="46"/>
+    <w:lsdException w:name="Grid Table 2 Accent 2" w:uiPriority="47"/>
+    <w:lsdException w:name="Grid Table 3 Accent 2" w:uiPriority="48"/>
+    <w:lsdException w:name="Grid Table 4 Accent 2" w:uiPriority="49"/>
+    <w:lsdException w:name="Grid Table 5 Dark Accent 2" w:uiPriority="50"/>
+    <w:lsdException w:name="Grid Table 6 Colorful Accent 2" w:uiPriority="51"/>
+    <w:lsdException w:name="Grid Table 7 Colorful Accent 2" w:uiPriority="52"/>
+    <w:lsdException w:name="Grid Table 1 Light Accent 3" w:uiPriority="46"/>
+    <w:lsdException w:name="Grid Table 2 Accent 3" w:uiPriority="47"/>
+    <w:lsdException w:name="Grid Table 3 Accent 3" w:uiPriority="48"/>
+    <w:lsdException w:name="Grid Table 4 Accent 3" w:uiPriority="49"/>
+    <w:lsdException w:name="Grid Table 5 Dark Accent 3" w:uiPriority="50"/>
+    <w:lsdException w:name="Grid Table 6 Colorful Accent 3" w:uiPriority="51"/>
+    <w:lsdException w:name="Grid Table 7 Colorful Accent 3" w:uiPriority="52"/>
+    <w:lsdException w:name="Grid Table 1 Light Accent 4" w:uiPriority="46"/>
+    <w:lsdException w:name="Grid Table 2 Accent 4" w:uiPriority="47"/>
+    <w:lsdException w:name="Grid Table 3 Accent 4" w:uiPriority="48"/>
+    <w:lsdException w:name="Grid Table 4 Accent 4" w:uiPriority="49"/>
+    <w:lsdException w:name="Grid Table 5 Dark Accent 4" w:uiPriority="50"/>
+    <w:lsdException w:name="Grid Table 6 Colorful Accent 4" w:uiPriority="51"/>
+    <w:lsdException w:name="Grid Table 7 Colorful Accent 4" w:uiPriority="52"/>
+    <w:lsdException w:name="Grid Table 1 Light Accent 5" w:uiPriority="46"/>
+    <w:lsdException w:name="Grid Table 2 Accent 5" w:uiPriority="47"/>
+    <w:lsdException w:name="Grid Table 3 Accent 5" w:uiPriority="48"/>
+    <w:lsdException w:name="Grid Table 4 Accent 5" w:uiPriority="49"/>
+    <w:lsdException w:name="Grid Table 5 Dark Accent 5" w:uiPriority="50"/>
+    <w:lsdException w:name="Grid Table 6 Colorful Accent 5" w:uiPriority="51"/>
+    <w:lsdException w:name="Grid Table 7 Colorful Accent 5" w:uiPriority="52"/>
+    <w:lsdException w:name="Grid Table 1 Light Accent 6" w:uiPriority="46"/>
+    <w:lsdException w:name="Grid Table 2 Accent 6" w:uiPriority="47"/>
+    <w:lsdException w:name="Grid Table 3 Accent 6" w:uiPriority="48"/>
+    <w:lsdException w:name="Grid Table 4 Accent 6" w:uiPriority="49"/>
+    <w:lsdException w:name="Grid Table 5 Dark Accent 6" w:uiPriority="50"/>
+    <w:lsdException w:name="Grid Table 6 Colorful Accent 6" w:uiPriority="51"/>
+    <w:lsdException w:name="Grid Table 7 Colorful Accent 6" w:uiPriority="52"/>
+    <w:lsdException w:name="List Table 1 Light" w:uiPriority="46"/>
+    <w:lsdException w:name="List Table 2" w:uiPriority="47"/>
+    <w:lsdException w:name="List Table 3" w:uiPriority="48"/>
+    <w:lsdException w:name="List Table 4" w:uiPriority="49"/>
+    <w:lsdException w:name="List Table 5 Dark" w:uiPriority="50"/>
+    <w:lsdException w:name="List Table 6 Colorful" w:uiPriority="51"/>
+    <w:lsdException w:name="List Table 7 Colorful" w:uiPriority="52"/>
+    <w:lsdException w:name="List Table 1 Light Accent 1" w:uiPriority="46"/>
+    <w:lsdException w:name="List Table 2 Accent 1" w:uiPriority="47"/>
+    <w:lsdException w:name="List Table 3 Accent 1" w:uiPriority="48"/>
+    <w:lsdException w:name="List Table 4 Accent 1" w:uiPriority="49"/>
+    <w:lsdException w:name="List Table 5 Dark Accent 1" w:uiPriority="50"/>
+    <w:lsdException w:name="List Table 6 Colorful Accent 1" w:uiPriority="51"/>
+    <w:lsdException w:name="List Table 7 Colorful Accent 1" w:uiPriority="52"/>
+    <w:lsdException w:name="List Table 1 Light Accent 2" w:uiPriority="46"/>
+    <w:lsdException w:name="List Table 2 Accent 2" w:uiPriority="47"/>
+    <w:lsdException w:name="List Table 3 Accent 2" w:uiPriority="48"/>
+    <w:lsdException w:name="List Table 4 Accent 2" w:uiPriority="49"/>
+    <w:lsdException w:name="List Table 5 Dark Accent 2" w:uiPriority="50"/>
+    <w:lsdException w:name="List Table 6 Colorful Accent 2" w:uiPriority="51"/>
+    <w:lsdException w:name="List Table 7 Colorful Accent 2" w:uiPriority="52"/>
+    <w:lsdException w:name="List Table 1 Light Accent 3" w:uiPriority="46"/>
+    <w:lsdException w:name="List Table 2 Accent 3" w:uiPriority="47"/>
+    <w:lsdException w:name="List Table 3 Accent 3" w:uiPriority="48"/>
+    <w:lsdException w:name="List Table 4 Accent 3" w:uiPriority="49"/>
+    <w:lsdException w:name="List Table 5 Dark Accent 3" w:uiPriority="50"/>
+    <w:lsdException w:name="List Table 6 Colorful Accent 3" w:uiPriority="51"/>
+    <w:lsdException w:name="List Table 7 Colorful Accent 3" w:uiPriority="52"/>
+    <w:lsdException w:name="List Table 1 Light Accent 4" w:uiPriority="46"/>
+    <w:lsdException w:name="List Table 2 Accent 4" w:uiPriority="47"/>
+    <w:lsdException w:name="List Table 3 Accent 4" w:uiPriority="48"/>
+    <w:lsdException w:name="List Table 4 Accent 4" w:uiPriority="49"/>
+    <w:lsdException w:name="List Table 5 Dark Accent 4" w:uiPriority="50"/>
+    <w:lsdException w:name="List Table 6 Colorful Accent 4" w:uiPriority="51"/>
+    <w:lsdException w:name="List Table 7 Colorful Accent 4" w:uiPriority="52"/>
+    <w:lsdException w:name="List Table 1 Light Accent 5" w:uiPriority="46"/>
+    <w:lsdException w:name="List Table 2 Accent 5" w:uiPriority="47"/>
+    <w:lsdException w:name="List Table 3 Accent 5" w:uiPriority="48"/>
+    <w:lsdException w:name="List Table 4 Accent 5" w:uiPriority="49"/>
+    <w:lsdException w:name="List Table 5 Dark Accent 5" w:uiPriority="50"/>
+    <w:lsdException w:name="List Table 6 Colorful Accent 5" w:uiPriority="51"/>
+    <w:lsdException w:name="List Table 7 Colorful Accent 5" w:uiPriority="52"/>
+    <w:lsdException w:name="List Table 1 Light Accent 6" w:uiPriority="46"/>
+    <w:lsdException w:name="List Table 2 Accent 6" w:uiPriority="47"/>
+    <w:lsdException w:name="List Table 3 Accent 6" w:uiPriority="48"/>
+    <w:lsdException w:name="List Table 4 Accent 6" w:uiPriority="49"/>
+    <w:lsdException w:name="List Table 5 Dark Accent 6" w:uiPriority="50"/>
+    <w:lsdException w:name="List Table 6 Colorful Accent 6" w:uiPriority="51"/>
+    <w:lsdException w:name="List Table 7 Colorful Accent 6" w:uiPriority="52"/>
+    <w:lsdException w:name="Mention" w:semiHidden="1" w:unhideWhenUsed="1"/>
+    <w:lsdException w:name="Smart Hyperlink" w:semiHidden="1" w:unhideWhenUsed="1"/>
+    <w:lsdException w:name="Hashtag" w:semiHidden="1" w:unhideWhenUsed="1"/>
+    <w:lsdException w:name="Unresolved Mention" w:semiHidden="1" w:unhideWhenUsed="1"/>
+    <w:lsdException w:name="Smart Link" w:semiHidden="1" w:unhideWhenUsed="1"/>
+  </w:latentStyles>
+  <w:style w:type="paragraph" w:default="1" w:styleId="Normal">
+    <w:name w:val="Normal"/>
+    <w:qFormat/>
+  </w:style>
+  <w:style w:type="paragraph" w:styleId="Ttulo1">
+    <w:name w:val="heading 1"/>
+    <w:basedOn w:val="Normal"/>
+    <w:next w:val="Normal"/>
+    <w:link w:val="Ttulo1Char"/>
+    <w:uiPriority w:val="9"/>
+    <w:qFormat/>
+    <w:rsid w:val="00692154"/>
+    <w:pPr>
+      <w:keepNext/>
+      <w:keepLines/>
+      <w:spacing w:before="240" w:after="0"/>
+      <w:outlineLvl w:val="0"/>
+    </w:pPr>
+    <w:rPr>
+      <w:rFonts w:asciiTheme="majorHAnsi" w:eastAsiaTheme="majorEastAsia" w:hAnsiTheme="majorHAnsi" w:cstheme="majorBidi"/>
+      <w:color w:val="2F5496" w:themeColor="accent1" w:themeShade="BF"/>
+      <w:sz w:val="32"/>
+      <w:szCs w:val="32"/>
+    </w:rPr>
+  </w:style>
+  <w:style w:type="character" w:default="1" w:styleId="Fontepargpadro">
+    <w:name w:val="Default Paragraph Font"/>
+    <w:uiPriority w:val="1"/>
+    <w:semiHidden/>
+    <w:unhideWhenUsed/>
+  </w:style>
+  <w:style w:type="table" w:default="1" w:styleId="Tabelanormal">
+    <w:name w:val="Normal Table"/>
+    <w:uiPriority w:val="99"/>
+    <w:semiHidden/>
+    <w:unhideWhenUsed/>
+    <w:tblPr>
+      <w:tblInd w:w="0" w:type="dxa"/>
+      <w:tblCellMar>
+        <w:top w:w="0" w:type="dxa"/>
+        <w:left w:w="108" w:type="dxa"/>
+        <w:bottom w:w="0" w:type="dxa"/>
+        <w:right w:w="108" w:type="dxa"/>
+      </w:tblCellMar>
+    </w:tblPr>
+  </w:style>
+  <w:style w:type="numbering" w:default="1" w:styleId="Semlista">
+    <w:name w:val="No List"/>
+    <w:uiPriority w:val="99"/>
+    <w:semiHidden/>
+    <w:unhideWhenUsed/>
+  </w:style>
+  <w:style w:type="character" w:customStyle="1" w:styleId="Ttulo1Char">
+    <w:name w:val="Título 1 Char"/>
+    <w:basedOn w:val="Fontepargpadro"/>
+    <w:link w:val="Ttulo1"/>
+    <w:uiPriority w:val="9"/>
+    <w:rsid w:val="00692154"/>
+    <w:rPr>
+      <w:rFonts w:asciiTheme="majorHAnsi" w:eastAsiaTheme="majorEastAsia" w:hAnsiTheme="majorHAnsi" w:cstheme="majorBidi"/>
+      <w:color w:val="2F5496" w:themeColor="accent1" w:themeShade="BF"/>
+      <w:sz w:val="32"/>
+      <w:szCs w:val="32"/>
+    </w:rPr>
+  </w:style>
+  <w:style w:type="paragraph" w:styleId="SemEspaamento">
+    <w:name w:val="No Spacing"/>
+    <w:link w:val="SemEspaamentoChar"/>
+    <w:uiPriority w:val="1"/>
+    <w:qFormat/>
+    <w:rsid w:val="00692154"/>
+    <w:pPr>
+      <w:spacing w:after="0" w:line="240" w:lineRule="auto"/>
+    </w:pPr>
+  </w:style>
+  <w:style w:type="character" w:customStyle="1" w:styleId="SemEspaamentoChar">
+    <w:name w:val="Sem Espaçamento Char"/>
+    <w:basedOn w:val="Fontepargpadro"/>
+    <w:link w:val="SemEspaamento"/>
+    <w:uiPriority w:val="1"/>
+    <w:rsid w:val="00692154"/>
+  </w:style>
+</w:styles>
+</file>
+
+<file path=word/glossary/document.xml><?xml version="1.0" encoding="utf-8"?>
+<w:glossaryDocument xmlns:wpc="http://schemas.microsoft.com/office/word/2010/wordprocessingCanvas" xmlns:cx="http://schemas.microsoft.com/office/drawing/2014/chartex" xmlns:cx1="http://schemas.microsoft.com/office/drawing/2015/9/8/chartex" xmlns:cx2="http://schemas.microsoft.com/office/drawing/2015/10/21/chartex" xmlns:cx3="http://schemas.microsoft.com/office/drawing/2016/5/9/chartex" xmlns:cx4="http://schemas.microsoft.com/office/drawing/2016/5/10/chartex" xmlns:cx5="http://schemas.microsoft.com/office/drawing/2016/5/11/chartex" xmlns:cx6="http://schemas.microsoft.com/office/drawing/2016/5/12/chartex" xmlns:cx7="http://schemas.microsoft.com/office/drawing/2016/5/13/chartex" xmlns:cx8="http://schemas.microsoft.com/office/drawing/2016/5/14/chartex" xmlns:mc="http://schemas.openxmlformats.org/markup-compatibility/2006" xmlns:aink="http://schemas.microsoft.com/office/drawing/2016/ink" xmlns:am3d="http://schemas.microsoft.com/office/drawing/2017/model3d" xmlns:o="urn:schemas-microsoft-com:office:office" xmlns:oel="http://schemas.microsoft.com/office/2019/extlst" xmlns:r="http://schemas.openxmlformats.org/officeDocument/2006/relationships" xmlns:m="http://schemas.openxmlformats.org/officeDocument/2006/math" xmlns:v="urn:schemas-microsoft-com:vml" xmlns:wp14="http://schemas.microsoft.com/office/word/2010/wordprocessingDrawing" xmlns:wp="http://schemas.openxmlformats.org/drawingml/2006/wordprocessingDrawing" xmlns:w10="urn:schemas-microsoft-com:office:word" xmlns:w="http://schemas.openxmlformats.org/wordprocessingml/2006/main" xmlns:w14="http://schemas.microsoft.com/office/word/2010/wordml" xmlns:w15="http://schemas.microsoft.com/office/word/2012/wordml" xmlns:w16cex="http://schemas.microsoft.com/office/word/2018/wordml/cex" xmlns:w16cid="http://schemas.microsoft.com/office/word/2016/wordml/cid" xmlns:w16="http://schemas.microsoft.com/office/word/2018/wordml" xmlns:w16sdtdh="http://schemas.microsoft.com/office/word/2020/wordml/sdtdatahash" xmlns:w16se="http://schemas.microsoft.com/office/word/2015/wordml/symex" xmlns:wpg="http://schemas.microsoft.com/office/word/2010/wordprocessingGroup" xmlns:wpi="http://schemas.microsoft.com/office/word/2010/wordprocessingInk" xmlns:wne="http://schemas.microsoft.com/office/word/2006/wordml" xmlns:wps="http://schemas.microsoft.com/office/word/2010/wordprocessingShape" mc:Ignorable="w14 w15 w16se w16cid w16 w16cex w16sdtdh wp14">
+  <w:docParts>
+    <w:docPart>
+      <w:docPartPr>
+        <w:name w:val="FAE1EE45A6504339899F1E6ECCF653DE"/>
+        <w:category>
+          <w:name w:val="Geral"/>
+          <w:gallery w:val="placeholder"/>
+        </w:category>
+        <w:types>
+          <w:type w:val="bbPlcHdr"/>
+        </w:types>
+        <w:behaviors>
+          <w:behavior w:val="content"/>
+        </w:behaviors>
+        <w:guid w:val="{11828A43-820D-49EB-8A6A-D20527FC94DD}"/>
+      </w:docPartPr>
+      <w:docPartBody>
+        <w:p>
+          <w:pPr>
+            <w:pStyle w:val="FAE1EE45A6504339899F1E6ECCF653DE"/>
+          </w:pPr>
+          <w:r>
+            <w:rPr>
+              <w:color w:val="2F5496" w:themeColor="accent1" w:themeShade="BF"/>
+              <w:sz w:val="24"/>
+              <w:szCs w:val="24"/>
+              <w:lang w:val="pt-BR"/>
+            </w:rPr>
+            <w:t>[Nome da empresa]</w:t>
+          </w:r>
+        </w:p>
+      </w:docPartBody>
+    </w:docPart>
+    <w:docPart>
+      <w:docPartPr>
+        <w:name w:val="28F9DB1D82244E12B0342135E355727F"/>
+        <w:category>
+          <w:name w:val="Geral"/>
+          <w:gallery w:val="placeholder"/>
+        </w:category>
+        <w:types>
+          <w:type w:val="bbPlcHdr"/>
+        </w:types>
+        <w:behaviors>
+          <w:behavior w:val="content"/>
+        </w:behaviors>
+        <w:guid w:val="{605075E2-8320-4A09-B520-9060FA14D2A3}"/>
+      </w:docPartPr>
+      <w:docPartBody>
+        <w:p>
+          <w:pPr>
+            <w:pStyle w:val="28F9DB1D82244E12B0342135E355727F"/>
+          </w:pPr>
+          <w:r>
+            <w:rPr>
+              <w:rFonts w:asciiTheme="majorHAnsi" w:eastAsiaTheme="majorEastAsia" w:hAnsiTheme="majorHAnsi" w:cstheme="majorBidi"/>
+              <w:color w:val="4472C4" w:themeColor="accent1"/>
+              <w:sz w:val="88"/>
+              <w:szCs w:val="88"/>
+              <w:lang w:val="pt-BR"/>
+            </w:rPr>
+            <w:t>[Título do documento]</w:t>
+          </w:r>
+        </w:p>
+      </w:docPartBody>
+    </w:docPart>
+    <w:docPart>
+      <w:docPartPr>
+        <w:name w:val="F7163B82F2C14C45AAD2D919A53704B7"/>
+        <w:category>
+          <w:name w:val="Geral"/>
+          <w:gallery w:val="placeholder"/>
+        </w:category>
+        <w:types>
+          <w:type w:val="bbPlcHdr"/>
+        </w:types>
+        <w:behaviors>
+          <w:behavior w:val="content"/>
+        </w:behaviors>
+        <w:guid w:val="{2EC30E86-9038-469E-8E13-0E73A9AF2C6E}"/>
+      </w:docPartPr>
+      <w:docPartBody>
+        <w:p>
+          <w:pPr>
+            <w:pStyle w:val="F7163B82F2C14C45AAD2D919A53704B7"/>
+          </w:pPr>
+          <w:r>
+            <w:rPr>
+              <w:color w:val="2F5496" w:themeColor="accent1" w:themeShade="BF"/>
+              <w:sz w:val="24"/>
+              <w:szCs w:val="24"/>
+              <w:lang w:val="pt-BR"/>
+            </w:rPr>
+            <w:t>[Subtítulo do documento]</w:t>
+          </w:r>
+        </w:p>
+      </w:docPartBody>
+    </w:docPart>
+    <w:docPart>
+      <w:docPartPr>
+        <w:name w:val="3B74593758FC4F4DB6A45681367FC946"/>
+        <w:category>
+          <w:name w:val="Geral"/>
+          <w:gallery w:val="placeholder"/>
+        </w:category>
+        <w:types>
+          <w:type w:val="bbPlcHdr"/>
+        </w:types>
+        <w:behaviors>
+          <w:behavior w:val="content"/>
+        </w:behaviors>
+        <w:guid w:val="{3E09565A-705A-49F8-A8D1-6FDDF1A98179}"/>
+      </w:docPartPr>
+      <w:docPartBody>
+        <w:p>
+          <w:pPr>
+            <w:pStyle w:val="3B74593758FC4F4DB6A45681367FC946"/>
+          </w:pPr>
+          <w:r>
+            <w:rPr>
+              <w:color w:val="4472C4" w:themeColor="accent1"/>
+              <w:sz w:val="28"/>
+              <w:szCs w:val="28"/>
+              <w:lang w:val="pt-BR"/>
+            </w:rPr>
+            <w:t>[Nome do autor]</w:t>
+          </w:r>
+        </w:p>
+      </w:docPartBody>
+    </w:docPart>
+    <w:docPart>
+      <w:docPartPr>
+        <w:name w:val="CA04AB4326254BD9A716C18EF0A81365"/>
+        <w:category>
+          <w:name w:val="Geral"/>
+          <w:gallery w:val="placeholder"/>
+        </w:category>
+        <w:types>
+          <w:type w:val="bbPlcHdr"/>
+        </w:types>
+        <w:behaviors>
+          <w:behavior w:val="content"/>
+        </w:behaviors>
+        <w:guid w:val="{03B1365D-E76D-4486-8542-E478B9E6263A}"/>
+      </w:docPartPr>
+      <w:docPartBody>
+        <w:p>
+          <w:pPr>
+            <w:pStyle w:val="CA04AB4326254BD9A716C18EF0A81365"/>
+          </w:pPr>
+          <w:r>
+            <w:rPr>
+              <w:color w:val="4472C4" w:themeColor="accent1"/>
+              <w:sz w:val="28"/>
+              <w:szCs w:val="28"/>
+              <w:lang w:val="pt-BR"/>
+            </w:rPr>
+            <w:t>[Data]</w:t>
+          </w:r>
+        </w:p>
+      </w:docPartBody>
+    </w:docPart>
+  </w:docParts>
+</w:glossaryDocument>
+</file>
+
+<file path=word/glossary/fontTable.xml><?xml version="1.0" encoding="utf-8"?>
+<w:fonts xmlns:mc="http://schemas.openxmlformats.org/markup-compatibility/2006" xmlns:r="http://schemas.openxmlformats.org/officeDocument/2006/relationships" xmlns:w="http://schemas.openxmlformats.org/wordprocessingml/2006/main" xmlns:w14="http://schemas.microsoft.com/office/word/2010/wordml" xmlns:w15="http://schemas.microsoft.com/office/word/2012/wordml" xmlns:w16cex="http://schemas.microsoft.com/office/word/2018/wordml/cex" xmlns:w16cid="http://schemas.microsoft.com/office/word/2016/wordml/cid" xmlns:w16="http://schemas.microsoft.com/office/word/2018/wordml" xmlns:w16sdtdh="http://schemas.microsoft.com/office/word/2020/wordml/sdtdatahash" xmlns:w16se="http://schemas.microsoft.com/office/word/2015/wordml/symex" mc:Ignorable="w14 w15 w16se w16cid w16 w16cex w16sdtdh">
+  <w:font w:name="Calibri">
+    <w:panose1 w:val="020F0502020204030204"/>
+    <w:charset w:val="00"/>
+    <w:family w:val="swiss"/>
+    <w:pitch w:val="variable"/>
+    <w:sig w:usb0="E4002EFF" w:usb1="C000247B" w:usb2="00000009" w:usb3="00000000" w:csb0="000001FF" w:csb1="00000000"/>
+  </w:font>
+  <w:font w:name="Yu Mincho">
+    <w:altName w:val="游明朝"/>
+    <w:panose1 w:val="02020400000000000000"/>
+    <w:charset w:val="80"/>
+    <w:family w:val="roman"/>
+    <w:pitch w:val="variable"/>
+    <w:sig w:usb0="800002E7" w:usb1="2AC7FCFF" w:usb2="00000012" w:usb3="00000000" w:csb0="0002009F" w:csb1="00000000"/>
+  </w:font>
+  <w:font w:name="Times New Roman">
+    <w:panose1 w:val="02020603050405020304"/>
+    <w:charset w:val="00"/>
+    <w:family w:val="roman"/>
+    <w:pitch w:val="variable"/>
+    <w:sig w:usb0="E0002EFF" w:usb1="C000785B" w:usb2="00000009" w:usb3="00000000" w:csb0="000001FF" w:csb1="00000000"/>
+  </w:font>
+  <w:font w:name="Calibri Light">
+    <w:panose1 w:val="020F0302020204030204"/>
+    <w:charset w:val="00"/>
+    <w:family w:val="swiss"/>
+    <w:pitch w:val="variable"/>
+    <w:sig w:usb0="E4002EFF" w:usb1="C000247B" w:usb2="00000009" w:usb3="00000000" w:csb0="000001FF" w:csb1="00000000"/>
+  </w:font>
+  <w:font w:name="Yu Gothic Light">
+    <w:altName w:val="游ゴシック Light"/>
+    <w:panose1 w:val="020B0300000000000000"/>
+    <w:charset w:val="80"/>
+    <w:family w:val="swiss"/>
+    <w:pitch w:val="variable"/>
+    <w:sig w:usb0="E00002FF" w:usb1="2AC7FDFF" w:usb2="00000016" w:usb3="00000000" w:csb0="0002009F" w:csb1="00000000"/>
+  </w:font>
+</w:fonts>
+</file>
+
+<file path=word/glossary/settings.xml><?xml version="1.0" encoding="utf-8"?>
+<w:settings xmlns:mc="http://schemas.openxmlformats.org/markup-compatibility/2006" xmlns:o="urn:schemas-microsoft-com:office:office" xmlns:r="http://schemas.openxmlformats.org/officeDocument/2006/relationships" xmlns:m="http://schemas.openxmlformats.org/officeDocument/2006/math" xmlns:v="urn:schemas-microsoft-com:vml" xmlns:w10="urn:schemas-microsoft-com:office:word" xmlns:w="http://schemas.openxmlformats.org/wordprocessingml/2006/main" xmlns:w14="http://schemas.microsoft.com/office/word/2010/wordml" xmlns:w15="http://schemas.microsoft.com/office/word/2012/wordml" xmlns:w16cex="http://schemas.microsoft.com/office/word/2018/wordml/cex" xmlns:w16cid="http://schemas.microsoft.com/office/word/2016/wordml/cid" xmlns:w16="http://schemas.microsoft.com/office/word/2018/wordml" xmlns:w16sdtdh="http://schemas.microsoft.com/office/word/2020/wordml/sdtdatahash" xmlns:w16se="http://schemas.microsoft.com/office/word/2015/wordml/symex" xmlns:sl="http://schemas.openxmlformats.org/schemaLibrary/2006/main" mc:Ignorable="w14 w15 w16se w16cid w16 w16cex w16sdtdh">
+  <w:view w:val="normal"/>
+  <w:defaultTabStop w:val="720"/>
+  <w:characterSpacingControl w:val="doNotCompress"/>
+  <w:compat>
+    <w:useFELayout/>
+    <w:compatSetting w:name="compatibilityMode" w:uri="http://schemas.microsoft.com/office/word" w:val="15"/>
+    <w:compatSetting w:name="overrideTableStyleFontSizeAndJustification" w:uri="http://schemas.microsoft.com/office/word" w:val="1"/>
+    <w:compatSetting w:name="enableOpenTypeFeatures" w:uri="http://schemas.microsoft.com/office/word" w:val="1"/>
+    <w:compatSetting w:name="doNotFlipMirrorIndents" w:uri="http://schemas.microsoft.com/office/word" w:val="1"/>
+    <w:compatSetting w:name="differentiateMultirowTableHeaders" w:uri="http://schemas.microsoft.com/office/word" w:val="1"/>
+    <w:compatSetting w:name="useWord2013TrackBottomHyphenation" w:uri="http://schemas.microsoft.com/office/word" w:val="0"/>
+  </w:compat>
+  <w:rsids>
+    <w:rsidRoot w:val="008E7BB7"/>
+    <w:rsid w:val="005A2E6A"/>
+    <w:rsid w:val="008E7BB7"/>
+  </w:rsids>
+  <m:mathPr>
+    <m:mathFont m:val="Cambria Math"/>
+    <m:brkBin m:val="before"/>
+    <m:brkBinSub m:val="--"/>
+    <m:smallFrac m:val="0"/>
+    <m:dispDef/>
+    <m:lMargin m:val="0"/>
+    <m:rMargin m:val="0"/>
+    <m:defJc m:val="centerGroup"/>
+    <m:wrapIndent m:val="1440"/>
+    <m:intLim m:val="subSup"/>
+    <m:naryLim m:val="undOvr"/>
+  </m:mathPr>
+  <w:themeFontLang w:val="en-US" w:eastAsia="ja-JP"/>
+  <w:clrSchemeMapping w:bg1="light1" w:t1="dark1" w:bg2="light2" w:t2="dark2" w:accent1="accent1" w:accent2="accent2" w:accent3="accent3" w:accent4="accent4" w:accent5="accent5" w:accent6="accent6" w:hyperlink="hyperlink" w:followedHyperlink="followedHyperlink"/>
+  <w:decimalSymbol w:val="."/>
+  <w:listSeparator w:val=","/>
+  <w15:chartTrackingRefBased/>
+</w:settings>
+</file>
+
+<file path=word/glossary/styles.xml><?xml version="1.0" encoding="utf-8"?>
 <w:styles xmlns:mc="http://schemas.openxmlformats.org/markup-compatibility/2006" xmlns:r="http://schemas.openxmlformats.org/officeDocument/2006/relationships" xmlns:w="http://schemas.openxmlformats.org/wordprocessingml/2006/main" xmlns:w14="http://schemas.microsoft.com/office/word/2010/wordml" xmlns:w15="http://schemas.microsoft.com/office/word/2012/wordml" xmlns:w16cex="http://schemas.microsoft.com/office/word/2018/wordml/cex" xmlns:w16cid="http://schemas.microsoft.com/office/word/2016/wordml/cid" xmlns:w16="http://schemas.microsoft.com/office/word/2018/wordml" xmlns:w16sdtdh="http://schemas.microsoft.com/office/word/2020/wordml/sdtdatahash" xmlns:w16se="http://schemas.microsoft.com/office/word/2015/wordml/symex" mc:Ignorable="w14 w15 w16se w16cid w16 w16cex w16sdtdh">
   <w:docDefaults>
     <w:rPrDefault>
@@ -439,7 +1595,34 @@
     <w:semiHidden/>
     <w:unhideWhenUsed/>
   </w:style>
+  <w:style w:type="paragraph" w:customStyle="1" w:styleId="FAE1EE45A6504339899F1E6ECCF653DE">
+    <w:name w:val="FAE1EE45A6504339899F1E6ECCF653DE"/>
+    <w:rsid w:val="008E7BB7"/>
+  </w:style>
+  <w:style w:type="paragraph" w:customStyle="1" w:styleId="28F9DB1D82244E12B0342135E355727F">
+    <w:name w:val="28F9DB1D82244E12B0342135E355727F"/>
+    <w:rsid w:val="008E7BB7"/>
+  </w:style>
+  <w:style w:type="paragraph" w:customStyle="1" w:styleId="F7163B82F2C14C45AAD2D919A53704B7">
+    <w:name w:val="F7163B82F2C14C45AAD2D919A53704B7"/>
+    <w:rsid w:val="008E7BB7"/>
+  </w:style>
+  <w:style w:type="paragraph" w:customStyle="1" w:styleId="3B74593758FC4F4DB6A45681367FC946">
+    <w:name w:val="3B74593758FC4F4DB6A45681367FC946"/>
+    <w:rsid w:val="008E7BB7"/>
+  </w:style>
+  <w:style w:type="paragraph" w:customStyle="1" w:styleId="CA04AB4326254BD9A716C18EF0A81365">
+    <w:name w:val="CA04AB4326254BD9A716C18EF0A81365"/>
+    <w:rsid w:val="008E7BB7"/>
+  </w:style>
 </w:styles>
+</file>
+
+<file path=word/glossary/webSettings.xml><?xml version="1.0" encoding="utf-8"?>
+<w:webSettings xmlns:mc="http://schemas.openxmlformats.org/markup-compatibility/2006" xmlns:r="http://schemas.openxmlformats.org/officeDocument/2006/relationships" xmlns:w="http://schemas.openxmlformats.org/wordprocessingml/2006/main" xmlns:w14="http://schemas.microsoft.com/office/word/2010/wordml" xmlns:w15="http://schemas.microsoft.com/office/word/2012/wordml" xmlns:w16cex="http://schemas.microsoft.com/office/word/2018/wordml/cex" xmlns:w16cid="http://schemas.microsoft.com/office/word/2016/wordml/cid" xmlns:w16="http://schemas.microsoft.com/office/word/2018/wordml" xmlns:w16sdtdh="http://schemas.microsoft.com/office/word/2020/wordml/sdtdatahash" xmlns:w16se="http://schemas.microsoft.com/office/word/2015/wordml/symex" mc:Ignorable="w14 w15 w16se w16cid w16 w16cex w16sdtdh">
+  <w:optimizeForBrowser/>
+  <w:allowPNG/>
+</w:webSettings>
 </file>
 
 <file path=word/theme/theme1.xml><?xml version="1.0" encoding="utf-8"?>
@@ -735,4 +1918,23 @@
     </a:ext>
   </a:extLst>
 </a:theme>
+</file>
+
+<file path=customXml/item1.xml><?xml version="1.0" encoding="utf-8"?>
+<CoverPageProperties xmlns="http://schemas.microsoft.com/office/2006/coverPageProps">
+  <PublishDate>2022-10-19T00:00:00</PublishDate>
+  <Abstract/>
+  <CompanyAddress/>
+  <CompanyPhone/>
+  <CompanyFax/>
+  <CompanyEmail/>
+</CoverPageProperties>
+</file>
+
+<file path=customXml/itemProps1.xml><?xml version="1.0" encoding="utf-8"?>
+<ds:datastoreItem xmlns:ds="http://schemas.openxmlformats.org/officeDocument/2006/customXml" ds:itemID="{55AF091B-3C7A-41E3-B477-F2FDAA23CFDA}">
+  <ds:schemaRefs>
+    <ds:schemaRef ds:uri="http://schemas.microsoft.com/office/2006/coverPageProps"/>
+  </ds:schemaRefs>
+</ds:datastoreItem>
 </file>
</xml_diff>

<commit_message>
All 3 Code Smells
</commit_message>
<xml_diff>
--- a/Project/Phase 1/Sprint1/team_member_3/code_smells_element3.docx
+++ b/Project/Phase 1/Sprint1/team_member_3/code_smells_element3.docx
@@ -2,11 +2,744 @@
 <file path=word/document.xml><?xml version="1.0" encoding="utf-8"?>
 <w:document xmlns:wpc="http://schemas.microsoft.com/office/word/2010/wordprocessingCanvas" xmlns:cx="http://schemas.microsoft.com/office/drawing/2014/chartex" xmlns:cx1="http://schemas.microsoft.com/office/drawing/2015/9/8/chartex" xmlns:cx2="http://schemas.microsoft.com/office/drawing/2015/10/21/chartex" xmlns:cx3="http://schemas.microsoft.com/office/drawing/2016/5/9/chartex" xmlns:cx4="http://schemas.microsoft.com/office/drawing/2016/5/10/chartex" xmlns:cx5="http://schemas.microsoft.com/office/drawing/2016/5/11/chartex" xmlns:cx6="http://schemas.microsoft.com/office/drawing/2016/5/12/chartex" xmlns:cx7="http://schemas.microsoft.com/office/drawing/2016/5/13/chartex" xmlns:cx8="http://schemas.microsoft.com/office/drawing/2016/5/14/chartex" xmlns:mc="http://schemas.openxmlformats.org/markup-compatibility/2006" xmlns:aink="http://schemas.microsoft.com/office/drawing/2016/ink" xmlns:am3d="http://schemas.microsoft.com/office/drawing/2017/model3d" xmlns:o="urn:schemas-microsoft-com:office:office" xmlns:oel="http://schemas.microsoft.com/office/2019/extlst" xmlns:r="http://schemas.openxmlformats.org/officeDocument/2006/relationships" xmlns:m="http://schemas.openxmlformats.org/officeDocument/2006/math" xmlns:v="urn:schemas-microsoft-com:vml" xmlns:wp14="http://schemas.microsoft.com/office/word/2010/wordprocessingDrawing" xmlns:wp="http://schemas.openxmlformats.org/drawingml/2006/wordprocessingDrawing" xmlns:w10="urn:schemas-microsoft-com:office:word" xmlns:w="http://schemas.openxmlformats.org/wordprocessingml/2006/main" xmlns:w14="http://schemas.microsoft.com/office/word/2010/wordml" xmlns:w15="http://schemas.microsoft.com/office/word/2012/wordml" xmlns:w16cex="http://schemas.microsoft.com/office/word/2018/wordml/cex" xmlns:w16cid="http://schemas.microsoft.com/office/word/2016/wordml/cid" xmlns:w16="http://schemas.microsoft.com/office/word/2018/wordml" xmlns:w16sdtdh="http://schemas.microsoft.com/office/word/2020/wordml/sdtdatahash" xmlns:w16se="http://schemas.microsoft.com/office/word/2015/wordml/symex" xmlns:wpg="http://schemas.microsoft.com/office/word/2010/wordprocessingGroup" xmlns:wpi="http://schemas.microsoft.com/office/word/2010/wordprocessingInk" xmlns:wne="http://schemas.microsoft.com/office/word/2006/wordml" xmlns:wps="http://schemas.microsoft.com/office/word/2010/wordprocessingShape" mc:Ignorable="w14 w15 w16se w16cid w16 w16cex w16sdtdh wp14">
   <w:body>
+    <w:sdt>
+      <w:sdtPr>
+        <w:id w:val="1729410516"/>
+        <w:docPartObj>
+          <w:docPartGallery w:val="Cover Pages"/>
+          <w:docPartUnique/>
+        </w:docPartObj>
+      </w:sdtPr>
+      <w:sdtContent>
+        <w:p/>
+        <w:tbl>
+          <w:tblPr>
+            <w:tblpPr w:leftFromText="187" w:rightFromText="187" w:horzAnchor="margin" w:tblpXSpec="center" w:tblpY="2881"/>
+            <w:tblW w:w="4000" w:type="pct"/>
+            <w:tblBorders>
+              <w:left w:val="single" w:sz="12" w:space="0" w:color="4472C4" w:themeColor="accent1"/>
+            </w:tblBorders>
+            <w:tblCellMar>
+              <w:left w:w="144" w:type="dxa"/>
+              <w:right w:w="115" w:type="dxa"/>
+            </w:tblCellMar>
+            <w:tblLook w:val="04A0" w:firstRow="1" w:lastRow="0" w:firstColumn="1" w:lastColumn="0" w:noHBand="0" w:noVBand="1"/>
+          </w:tblPr>
+          <w:tblGrid>
+            <w:gridCol w:w="7058"/>
+          </w:tblGrid>
+          <w:tr>
+            <w:sdt>
+              <w:sdtPr>
+                <w:rPr>
+                  <w:color w:val="2F5496" w:themeColor="accent1" w:themeShade="BF"/>
+                  <w:sz w:val="24"/>
+                  <w:szCs w:val="24"/>
+                </w:rPr>
+                <w:alias w:val="Empresa"/>
+                <w:id w:val="13406915"/>
+                <w:placeholder>
+                  <w:docPart w:val="FAE1EE45A6504339899F1E6ECCF653DE"/>
+                </w:placeholder>
+                <w:dataBinding w:prefixMappings="xmlns:ns0='http://schemas.openxmlformats.org/officeDocument/2006/extended-properties'" w:xpath="/ns0:Properties[1]/ns0:Company[1]" w:storeItemID="{6668398D-A668-4E3E-A5EB-62B293D839F1}"/>
+                <w:text/>
+              </w:sdtPr>
+              <w:sdtContent>
+                <w:tc>
+                  <w:tcPr>
+                    <w:tcW w:w="7672" w:type="dxa"/>
+                    <w:tcMar>
+                      <w:top w:w="216" w:type="dxa"/>
+                      <w:left w:w="115" w:type="dxa"/>
+                      <w:bottom w:w="216" w:type="dxa"/>
+                      <w:right w:w="115" w:type="dxa"/>
+                    </w:tcMar>
+                  </w:tcPr>
+                  <w:p>
+                    <w:pPr>
+                      <w:pStyle w:val="SemEspaamento"/>
+                      <w:rPr>
+                        <w:color w:val="2F5496" w:themeColor="accent1" w:themeShade="BF"/>
+                        <w:sz w:val="24"/>
+                      </w:rPr>
+                    </w:pPr>
+                    <w:r>
+                      <w:rPr>
+                        <w:color w:val="2F5496" w:themeColor="accent1" w:themeShade="BF"/>
+                        <w:sz w:val="24"/>
+                        <w:szCs w:val="24"/>
+                      </w:rPr>
+                      <w:t>FCT UNL</w:t>
+                    </w:r>
+                  </w:p>
+                </w:tc>
+              </w:sdtContent>
+            </w:sdt>
+          </w:tr>
+          <w:tr>
+            <w:tc>
+              <w:tcPr>
+                <w:tcW w:w="7672" w:type="dxa"/>
+              </w:tcPr>
+              <w:sdt>
+                <w:sdtPr>
+                  <w:rPr>
+                    <w:rFonts w:asciiTheme="majorHAnsi" w:eastAsiaTheme="majorEastAsia" w:hAnsiTheme="majorHAnsi" w:cstheme="majorBidi"/>
+                    <w:color w:val="4472C4" w:themeColor="accent1"/>
+                    <w:sz w:val="88"/>
+                    <w:szCs w:val="88"/>
+                  </w:rPr>
+                  <w:alias w:val="Título"/>
+                  <w:id w:val="13406919"/>
+                  <w:placeholder>
+                    <w:docPart w:val="28F9DB1D82244E12B0342135E355727F"/>
+                  </w:placeholder>
+                  <w:dataBinding w:prefixMappings="xmlns:ns0='http://schemas.openxmlformats.org/package/2006/metadata/core-properties' xmlns:ns1='http://purl.org/dc/elements/1.1/'" w:xpath="/ns0:coreProperties[1]/ns1:title[1]" w:storeItemID="{6C3C8BC8-F283-45AE-878A-BAB7291924A1}"/>
+                  <w:text/>
+                </w:sdtPr>
+                <w:sdtContent>
+                  <w:p>
+                    <w:pPr>
+                      <w:pStyle w:val="SemEspaamento"/>
+                      <w:spacing w:line="216" w:lineRule="auto"/>
+                      <w:rPr>
+                        <w:rFonts w:asciiTheme="majorHAnsi" w:eastAsiaTheme="majorEastAsia" w:hAnsiTheme="majorHAnsi" w:cstheme="majorBidi"/>
+                        <w:color w:val="4472C4" w:themeColor="accent1"/>
+                        <w:sz w:val="88"/>
+                        <w:szCs w:val="88"/>
+                      </w:rPr>
+                    </w:pPr>
+                    <w:r>
+                      <w:rPr>
+                        <w:rFonts w:asciiTheme="majorHAnsi" w:eastAsiaTheme="majorEastAsia" w:hAnsiTheme="majorHAnsi" w:cstheme="majorBidi"/>
+                        <w:color w:val="4472C4" w:themeColor="accent1"/>
+                        <w:sz w:val="88"/>
+                        <w:szCs w:val="88"/>
+                      </w:rPr>
+                      <w:t>Code Smells</w:t>
+                    </w:r>
+                  </w:p>
+                </w:sdtContent>
+              </w:sdt>
+            </w:tc>
+          </w:tr>
+          <w:tr>
+            <w:sdt>
+              <w:sdtPr>
+                <w:rPr>
+                  <w:color w:val="2F5496" w:themeColor="accent1" w:themeShade="BF"/>
+                  <w:sz w:val="24"/>
+                  <w:szCs w:val="24"/>
+                  <w:lang w:val="pt-PT"/>
+                </w:rPr>
+                <w:alias w:val="Subtítulo"/>
+                <w:id w:val="13406923"/>
+                <w:placeholder>
+                  <w:docPart w:val="F7163B82F2C14C45AAD2D919A53704B7"/>
+                </w:placeholder>
+                <w:dataBinding w:prefixMappings="xmlns:ns0='http://schemas.openxmlformats.org/package/2006/metadata/core-properties' xmlns:ns1='http://purl.org/dc/elements/1.1/'" w:xpath="/ns0:coreProperties[1]/ns1:subject[1]" w:storeItemID="{6C3C8BC8-F283-45AE-878A-BAB7291924A1}"/>
+                <w:text/>
+              </w:sdtPr>
+              <w:sdtContent>
+                <w:tc>
+                  <w:tcPr>
+                    <w:tcW w:w="7672" w:type="dxa"/>
+                    <w:tcMar>
+                      <w:top w:w="216" w:type="dxa"/>
+                      <w:left w:w="115" w:type="dxa"/>
+                      <w:bottom w:w="216" w:type="dxa"/>
+                      <w:right w:w="115" w:type="dxa"/>
+                    </w:tcMar>
+                  </w:tcPr>
+                  <w:p>
+                    <w:pPr>
+                      <w:pStyle w:val="SemEspaamento"/>
+                      <w:rPr>
+                        <w:color w:val="2F5496" w:themeColor="accent1" w:themeShade="BF"/>
+                        <w:sz w:val="24"/>
+                        <w:lang w:val="pt-PT"/>
+                      </w:rPr>
+                    </w:pPr>
+                    <w:r>
+                      <w:rPr>
+                        <w:color w:val="2F5496" w:themeColor="accent1" w:themeShade="BF"/>
+                        <w:sz w:val="24"/>
+                        <w:szCs w:val="24"/>
+                        <w:lang w:val="pt-PT"/>
+                      </w:rPr>
+                      <w:t>Trabalho de ES</w:t>
+                    </w:r>
+                  </w:p>
+                </w:tc>
+              </w:sdtContent>
+            </w:sdt>
+          </w:tr>
+        </w:tbl>
+        <w:tbl>
+          <w:tblPr>
+            <w:tblpPr w:leftFromText="187" w:rightFromText="187" w:horzAnchor="margin" w:tblpXSpec="center" w:tblpYSpec="bottom"/>
+            <w:tblW w:w="3857" w:type="pct"/>
+            <w:tblLook w:val="04A0" w:firstRow="1" w:lastRow="0" w:firstColumn="1" w:lastColumn="0" w:noHBand="0" w:noVBand="1"/>
+          </w:tblPr>
+          <w:tblGrid>
+            <w:gridCol w:w="6818"/>
+          </w:tblGrid>
+          <w:tr>
+            <w:tc>
+              <w:tcPr>
+                <w:tcW w:w="7221" w:type="dxa"/>
+                <w:tcMar>
+                  <w:top w:w="216" w:type="dxa"/>
+                  <w:left w:w="115" w:type="dxa"/>
+                  <w:bottom w:w="216" w:type="dxa"/>
+                  <w:right w:w="115" w:type="dxa"/>
+                </w:tcMar>
+              </w:tcPr>
+              <w:sdt>
+                <w:sdtPr>
+                  <w:rPr>
+                    <w:color w:val="4472C4" w:themeColor="accent1"/>
+                    <w:sz w:val="28"/>
+                    <w:szCs w:val="28"/>
+                  </w:rPr>
+                  <w:alias w:val="Autor"/>
+                  <w:id w:val="13406928"/>
+                  <w:placeholder>
+                    <w:docPart w:val="3B74593758FC4F4DB6A45681367FC946"/>
+                  </w:placeholder>
+                  <w:dataBinding w:prefixMappings="xmlns:ns0='http://schemas.openxmlformats.org/package/2006/metadata/core-properties' xmlns:ns1='http://purl.org/dc/elements/1.1/'" w:xpath="/ns0:coreProperties[1]/ns1:creator[1]" w:storeItemID="{6C3C8BC8-F283-45AE-878A-BAB7291924A1}"/>
+                  <w:text/>
+                </w:sdtPr>
+                <w:sdtContent>
+                  <w:p>
+                    <w:pPr>
+                      <w:pStyle w:val="SemEspaamento"/>
+                      <w:rPr>
+                        <w:color w:val="4472C4" w:themeColor="accent1"/>
+                        <w:sz w:val="28"/>
+                        <w:szCs w:val="28"/>
+                      </w:rPr>
+                    </w:pPr>
+                    <w:r>
+                      <w:rPr>
+                        <w:color w:val="4472C4" w:themeColor="accent1"/>
+                        <w:sz w:val="28"/>
+                        <w:szCs w:val="28"/>
+                      </w:rPr>
+                      <w:t>Daniel Gavinho 59889</w:t>
+                    </w:r>
+                  </w:p>
+                </w:sdtContent>
+              </w:sdt>
+              <w:sdt>
+                <w:sdtPr>
+                  <w:rPr>
+                    <w:color w:val="4472C4" w:themeColor="accent1"/>
+                    <w:sz w:val="28"/>
+                    <w:szCs w:val="28"/>
+                  </w:rPr>
+                  <w:alias w:val="Data"/>
+                  <w:tag w:val="Data"/>
+                  <w:id w:val="13406932"/>
+                  <w:placeholder>
+                    <w:docPart w:val="CA04AB4326254BD9A716C18EF0A81365"/>
+                  </w:placeholder>
+                  <w:dataBinding w:prefixMappings="xmlns:ns0='http://schemas.microsoft.com/office/2006/coverPageProps'" w:xpath="/ns0:CoverPageProperties[1]/ns0:PublishDate[1]" w:storeItemID="{55AF091B-3C7A-41E3-B477-F2FDAA23CFDA}"/>
+                  <w:date w:fullDate="2022-10-19T00:00:00Z">
+                    <w:dateFormat w:val="d/M/yyyy"/>
+                    <w:lid w:val="pt-BR"/>
+                    <w:storeMappedDataAs w:val="dateTime"/>
+                    <w:calendar w:val="gregorian"/>
+                  </w:date>
+                </w:sdtPr>
+                <w:sdtContent>
+                  <w:p>
+                    <w:pPr>
+                      <w:pStyle w:val="SemEspaamento"/>
+                      <w:rPr>
+                        <w:color w:val="4472C4" w:themeColor="accent1"/>
+                        <w:sz w:val="28"/>
+                        <w:szCs w:val="28"/>
+                      </w:rPr>
+                    </w:pPr>
+                    <w:r>
+                      <w:rPr>
+                        <w:color w:val="4472C4" w:themeColor="accent1"/>
+                        <w:sz w:val="28"/>
+                        <w:szCs w:val="28"/>
+                        <w:lang w:val="pt-BR"/>
+                      </w:rPr>
+                      <w:t>19/10/2022</w:t>
+                    </w:r>
+                  </w:p>
+                </w:sdtContent>
+              </w:sdt>
+              <w:p>
+                <w:pPr>
+                  <w:pStyle w:val="SemEspaamento"/>
+                  <w:rPr>
+                    <w:color w:val="4472C4" w:themeColor="accent1"/>
+                  </w:rPr>
+                </w:pPr>
+              </w:p>
+            </w:tc>
+          </w:tr>
+        </w:tbl>
+        <w:p>
+          <w:pPr>
+            <w:rPr>
+              <w:rFonts w:asciiTheme="majorHAnsi" w:eastAsiaTheme="majorEastAsia" w:hAnsiTheme="majorHAnsi" w:cstheme="majorBidi"/>
+              <w:color w:val="2F5496" w:themeColor="accent1" w:themeShade="BF"/>
+              <w:sz w:val="32"/>
+              <w:szCs w:val="32"/>
+            </w:rPr>
+          </w:pPr>
+          <w:r>
+            <w:br w:type="page"/>
+          </w:r>
+        </w:p>
+      </w:sdtContent>
+    </w:sdt>
+    <w:p>
+      <w:pPr>
+        <w:pStyle w:val="Ttulo1"/>
+        <w:jc w:val="center"/>
+      </w:pPr>
+      <w:r>
+        <w:lastRenderedPageBreak/>
+        <w:t>Data Clumps</w:t>
+      </w:r>
+    </w:p>
     <w:p/>
+    <w:p>
+      <w:r>
+        <w:rPr>
+          <w:noProof/>
+        </w:rPr>
+        <w:drawing>
+          <wp:inline distT="0" distB="0" distL="0" distR="0" wp14:anchorId="21E37AD8" wp14:editId="54E26A42">
+            <wp:extent cx="5612130" cy="4105275"/>
+            <wp:effectExtent l="0" t="0" r="7620" b="9525"/>
+            <wp:docPr id="1" name="Imagem 1" descr="Texto&#10;&#10;Descrição gerada automaticamente"/>
+            <wp:cNvGraphicFramePr>
+              <a:graphicFrameLocks xmlns:a="http://schemas.openxmlformats.org/drawingml/2006/main" noChangeAspect="1"/>
+            </wp:cNvGraphicFramePr>
+            <a:graphic xmlns:a="http://schemas.openxmlformats.org/drawingml/2006/main">
+              <a:graphicData uri="http://schemas.openxmlformats.org/drawingml/2006/picture">
+                <pic:pic xmlns:pic="http://schemas.openxmlformats.org/drawingml/2006/picture">
+                  <pic:nvPicPr>
+                    <pic:cNvPr id="1" name="Imagem 1" descr="Texto&#10;&#10;Descrição gerada automaticamente"/>
+                    <pic:cNvPicPr/>
+                  </pic:nvPicPr>
+                  <pic:blipFill>
+                    <a:blip r:embed="rId5"/>
+                    <a:stretch>
+                      <a:fillRect/>
+                    </a:stretch>
+                  </pic:blipFill>
+                  <pic:spPr>
+                    <a:xfrm>
+                      <a:off x="0" y="0"/>
+                      <a:ext cx="5612130" cy="4105275"/>
+                    </a:xfrm>
+                    <a:prstGeom prst="rect">
+                      <a:avLst/>
+                    </a:prstGeom>
+                  </pic:spPr>
+                </pic:pic>
+              </a:graphicData>
+            </a:graphic>
+          </wp:inline>
+        </w:drawing>
+      </w:r>
+    </w:p>
+    <w:p>
+      <w:r>
+        <w:t>Folder Encontrada: ganttproject\src\main\java\net\source</w:t>
+      </w:r>
+      <w:r>
+        <w:t>forge\ganttproject\action\edit</w:t>
+      </w:r>
+    </w:p>
+    <w:p>
+      <w:pPr>
+        <w:rPr>
+          <w:lang w:val="pt-PT"/>
+        </w:rPr>
+      </w:pPr>
+      <w:r>
+        <w:rPr>
+          <w:lang w:val="pt-PT"/>
+        </w:rPr>
+        <w:t>Rationale: O programa contém vários m</w:t>
+      </w:r>
+      <w:r>
+        <w:rPr>
+          <w:lang w:val="pt-PT"/>
+        </w:rPr>
+        <w:t>étodos como o mostrado acima, onde têm tantos argumentos que ocupam várias linhas para correr um só método eg. Linhas 149-152</w:t>
+      </w:r>
+    </w:p>
+    <w:p>
+      <w:pPr>
+        <w:rPr>
+          <w:lang w:val="pt-PT"/>
+        </w:rPr>
+      </w:pPr>
+      <w:r>
+        <w:rPr>
+          <w:lang w:val="pt-PT"/>
+        </w:rPr>
+        <w:t xml:space="preserve">Suggestion: </w:t>
+      </w:r>
+      <w:r>
+        <w:rPr>
+          <w:lang w:val="pt-PT"/>
+        </w:rPr>
+        <w:t>Este code smell pode ser r</w:t>
+      </w:r>
+      <w:r>
+        <w:rPr>
+          <w:lang w:val="pt-PT"/>
+        </w:rPr>
+        <w:t>esolvido pela criação prévia anteriormente dos argumentos, ou utilização de um</w:t>
+      </w:r>
+      <w:r>
+        <w:rPr>
+          <w:lang w:val="pt-PT"/>
+        </w:rPr>
+        <w:t xml:space="preserve">a classe </w:t>
+      </w:r>
+      <w:r>
+        <w:rPr>
+          <w:lang w:val="pt-PT"/>
+        </w:rPr>
+        <w:t>para tratar da criação</w:t>
+      </w:r>
+      <w:r>
+        <w:rPr>
+          <w:lang w:val="pt-PT"/>
+        </w:rPr>
+        <w:t xml:space="preserve"> e manutenção</w:t>
+      </w:r>
+      <w:r>
+        <w:rPr>
+          <w:lang w:val="pt-PT"/>
+        </w:rPr>
+        <w:t xml:space="preserve"> desses argumentos numa maneira mais concisa</w:t>
+      </w:r>
+    </w:p>
+    <w:p>
+      <w:pPr>
+        <w:rPr>
+          <w:lang w:val="pt-PT"/>
+        </w:rPr>
+      </w:pPr>
+      <w:r>
+        <w:rPr>
+          <w:lang w:val="pt-PT"/>
+        </w:rPr>
+        <w:br w:type="page"/>
+      </w:r>
+    </w:p>
+    <w:p>
+      <w:pPr>
+        <w:pStyle w:val="Ttulo1"/>
+        <w:jc w:val="center"/>
+        <w:rPr>
+          <w:lang w:val="pt-PT"/>
+        </w:rPr>
+      </w:pPr>
+      <w:r>
+        <w:rPr>
+          <w:lang w:val="pt-PT"/>
+        </w:rPr>
+        <w:lastRenderedPageBreak/>
+        <w:t>Comments</w:t>
+      </w:r>
+    </w:p>
+    <w:p>
+      <w:pPr>
+        <w:rPr>
+          <w:lang w:val="pt-PT"/>
+        </w:rPr>
+      </w:pPr>
+      <w:r>
+        <w:rPr>
+          <w:noProof/>
+        </w:rPr>
+        <w:drawing>
+          <wp:inline distT="0" distB="0" distL="0" distR="0" wp14:anchorId="2F8A55F5" wp14:editId="53DEFF53">
+            <wp:extent cx="5612130" cy="3448050"/>
+            <wp:effectExtent l="0" t="0" r="7620" b="0"/>
+            <wp:docPr id="2" name="Imagem 2" descr="Uma imagem com texto&#10;&#10;Descrição gerada automaticamente"/>
+            <wp:cNvGraphicFramePr>
+              <a:graphicFrameLocks xmlns:a="http://schemas.openxmlformats.org/drawingml/2006/main" noChangeAspect="1"/>
+            </wp:cNvGraphicFramePr>
+            <a:graphic xmlns:a="http://schemas.openxmlformats.org/drawingml/2006/main">
+              <a:graphicData uri="http://schemas.openxmlformats.org/drawingml/2006/picture">
+                <pic:pic xmlns:pic="http://schemas.openxmlformats.org/drawingml/2006/picture">
+                  <pic:nvPicPr>
+                    <pic:cNvPr id="2" name="Imagem 2" descr="Uma imagem com texto&#10;&#10;Descrição gerada automaticamente"/>
+                    <pic:cNvPicPr/>
+                  </pic:nvPicPr>
+                  <pic:blipFill>
+                    <a:blip r:embed="rId6"/>
+                    <a:stretch>
+                      <a:fillRect/>
+                    </a:stretch>
+                  </pic:blipFill>
+                  <pic:spPr>
+                    <a:xfrm>
+                      <a:off x="0" y="0"/>
+                      <a:ext cx="5612130" cy="3448050"/>
+                    </a:xfrm>
+                    <a:prstGeom prst="rect">
+                      <a:avLst/>
+                    </a:prstGeom>
+                  </pic:spPr>
+                </pic:pic>
+              </a:graphicData>
+            </a:graphic>
+          </wp:inline>
+        </w:drawing>
+      </w:r>
+    </w:p>
+    <w:p>
+      <w:pPr>
+        <w:rPr>
+          <w:lang w:val="pt-PT"/>
+        </w:rPr>
+      </w:pPr>
+      <w:r>
+        <w:rPr>
+          <w:lang w:val="pt-PT"/>
+        </w:rPr>
+        <w:t>Folder Encontrada: ganttproject\src\main\java\</w:t>
+      </w:r>
+      <w:r>
+        <w:rPr>
+          <w:lang w:val="pt-PT"/>
+        </w:rPr>
+        <w:t>o</w:t>
+      </w:r>
+      <w:r>
+        <w:rPr>
+          <w:lang w:val="pt-PT"/>
+        </w:rPr>
+        <w:t>rg\imgscalr\Scalr.java</w:t>
+      </w:r>
+    </w:p>
+    <w:p>
+      <w:pPr>
+        <w:rPr>
+          <w:lang w:val="pt-PT"/>
+        </w:rPr>
+      </w:pPr>
+      <w:r>
+        <w:rPr>
+          <w:lang w:val="pt-PT"/>
+        </w:rPr>
+        <w:t xml:space="preserve">Rationale: </w:t>
+      </w:r>
+      <w:r>
+        <w:rPr>
+          <w:lang w:val="pt-PT"/>
+        </w:rPr>
+        <w:t>Quase todos, senão todos, os comandos desta classe têm comentários que ocupam muito mais espaço do que os comandos em si</w:t>
+      </w:r>
+    </w:p>
+    <w:p>
+      <w:pPr>
+        <w:rPr>
+          <w:lang w:val="pt-PT"/>
+        </w:rPr>
+      </w:pPr>
+      <w:r>
+        <w:rPr>
+          <w:lang w:val="pt-PT"/>
+        </w:rPr>
+        <w:t>Suggestion: Diminuir a explicação</w:t>
+      </w:r>
+      <w:r>
+        <w:rPr>
+          <w:lang w:val="pt-PT"/>
+        </w:rPr>
+        <w:t xml:space="preserve"> do trabalho de cada comando, ou ainda separar o trabalho de cada comando por vários que realizam as várias tarefas enunciadas nos comentários</w:t>
+      </w:r>
+    </w:p>
+    <w:p>
+      <w:pPr>
+        <w:rPr>
+          <w:lang w:val="pt-PT"/>
+        </w:rPr>
+      </w:pPr>
+      <w:r>
+        <w:rPr>
+          <w:lang w:val="pt-PT"/>
+        </w:rPr>
+        <w:br w:type="page"/>
+      </w:r>
+    </w:p>
+    <w:p>
+      <w:pPr>
+        <w:pStyle w:val="Ttulo1"/>
+        <w:jc w:val="center"/>
+        <w:rPr>
+          <w:lang w:val="pt-PT"/>
+        </w:rPr>
+      </w:pPr>
+      <w:r>
+        <w:rPr>
+          <w:lang w:val="pt-PT"/>
+        </w:rPr>
+        <w:lastRenderedPageBreak/>
+        <w:t>Dead Code</w:t>
+      </w:r>
+    </w:p>
+    <w:p>
+      <w:pPr>
+        <w:rPr>
+          <w:lang w:val="pt-PT"/>
+        </w:rPr>
+      </w:pPr>
+      <w:r>
+        <w:rPr>
+          <w:noProof/>
+        </w:rPr>
+        <w:drawing>
+          <wp:inline distT="0" distB="0" distL="0" distR="0" wp14:anchorId="21B0BD9B" wp14:editId="1AA7F4CB">
+            <wp:extent cx="5612130" cy="1212850"/>
+            <wp:effectExtent l="0" t="0" r="7620" b="6350"/>
+            <wp:docPr id="3" name="Imagem 3" descr="Uma imagem com texto&#10;&#10;Descrição gerada automaticamente"/>
+            <wp:cNvGraphicFramePr>
+              <a:graphicFrameLocks xmlns:a="http://schemas.openxmlformats.org/drawingml/2006/main" noChangeAspect="1"/>
+            </wp:cNvGraphicFramePr>
+            <a:graphic xmlns:a="http://schemas.openxmlformats.org/drawingml/2006/main">
+              <a:graphicData uri="http://schemas.openxmlformats.org/drawingml/2006/picture">
+                <pic:pic xmlns:pic="http://schemas.openxmlformats.org/drawingml/2006/picture">
+                  <pic:nvPicPr>
+                    <pic:cNvPr id="3" name="Imagem 3" descr="Uma imagem com texto&#10;&#10;Descrição gerada automaticamente"/>
+                    <pic:cNvPicPr/>
+                  </pic:nvPicPr>
+                  <pic:blipFill>
+                    <a:blip r:embed="rId7"/>
+                    <a:stretch>
+                      <a:fillRect/>
+                    </a:stretch>
+                  </pic:blipFill>
+                  <pic:spPr>
+                    <a:xfrm>
+                      <a:off x="0" y="0"/>
+                      <a:ext cx="5612130" cy="1212850"/>
+                    </a:xfrm>
+                    <a:prstGeom prst="rect">
+                      <a:avLst/>
+                    </a:prstGeom>
+                  </pic:spPr>
+                </pic:pic>
+              </a:graphicData>
+            </a:graphic>
+          </wp:inline>
+        </w:drawing>
+      </w:r>
+    </w:p>
+    <w:p>
+      <w:pPr>
+        <w:rPr>
+          <w:lang w:val="pt-PT"/>
+        </w:rPr>
+      </w:pPr>
+      <w:r>
+        <w:rPr>
+          <w:lang w:val="pt-PT"/>
+        </w:rPr>
+        <w:t>Folder Encontrada: ganttproject\src\main\java\o</w:t>
+      </w:r>
+      <w:r>
+        <w:rPr>
+          <w:lang w:val="pt-PT"/>
+        </w:rPr>
+        <w:t>rg\</w:t>
+      </w:r>
+      <w:r>
+        <w:rPr>
+          <w:lang w:val="pt-PT"/>
+        </w:rPr>
+        <w:t>ganttProject</w:t>
+      </w:r>
+      <w:r>
+        <w:rPr>
+          <w:lang w:val="pt-PT"/>
+        </w:rPr>
+        <w:t>\</w:t>
+      </w:r>
+      <w:r>
+        <w:rPr>
+          <w:lang w:val="pt-PT"/>
+        </w:rPr>
+        <w:t>WebStartIDClass.java</w:t>
+      </w:r>
+    </w:p>
+    <w:p>
+      <w:pPr>
+        <w:rPr>
+          <w:lang w:val="pt-PT"/>
+        </w:rPr>
+      </w:pPr>
+      <w:r>
+        <w:rPr>
+          <w:lang w:val="pt-PT"/>
+        </w:rPr>
+        <w:t>Rationale:</w:t>
+      </w:r>
+      <w:r>
+        <w:rPr>
+          <w:lang w:val="pt-PT"/>
+        </w:rPr>
+        <w:t xml:space="preserve"> Esta classe não é utilizada em nenhum local, e como visto na imagem está completamente vazia</w:t>
+      </w:r>
+    </w:p>
+    <w:p>
+      <w:pPr>
+        <w:rPr>
+          <w:lang w:val="pt-PT"/>
+        </w:rPr>
+      </w:pPr>
+      <w:r>
+        <w:rPr>
+          <w:lang w:val="pt-PT"/>
+        </w:rPr>
+        <w:t>Suggestion: Apagar a classe</w:t>
+      </w:r>
+    </w:p>
+    <w:p>
+      <w:pPr>
+        <w:rPr>
+          <w:lang w:val="pt-PT"/>
+        </w:rPr>
+      </w:pPr>
+    </w:p>
+    <w:p>
+      <w:pPr>
+        <w:rPr>
+          <w:lang w:val="pt-PT"/>
+        </w:rPr>
+      </w:pPr>
+    </w:p>
+    <w:p>
+      <w:pPr>
+        <w:rPr>
+          <w:lang w:val="pt-PT"/>
+        </w:rPr>
+      </w:pPr>
+    </w:p>
     <w:sectPr>
       <w:pgSz w:w="12240" w:h="15840"/>
       <w:pgMar w:top="1417" w:right="1701" w:bottom="1417" w:left="1701" w:header="720" w:footer="720" w:gutter="0"/>
+      <w:pgNumType w:start="0"/>
       <w:cols w:space="720"/>
+      <w:titlePg/>
       <w:docGrid w:linePitch="360"/>
     </w:sectPr>
   </w:body>
@@ -412,7 +1145,28 @@
     <w:name w:val="Normal"/>
     <w:qFormat/>
   </w:style>
-  <w:style w:type="character" w:default="1" w:styleId="Fontepargpadro">
+  <w:style w:type="paragraph" w:styleId="Ttulo1">
+    <w:name w:val="heading 1"/>
+    <w:basedOn w:val="Normal"/>
+    <w:next w:val="Normal"/>
+    <w:link w:val="Ttulo1Carter"/>
+    <w:uiPriority w:val="9"/>
+    <w:qFormat/>
+    <w:rsid w:val="00692154"/>
+    <w:pPr>
+      <w:keepNext/>
+      <w:keepLines/>
+      <w:spacing w:before="240" w:after="0"/>
+      <w:outlineLvl w:val="0"/>
+    </w:pPr>
+    <w:rPr>
+      <w:rFonts w:asciiTheme="majorHAnsi" w:eastAsiaTheme="majorEastAsia" w:hAnsiTheme="majorHAnsi" w:cstheme="majorBidi"/>
+      <w:color w:val="2F5496" w:themeColor="accent1" w:themeShade="BF"/>
+      <w:sz w:val="32"/>
+      <w:szCs w:val="32"/>
+    </w:rPr>
+  </w:style>
+  <w:style w:type="character" w:default="1" w:styleId="Tipodeletrapredefinidodopargrafo">
     <w:name w:val="Default Paragraph Font"/>
     <w:uiPriority w:val="1"/>
     <w:semiHidden/>
@@ -439,7 +1193,746 @@
     <w:semiHidden/>
     <w:unhideWhenUsed/>
   </w:style>
+  <w:style w:type="character" w:customStyle="1" w:styleId="Ttulo1Carter">
+    <w:name w:val="Título 1 Caráter"/>
+    <w:basedOn w:val="Tipodeletrapredefinidodopargrafo"/>
+    <w:link w:val="Ttulo1"/>
+    <w:uiPriority w:val="9"/>
+    <w:rsid w:val="00692154"/>
+    <w:rPr>
+      <w:rFonts w:asciiTheme="majorHAnsi" w:eastAsiaTheme="majorEastAsia" w:hAnsiTheme="majorHAnsi" w:cstheme="majorBidi"/>
+      <w:color w:val="2F5496" w:themeColor="accent1" w:themeShade="BF"/>
+      <w:sz w:val="32"/>
+      <w:szCs w:val="32"/>
+    </w:rPr>
+  </w:style>
+  <w:style w:type="paragraph" w:styleId="SemEspaamento">
+    <w:name w:val="No Spacing"/>
+    <w:link w:val="SemEspaamentoCarter"/>
+    <w:uiPriority w:val="1"/>
+    <w:qFormat/>
+    <w:rsid w:val="00692154"/>
+    <w:pPr>
+      <w:spacing w:after="0" w:line="240" w:lineRule="auto"/>
+    </w:pPr>
+  </w:style>
+  <w:style w:type="character" w:customStyle="1" w:styleId="SemEspaamentoCarter">
+    <w:name w:val="Sem Espaçamento Caráter"/>
+    <w:basedOn w:val="Tipodeletrapredefinidodopargrafo"/>
+    <w:link w:val="SemEspaamento"/>
+    <w:uiPriority w:val="1"/>
+    <w:rsid w:val="00692154"/>
+  </w:style>
 </w:styles>
+</file>
+
+<file path=word/glossary/document.xml><?xml version="1.0" encoding="utf-8"?>
+<w:glossaryDocument xmlns:wpc="http://schemas.microsoft.com/office/word/2010/wordprocessingCanvas" xmlns:cx="http://schemas.microsoft.com/office/drawing/2014/chartex" xmlns:cx1="http://schemas.microsoft.com/office/drawing/2015/9/8/chartex" xmlns:cx2="http://schemas.microsoft.com/office/drawing/2015/10/21/chartex" xmlns:cx3="http://schemas.microsoft.com/office/drawing/2016/5/9/chartex" xmlns:cx4="http://schemas.microsoft.com/office/drawing/2016/5/10/chartex" xmlns:cx5="http://schemas.microsoft.com/office/drawing/2016/5/11/chartex" xmlns:cx6="http://schemas.microsoft.com/office/drawing/2016/5/12/chartex" xmlns:cx7="http://schemas.microsoft.com/office/drawing/2016/5/13/chartex" xmlns:cx8="http://schemas.microsoft.com/office/drawing/2016/5/14/chartex" xmlns:mc="http://schemas.openxmlformats.org/markup-compatibility/2006" xmlns:aink="http://schemas.microsoft.com/office/drawing/2016/ink" xmlns:am3d="http://schemas.microsoft.com/office/drawing/2017/model3d" xmlns:o="urn:schemas-microsoft-com:office:office" xmlns:oel="http://schemas.microsoft.com/office/2019/extlst" xmlns:r="http://schemas.openxmlformats.org/officeDocument/2006/relationships" xmlns:m="http://schemas.openxmlformats.org/officeDocument/2006/math" xmlns:v="urn:schemas-microsoft-com:vml" xmlns:wp14="http://schemas.microsoft.com/office/word/2010/wordprocessingDrawing" xmlns:wp="http://schemas.openxmlformats.org/drawingml/2006/wordprocessingDrawing" xmlns:w10="urn:schemas-microsoft-com:office:word" xmlns:w="http://schemas.openxmlformats.org/wordprocessingml/2006/main" xmlns:w14="http://schemas.microsoft.com/office/word/2010/wordml" xmlns:w15="http://schemas.microsoft.com/office/word/2012/wordml" xmlns:w16cex="http://schemas.microsoft.com/office/word/2018/wordml/cex" xmlns:w16cid="http://schemas.microsoft.com/office/word/2016/wordml/cid" xmlns:w16="http://schemas.microsoft.com/office/word/2018/wordml" xmlns:w16sdtdh="http://schemas.microsoft.com/office/word/2020/wordml/sdtdatahash" xmlns:w16se="http://schemas.microsoft.com/office/word/2015/wordml/symex" xmlns:wpg="http://schemas.microsoft.com/office/word/2010/wordprocessingGroup" xmlns:wpi="http://schemas.microsoft.com/office/word/2010/wordprocessingInk" xmlns:wne="http://schemas.microsoft.com/office/word/2006/wordml" xmlns:wps="http://schemas.microsoft.com/office/word/2010/wordprocessingShape" mc:Ignorable="w14 w15 w16se w16cid w16 w16cex w16sdtdh wp14">
+  <w:docParts>
+    <w:docPart>
+      <w:docPartPr>
+        <w:name w:val="FAE1EE45A6504339899F1E6ECCF653DE"/>
+        <w:category>
+          <w:name w:val="Geral"/>
+          <w:gallery w:val="placeholder"/>
+        </w:category>
+        <w:types>
+          <w:type w:val="bbPlcHdr"/>
+        </w:types>
+        <w:behaviors>
+          <w:behavior w:val="content"/>
+        </w:behaviors>
+        <w:guid w:val="{11828A43-820D-49EB-8A6A-D20527FC94DD}"/>
+      </w:docPartPr>
+      <w:docPartBody>
+        <w:p>
+          <w:pPr>
+            <w:pStyle w:val="FAE1EE45A6504339899F1E6ECCF653DE"/>
+          </w:pPr>
+          <w:r>
+            <w:rPr>
+              <w:color w:val="2F5496" w:themeColor="accent1" w:themeShade="BF"/>
+              <w:sz w:val="24"/>
+              <w:szCs w:val="24"/>
+              <w:lang w:val="pt-BR"/>
+            </w:rPr>
+            <w:t>[Nome da empresa]</w:t>
+          </w:r>
+        </w:p>
+      </w:docPartBody>
+    </w:docPart>
+    <w:docPart>
+      <w:docPartPr>
+        <w:name w:val="28F9DB1D82244E12B0342135E355727F"/>
+        <w:category>
+          <w:name w:val="Geral"/>
+          <w:gallery w:val="placeholder"/>
+        </w:category>
+        <w:types>
+          <w:type w:val="bbPlcHdr"/>
+        </w:types>
+        <w:behaviors>
+          <w:behavior w:val="content"/>
+        </w:behaviors>
+        <w:guid w:val="{605075E2-8320-4A09-B520-9060FA14D2A3}"/>
+      </w:docPartPr>
+      <w:docPartBody>
+        <w:p>
+          <w:pPr>
+            <w:pStyle w:val="28F9DB1D82244E12B0342135E355727F"/>
+          </w:pPr>
+          <w:r>
+            <w:rPr>
+              <w:rFonts w:asciiTheme="majorHAnsi" w:eastAsiaTheme="majorEastAsia" w:hAnsiTheme="majorHAnsi" w:cstheme="majorBidi"/>
+              <w:color w:val="4472C4" w:themeColor="accent1"/>
+              <w:sz w:val="88"/>
+              <w:szCs w:val="88"/>
+              <w:lang w:val="pt-BR"/>
+            </w:rPr>
+            <w:t>[Título do documento]</w:t>
+          </w:r>
+        </w:p>
+      </w:docPartBody>
+    </w:docPart>
+    <w:docPart>
+      <w:docPartPr>
+        <w:name w:val="F7163B82F2C14C45AAD2D919A53704B7"/>
+        <w:category>
+          <w:name w:val="Geral"/>
+          <w:gallery w:val="placeholder"/>
+        </w:category>
+        <w:types>
+          <w:type w:val="bbPlcHdr"/>
+        </w:types>
+        <w:behaviors>
+          <w:behavior w:val="content"/>
+        </w:behaviors>
+        <w:guid w:val="{2EC30E86-9038-469E-8E13-0E73A9AF2C6E}"/>
+      </w:docPartPr>
+      <w:docPartBody>
+        <w:p>
+          <w:pPr>
+            <w:pStyle w:val="F7163B82F2C14C45AAD2D919A53704B7"/>
+          </w:pPr>
+          <w:r>
+            <w:rPr>
+              <w:color w:val="2F5496" w:themeColor="accent1" w:themeShade="BF"/>
+              <w:sz w:val="24"/>
+              <w:szCs w:val="24"/>
+              <w:lang w:val="pt-BR"/>
+            </w:rPr>
+            <w:t>[Subtítulo do documento]</w:t>
+          </w:r>
+        </w:p>
+      </w:docPartBody>
+    </w:docPart>
+    <w:docPart>
+      <w:docPartPr>
+        <w:name w:val="3B74593758FC4F4DB6A45681367FC946"/>
+        <w:category>
+          <w:name w:val="Geral"/>
+          <w:gallery w:val="placeholder"/>
+        </w:category>
+        <w:types>
+          <w:type w:val="bbPlcHdr"/>
+        </w:types>
+        <w:behaviors>
+          <w:behavior w:val="content"/>
+        </w:behaviors>
+        <w:guid w:val="{3E09565A-705A-49F8-A8D1-6FDDF1A98179}"/>
+      </w:docPartPr>
+      <w:docPartBody>
+        <w:p>
+          <w:pPr>
+            <w:pStyle w:val="3B74593758FC4F4DB6A45681367FC946"/>
+          </w:pPr>
+          <w:r>
+            <w:rPr>
+              <w:color w:val="4472C4" w:themeColor="accent1"/>
+              <w:sz w:val="28"/>
+              <w:szCs w:val="28"/>
+              <w:lang w:val="pt-BR"/>
+            </w:rPr>
+            <w:t>[Nome do autor]</w:t>
+          </w:r>
+        </w:p>
+      </w:docPartBody>
+    </w:docPart>
+    <w:docPart>
+      <w:docPartPr>
+        <w:name w:val="CA04AB4326254BD9A716C18EF0A81365"/>
+        <w:category>
+          <w:name w:val="Geral"/>
+          <w:gallery w:val="placeholder"/>
+        </w:category>
+        <w:types>
+          <w:type w:val="bbPlcHdr"/>
+        </w:types>
+        <w:behaviors>
+          <w:behavior w:val="content"/>
+        </w:behaviors>
+        <w:guid w:val="{03B1365D-E76D-4486-8542-E478B9E6263A}"/>
+      </w:docPartPr>
+      <w:docPartBody>
+        <w:p>
+          <w:pPr>
+            <w:pStyle w:val="CA04AB4326254BD9A716C18EF0A81365"/>
+          </w:pPr>
+          <w:r>
+            <w:rPr>
+              <w:color w:val="4472C4" w:themeColor="accent1"/>
+              <w:sz w:val="28"/>
+              <w:szCs w:val="28"/>
+              <w:lang w:val="pt-BR"/>
+            </w:rPr>
+            <w:t>[Data]</w:t>
+          </w:r>
+        </w:p>
+      </w:docPartBody>
+    </w:docPart>
+  </w:docParts>
+</w:glossaryDocument>
+</file>
+
+<file path=word/glossary/fontTable.xml><?xml version="1.0" encoding="utf-8"?>
+<w:fonts xmlns:mc="http://schemas.openxmlformats.org/markup-compatibility/2006" xmlns:r="http://schemas.openxmlformats.org/officeDocument/2006/relationships" xmlns:w="http://schemas.openxmlformats.org/wordprocessingml/2006/main" xmlns:w14="http://schemas.microsoft.com/office/word/2010/wordml" xmlns:w15="http://schemas.microsoft.com/office/word/2012/wordml" xmlns:w16cex="http://schemas.microsoft.com/office/word/2018/wordml/cex" xmlns:w16cid="http://schemas.microsoft.com/office/word/2016/wordml/cid" xmlns:w16="http://schemas.microsoft.com/office/word/2018/wordml" xmlns:w16sdtdh="http://schemas.microsoft.com/office/word/2020/wordml/sdtdatahash" xmlns:w16se="http://schemas.microsoft.com/office/word/2015/wordml/symex" mc:Ignorable="w14 w15 w16se w16cid w16 w16cex w16sdtdh">
+  <w:font w:name="Calibri">
+    <w:panose1 w:val="020F0502020204030204"/>
+    <w:charset w:val="00"/>
+    <w:family w:val="swiss"/>
+    <w:pitch w:val="variable"/>
+    <w:sig w:usb0="E4002EFF" w:usb1="C000247B" w:usb2="00000009" w:usb3="00000000" w:csb0="000001FF" w:csb1="00000000"/>
+  </w:font>
+  <w:font w:name="Yu Mincho">
+    <w:altName w:val="游明朝"/>
+    <w:panose1 w:val="02020400000000000000"/>
+    <w:charset w:val="80"/>
+    <w:family w:val="roman"/>
+    <w:pitch w:val="variable"/>
+    <w:sig w:usb0="800002E7" w:usb1="2AC7FCFF" w:usb2="00000012" w:usb3="00000000" w:csb0="0002009F" w:csb1="00000000"/>
+  </w:font>
+  <w:font w:name="Times New Roman">
+    <w:panose1 w:val="02020603050405020304"/>
+    <w:charset w:val="00"/>
+    <w:family w:val="roman"/>
+    <w:pitch w:val="variable"/>
+    <w:sig w:usb0="E0002EFF" w:usb1="C000785B" w:usb2="00000009" w:usb3="00000000" w:csb0="000001FF" w:csb1="00000000"/>
+  </w:font>
+  <w:font w:name="Calibri Light">
+    <w:panose1 w:val="020F0302020204030204"/>
+    <w:charset w:val="00"/>
+    <w:family w:val="swiss"/>
+    <w:pitch w:val="variable"/>
+    <w:sig w:usb0="E4002EFF" w:usb1="C000247B" w:usb2="00000009" w:usb3="00000000" w:csb0="000001FF" w:csb1="00000000"/>
+  </w:font>
+  <w:font w:name="Yu Gothic Light">
+    <w:altName w:val="游ゴシック Light"/>
+    <w:panose1 w:val="020B0300000000000000"/>
+    <w:charset w:val="80"/>
+    <w:family w:val="swiss"/>
+    <w:pitch w:val="variable"/>
+    <w:sig w:usb0="E00002FF" w:usb1="2AC7FDFF" w:usb2="00000016" w:usb3="00000000" w:csb0="0002009F" w:csb1="00000000"/>
+  </w:font>
+</w:fonts>
+</file>
+
+<file path=word/glossary/settings.xml><?xml version="1.0" encoding="utf-8"?>
+<w:settings xmlns:mc="http://schemas.openxmlformats.org/markup-compatibility/2006" xmlns:o="urn:schemas-microsoft-com:office:office" xmlns:r="http://schemas.openxmlformats.org/officeDocument/2006/relationships" xmlns:m="http://schemas.openxmlformats.org/officeDocument/2006/math" xmlns:v="urn:schemas-microsoft-com:vml" xmlns:w10="urn:schemas-microsoft-com:office:word" xmlns:w="http://schemas.openxmlformats.org/wordprocessingml/2006/main" xmlns:w14="http://schemas.microsoft.com/office/word/2010/wordml" xmlns:w15="http://schemas.microsoft.com/office/word/2012/wordml" xmlns:w16cex="http://schemas.microsoft.com/office/word/2018/wordml/cex" xmlns:w16cid="http://schemas.microsoft.com/office/word/2016/wordml/cid" xmlns:w16="http://schemas.microsoft.com/office/word/2018/wordml" xmlns:w16sdtdh="http://schemas.microsoft.com/office/word/2020/wordml/sdtdatahash" xmlns:w16se="http://schemas.microsoft.com/office/word/2015/wordml/symex" xmlns:sl="http://schemas.openxmlformats.org/schemaLibrary/2006/main" mc:Ignorable="w14 w15 w16se w16cid w16 w16cex w16sdtdh">
+  <w:view w:val="normal"/>
+  <w:defaultTabStop w:val="720"/>
+  <w:hyphenationZone w:val="425"/>
+  <w:characterSpacingControl w:val="doNotCompress"/>
+  <w:compat>
+    <w:useFELayout/>
+    <w:compatSetting w:name="compatibilityMode" w:uri="http://schemas.microsoft.com/office/word" w:val="15"/>
+    <w:compatSetting w:name="overrideTableStyleFontSizeAndJustification" w:uri="http://schemas.microsoft.com/office/word" w:val="1"/>
+    <w:compatSetting w:name="enableOpenTypeFeatures" w:uri="http://schemas.microsoft.com/office/word" w:val="1"/>
+    <w:compatSetting w:name="doNotFlipMirrorIndents" w:uri="http://schemas.microsoft.com/office/word" w:val="1"/>
+    <w:compatSetting w:name="differentiateMultirowTableHeaders" w:uri="http://schemas.microsoft.com/office/word" w:val="1"/>
+    <w:compatSetting w:name="useWord2013TrackBottomHyphenation" w:uri="http://schemas.microsoft.com/office/word" w:val="0"/>
+  </w:compat>
+  <w:rsids>
+    <w:rsidRoot w:val="008E7BB7"/>
+    <w:rsid w:val="003030AF"/>
+    <w:rsid w:val="005A2E6A"/>
+    <w:rsid w:val="008E7BB7"/>
+    <w:rsid w:val="00E0250B"/>
+  </w:rsids>
+  <m:mathPr>
+    <m:mathFont m:val="Cambria Math"/>
+    <m:brkBin m:val="before"/>
+    <m:brkBinSub m:val="--"/>
+    <m:smallFrac m:val="0"/>
+    <m:dispDef/>
+    <m:lMargin m:val="0"/>
+    <m:rMargin m:val="0"/>
+    <m:defJc m:val="centerGroup"/>
+    <m:wrapIndent m:val="1440"/>
+    <m:intLim m:val="subSup"/>
+    <m:naryLim m:val="undOvr"/>
+  </m:mathPr>
+  <w:themeFontLang w:val="en-US" w:eastAsia="ja-JP"/>
+  <w:clrSchemeMapping w:bg1="light1" w:t1="dark1" w:bg2="light2" w:t2="dark2" w:accent1="accent1" w:accent2="accent2" w:accent3="accent3" w:accent4="accent4" w:accent5="accent5" w:accent6="accent6" w:hyperlink="hyperlink" w:followedHyperlink="followedHyperlink"/>
+  <w:decimalSymbol w:val="."/>
+  <w:listSeparator w:val=","/>
+  <w15:chartTrackingRefBased/>
+</w:settings>
+</file>
+
+<file path=word/glossary/styles.xml><?xml version="1.0" encoding="utf-8"?>
+<w:styles xmlns:mc="http://schemas.openxmlformats.org/markup-compatibility/2006" xmlns:r="http://schemas.openxmlformats.org/officeDocument/2006/relationships" xmlns:w="http://schemas.openxmlformats.org/wordprocessingml/2006/main" xmlns:w14="http://schemas.microsoft.com/office/word/2010/wordml" xmlns:w15="http://schemas.microsoft.com/office/word/2012/wordml" xmlns:w16cex="http://schemas.microsoft.com/office/word/2018/wordml/cex" xmlns:w16cid="http://schemas.microsoft.com/office/word/2016/wordml/cid" xmlns:w16="http://schemas.microsoft.com/office/word/2018/wordml" xmlns:w16sdtdh="http://schemas.microsoft.com/office/word/2020/wordml/sdtdatahash" xmlns:w16se="http://schemas.microsoft.com/office/word/2015/wordml/symex" mc:Ignorable="w14 w15 w16se w16cid w16 w16cex w16sdtdh">
+  <w:docDefaults>
+    <w:rPrDefault>
+      <w:rPr>
+        <w:rFonts w:asciiTheme="minorHAnsi" w:eastAsiaTheme="minorEastAsia" w:hAnsiTheme="minorHAnsi" w:cstheme="minorBidi"/>
+        <w:sz w:val="22"/>
+        <w:szCs w:val="22"/>
+        <w:lang w:val="en-US" w:eastAsia="ja-JP" w:bidi="ar-SA"/>
+      </w:rPr>
+    </w:rPrDefault>
+    <w:pPrDefault>
+      <w:pPr>
+        <w:spacing w:after="160" w:line="259" w:lineRule="auto"/>
+      </w:pPr>
+    </w:pPrDefault>
+  </w:docDefaults>
+  <w:latentStyles w:defLockedState="0" w:defUIPriority="99" w:defSemiHidden="0" w:defUnhideWhenUsed="0" w:defQFormat="0" w:count="376">
+    <w:lsdException w:name="Normal" w:uiPriority="0" w:qFormat="1"/>
+    <w:lsdException w:name="heading 1" w:uiPriority="9" w:qFormat="1"/>
+    <w:lsdException w:name="heading 2" w:semiHidden="1" w:uiPriority="9" w:unhideWhenUsed="1" w:qFormat="1"/>
+    <w:lsdException w:name="heading 3" w:semiHidden="1" w:uiPriority="9" w:unhideWhenUsed="1" w:qFormat="1"/>
+    <w:lsdException w:name="heading 4" w:semiHidden="1" w:uiPriority="9" w:unhideWhenUsed="1" w:qFormat="1"/>
+    <w:lsdException w:name="heading 5" w:semiHidden="1" w:uiPriority="9" w:unhideWhenUsed="1" w:qFormat="1"/>
+    <w:lsdException w:name="heading 6" w:semiHidden="1" w:uiPriority="9" w:unhideWhenUsed="1" w:qFormat="1"/>
+    <w:lsdException w:name="heading 7" w:semiHidden="1" w:uiPriority="9" w:unhideWhenUsed="1" w:qFormat="1"/>
+    <w:lsdException w:name="heading 8" w:semiHidden="1" w:uiPriority="9" w:unhideWhenUsed="1" w:qFormat="1"/>
+    <w:lsdException w:name="heading 9" w:semiHidden="1" w:uiPriority="9" w:unhideWhenUsed="1" w:qFormat="1"/>
+    <w:lsdException w:name="index 1" w:semiHidden="1" w:unhideWhenUsed="1"/>
+    <w:lsdException w:name="index 2" w:semiHidden="1" w:unhideWhenUsed="1"/>
+    <w:lsdException w:name="index 3" w:semiHidden="1" w:unhideWhenUsed="1"/>
+    <w:lsdException w:name="index 4" w:semiHidden="1" w:unhideWhenUsed="1"/>
+    <w:lsdException w:name="index 5" w:semiHidden="1" w:unhideWhenUsed="1"/>
+    <w:lsdException w:name="index 6" w:semiHidden="1" w:unhideWhenUsed="1"/>
+    <w:lsdException w:name="index 7" w:semiHidden="1" w:unhideWhenUsed="1"/>
+    <w:lsdException w:name="index 8" w:semiHidden="1" w:unhideWhenUsed="1"/>
+    <w:lsdException w:name="index 9" w:semiHidden="1" w:unhideWhenUsed="1"/>
+    <w:lsdException w:name="toc 1" w:semiHidden="1" w:uiPriority="39" w:unhideWhenUsed="1"/>
+    <w:lsdException w:name="toc 2" w:semiHidden="1" w:uiPriority="39" w:unhideWhenUsed="1"/>
+    <w:lsdException w:name="toc 3" w:semiHidden="1" w:uiPriority="39" w:unhideWhenUsed="1"/>
+    <w:lsdException w:name="toc 4" w:semiHidden="1" w:uiPriority="39" w:unhideWhenUsed="1"/>
+    <w:lsdException w:name="toc 5" w:semiHidden="1" w:uiPriority="39" w:unhideWhenUsed="1"/>
+    <w:lsdException w:name="toc 6" w:semiHidden="1" w:uiPriority="39" w:unhideWhenUsed="1"/>
+    <w:lsdException w:name="toc 7" w:semiHidden="1" w:uiPriority="39" w:unhideWhenUsed="1"/>
+    <w:lsdException w:name="toc 8" w:semiHidden="1" w:uiPriority="39" w:unhideWhenUsed="1"/>
+    <w:lsdException w:name="toc 9" w:semiHidden="1" w:uiPriority="39" w:unhideWhenUsed="1"/>
+    <w:lsdException w:name="Normal Indent" w:semiHidden="1" w:unhideWhenUsed="1"/>
+    <w:lsdException w:name="footnote text" w:semiHidden="1" w:unhideWhenUsed="1"/>
+    <w:lsdException w:name="annotation text" w:semiHidden="1" w:unhideWhenUsed="1"/>
+    <w:lsdException w:name="header" w:semiHidden="1" w:unhideWhenUsed="1"/>
+    <w:lsdException w:name="footer" w:semiHidden="1" w:unhideWhenUsed="1"/>
+    <w:lsdException w:name="index heading" w:semiHidden="1" w:unhideWhenUsed="1"/>
+    <w:lsdException w:name="caption" w:semiHidden="1" w:uiPriority="35" w:unhideWhenUsed="1" w:qFormat="1"/>
+    <w:lsdException w:name="table of figures" w:semiHidden="1" w:unhideWhenUsed="1"/>
+    <w:lsdException w:name="envelope address" w:semiHidden="1" w:unhideWhenUsed="1"/>
+    <w:lsdException w:name="envelope return" w:semiHidden="1" w:unhideWhenUsed="1"/>
+    <w:lsdException w:name="footnote reference" w:semiHidden="1" w:unhideWhenUsed="1"/>
+    <w:lsdException w:name="annotation reference" w:semiHidden="1" w:unhideWhenUsed="1"/>
+    <w:lsdException w:name="line number" w:semiHidden="1" w:unhideWhenUsed="1"/>
+    <w:lsdException w:name="page number" w:semiHidden="1" w:unhideWhenUsed="1"/>
+    <w:lsdException w:name="endnote reference" w:semiHidden="1" w:unhideWhenUsed="1"/>
+    <w:lsdException w:name="endnote text" w:semiHidden="1" w:unhideWhenUsed="1"/>
+    <w:lsdException w:name="table of authorities" w:semiHidden="1" w:unhideWhenUsed="1"/>
+    <w:lsdException w:name="macro" w:semiHidden="1" w:unhideWhenUsed="1"/>
+    <w:lsdException w:name="toa heading" w:semiHidden="1" w:unhideWhenUsed="1"/>
+    <w:lsdException w:name="List" w:semiHidden="1" w:unhideWhenUsed="1"/>
+    <w:lsdException w:name="List Bullet" w:semiHidden="1" w:unhideWhenUsed="1"/>
+    <w:lsdException w:name="List Number" w:semiHidden="1" w:unhideWhenUsed="1"/>
+    <w:lsdException w:name="List 2" w:semiHidden="1" w:unhideWhenUsed="1"/>
+    <w:lsdException w:name="List 3" w:semiHidden="1" w:unhideWhenUsed="1"/>
+    <w:lsdException w:name="List 4" w:semiHidden="1" w:unhideWhenUsed="1"/>
+    <w:lsdException w:name="List 5" w:semiHidden="1" w:unhideWhenUsed="1"/>
+    <w:lsdException w:name="List Bullet 2" w:semiHidden="1" w:unhideWhenUsed="1"/>
+    <w:lsdException w:name="List Bullet 3" w:semiHidden="1" w:unhideWhenUsed="1"/>
+    <w:lsdException w:name="List Bullet 4" w:semiHidden="1" w:unhideWhenUsed="1"/>
+    <w:lsdException w:name="List Bullet 5" w:semiHidden="1" w:unhideWhenUsed="1"/>
+    <w:lsdException w:name="List Number 2" w:semiHidden="1" w:unhideWhenUsed="1"/>
+    <w:lsdException w:name="List Number 3" w:semiHidden="1" w:unhideWhenUsed="1"/>
+    <w:lsdException w:name="List Number 4" w:semiHidden="1" w:unhideWhenUsed="1"/>
+    <w:lsdException w:name="List Number 5" w:semiHidden="1" w:unhideWhenUsed="1"/>
+    <w:lsdException w:name="Title" w:uiPriority="10" w:qFormat="1"/>
+    <w:lsdException w:name="Closing" w:semiHidden="1" w:unhideWhenUsed="1"/>
+    <w:lsdException w:name="Signature" w:semiHidden="1" w:unhideWhenUsed="1"/>
+    <w:lsdException w:name="Default Paragraph Font" w:semiHidden="1" w:uiPriority="1" w:unhideWhenUsed="1"/>
+    <w:lsdException w:name="Body Text" w:semiHidden="1" w:unhideWhenUsed="1"/>
+    <w:lsdException w:name="Body Text Indent" w:semiHidden="1" w:unhideWhenUsed="1"/>
+    <w:lsdException w:name="List Continue" w:semiHidden="1" w:unhideWhenUsed="1"/>
+    <w:lsdException w:name="List Continue 2" w:semiHidden="1" w:unhideWhenUsed="1"/>
+    <w:lsdException w:name="List Continue 3" w:semiHidden="1" w:unhideWhenUsed="1"/>
+    <w:lsdException w:name="List Continue 4" w:semiHidden="1" w:unhideWhenUsed="1"/>
+    <w:lsdException w:name="List Continue 5" w:semiHidden="1" w:unhideWhenUsed="1"/>
+    <w:lsdException w:name="Message Header" w:semiHidden="1" w:unhideWhenUsed="1"/>
+    <w:lsdException w:name="Subtitle" w:uiPriority="11" w:qFormat="1"/>
+    <w:lsdException w:name="Salutation" w:semiHidden="1" w:unhideWhenUsed="1"/>
+    <w:lsdException w:name="Date" w:semiHidden="1" w:unhideWhenUsed="1"/>
+    <w:lsdException w:name="Body Text First Indent" w:semiHidden="1" w:unhideWhenUsed="1"/>
+    <w:lsdException w:name="Body Text First Indent 2" w:semiHidden="1" w:unhideWhenUsed="1"/>
+    <w:lsdException w:name="Note Heading" w:semiHidden="1" w:unhideWhenUsed="1"/>
+    <w:lsdException w:name="Body Text 2" w:semiHidden="1" w:unhideWhenUsed="1"/>
+    <w:lsdException w:name="Body Text 3" w:semiHidden="1" w:unhideWhenUsed="1"/>
+    <w:lsdException w:name="Body Text Indent 2" w:semiHidden="1" w:unhideWhenUsed="1"/>
+    <w:lsdException w:name="Body Text Indent 3" w:semiHidden="1" w:unhideWhenUsed="1"/>
+    <w:lsdException w:name="Block Text" w:semiHidden="1" w:unhideWhenUsed="1"/>
+    <w:lsdException w:name="Hyperlink" w:semiHidden="1" w:unhideWhenUsed="1"/>
+    <w:lsdException w:name="FollowedHyperlink" w:semiHidden="1" w:unhideWhenUsed="1"/>
+    <w:lsdException w:name="Strong" w:uiPriority="22" w:qFormat="1"/>
+    <w:lsdException w:name="Emphasis" w:uiPriority="20" w:qFormat="1"/>
+    <w:lsdException w:name="Document Map" w:semiHidden="1" w:unhideWhenUsed="1"/>
+    <w:lsdException w:name="Plain Text" w:semiHidden="1" w:unhideWhenUsed="1"/>
+    <w:lsdException w:name="E-mail Signature" w:semiHidden="1" w:unhideWhenUsed="1"/>
+    <w:lsdException w:name="HTML Top of Form" w:semiHidden="1" w:unhideWhenUsed="1"/>
+    <w:lsdException w:name="HTML Bottom of Form" w:semiHidden="1" w:unhideWhenUsed="1"/>
+    <w:lsdException w:name="Normal (Web)" w:semiHidden="1" w:unhideWhenUsed="1"/>
+    <w:lsdException w:name="HTML Acronym" w:semiHidden="1" w:unhideWhenUsed="1"/>
+    <w:lsdException w:name="HTML Address" w:semiHidden="1" w:unhideWhenUsed="1"/>
+    <w:lsdException w:name="HTML Cite" w:semiHidden="1" w:unhideWhenUsed="1"/>
+    <w:lsdException w:name="HTML Code" w:semiHidden="1" w:unhideWhenUsed="1"/>
+    <w:lsdException w:name="HTML Definition" w:semiHidden="1" w:unhideWhenUsed="1"/>
+    <w:lsdException w:name="HTML Keyboard" w:semiHidden="1" w:unhideWhenUsed="1"/>
+    <w:lsdException w:name="HTML Preformatted" w:semiHidden="1" w:unhideWhenUsed="1"/>
+    <w:lsdException w:name="HTML Sample" w:semiHidden="1" w:unhideWhenUsed="1"/>
+    <w:lsdException w:name="HTML Typewriter" w:semiHidden="1" w:unhideWhenUsed="1"/>
+    <w:lsdException w:name="HTML Variable" w:semiHidden="1" w:unhideWhenUsed="1"/>
+    <w:lsdException w:name="Normal Table" w:semiHidden="1" w:unhideWhenUsed="1"/>
+    <w:lsdException w:name="annotation subject" w:semiHidden="1" w:unhideWhenUsed="1"/>
+    <w:lsdException w:name="No List" w:semiHidden="1" w:unhideWhenUsed="1"/>
+    <w:lsdException w:name="Outline List 1" w:semiHidden="1" w:unhideWhenUsed="1"/>
+    <w:lsdException w:name="Outline List 2" w:semiHidden="1" w:unhideWhenUsed="1"/>
+    <w:lsdException w:name="Outline List 3" w:semiHidden="1" w:unhideWhenUsed="1"/>
+    <w:lsdException w:name="Table Simple 1" w:semiHidden="1" w:unhideWhenUsed="1"/>
+    <w:lsdException w:name="Table Simple 2" w:semiHidden="1" w:unhideWhenUsed="1"/>
+    <w:lsdException w:name="Table Simple 3" w:semiHidden="1" w:unhideWhenUsed="1"/>
+    <w:lsdException w:name="Table Classic 1" w:semiHidden="1" w:unhideWhenUsed="1"/>
+    <w:lsdException w:name="Table Classic 2" w:semiHidden="1" w:unhideWhenUsed="1"/>
+    <w:lsdException w:name="Table Classic 3" w:semiHidden="1" w:unhideWhenUsed="1"/>
+    <w:lsdException w:name="Table Classic 4" w:semiHidden="1" w:unhideWhenUsed="1"/>
+    <w:lsdException w:name="Table Colorful 1" w:semiHidden="1" w:unhideWhenUsed="1"/>
+    <w:lsdException w:name="Table Colorful 2" w:semiHidden="1" w:unhideWhenUsed="1"/>
+    <w:lsdException w:name="Table Colorful 3" w:semiHidden="1" w:unhideWhenUsed="1"/>
+    <w:lsdException w:name="Table Columns 1" w:semiHidden="1" w:unhideWhenUsed="1"/>
+    <w:lsdException w:name="Table Columns 2" w:semiHidden="1" w:unhideWhenUsed="1"/>
+    <w:lsdException w:name="Table Columns 3" w:semiHidden="1" w:unhideWhenUsed="1"/>
+    <w:lsdException w:name="Table Columns 4" w:semiHidden="1" w:unhideWhenUsed="1"/>
+    <w:lsdException w:name="Table Columns 5" w:semiHidden="1" w:unhideWhenUsed="1"/>
+    <w:lsdException w:name="Table Grid 1" w:semiHidden="1" w:unhideWhenUsed="1"/>
+    <w:lsdException w:name="Table Grid 2" w:semiHidden="1" w:unhideWhenUsed="1"/>
+    <w:lsdException w:name="Table Grid 3" w:semiHidden="1" w:unhideWhenUsed="1"/>
+    <w:lsdException w:name="Table Grid 4" w:semiHidden="1" w:unhideWhenUsed="1"/>
+    <w:lsdException w:name="Table Grid 5" w:semiHidden="1" w:unhideWhenUsed="1"/>
+    <w:lsdException w:name="Table Grid 6" w:semiHidden="1" w:unhideWhenUsed="1"/>
+    <w:lsdException w:name="Table Grid 7" w:semiHidden="1" w:unhideWhenUsed="1"/>
+    <w:lsdException w:name="Table Grid 8" w:semiHidden="1" w:unhideWhenUsed="1"/>
+    <w:lsdException w:name="Table List 1" w:semiHidden="1" w:unhideWhenUsed="1"/>
+    <w:lsdException w:name="Table List 2" w:semiHidden="1" w:unhideWhenUsed="1"/>
+    <w:lsdException w:name="Table List 3" w:semiHidden="1" w:unhideWhenUsed="1"/>
+    <w:lsdException w:name="Table List 4" w:semiHidden="1" w:unhideWhenUsed="1"/>
+    <w:lsdException w:name="Table List 5" w:semiHidden="1" w:unhideWhenUsed="1"/>
+    <w:lsdException w:name="Table List 6" w:semiHidden="1" w:unhideWhenUsed="1"/>
+    <w:lsdException w:name="Table List 7" w:semiHidden="1" w:unhideWhenUsed="1"/>
+    <w:lsdException w:name="Table List 8" w:semiHidden="1" w:unhideWhenUsed="1"/>
+    <w:lsdException w:name="Table 3D effects 1" w:semiHidden="1" w:unhideWhenUsed="1"/>
+    <w:lsdException w:name="Table 3D effects 2" w:semiHidden="1" w:unhideWhenUsed="1"/>
+    <w:lsdException w:name="Table 3D effects 3" w:semiHidden="1" w:unhideWhenUsed="1"/>
+    <w:lsdException w:name="Table Contemporary" w:semiHidden="1" w:unhideWhenUsed="1"/>
+    <w:lsdException w:name="Table Elegant" w:semiHidden="1" w:unhideWhenUsed="1"/>
+    <w:lsdException w:name="Table Professional" w:semiHidden="1" w:unhideWhenUsed="1"/>
+    <w:lsdException w:name="Table Subtle 1" w:semiHidden="1" w:unhideWhenUsed="1"/>
+    <w:lsdException w:name="Table Subtle 2" w:semiHidden="1" w:unhideWhenUsed="1"/>
+    <w:lsdException w:name="Table Web 1" w:semiHidden="1" w:unhideWhenUsed="1"/>
+    <w:lsdException w:name="Table Web 2" w:semiHidden="1" w:unhideWhenUsed="1"/>
+    <w:lsdException w:name="Table Web 3" w:semiHidden="1" w:unhideWhenUsed="1"/>
+    <w:lsdException w:name="Balloon Text" w:semiHidden="1" w:unhideWhenUsed="1"/>
+    <w:lsdException w:name="Table Grid" w:uiPriority="39"/>
+    <w:lsdException w:name="Table Theme" w:semiHidden="1" w:unhideWhenUsed="1"/>
+    <w:lsdException w:name="Placeholder Text" w:semiHidden="1"/>
+    <w:lsdException w:name="No Spacing" w:uiPriority="1" w:qFormat="1"/>
+    <w:lsdException w:name="Light Shading" w:uiPriority="60"/>
+    <w:lsdException w:name="Light List" w:uiPriority="61"/>
+    <w:lsdException w:name="Light Grid" w:uiPriority="62"/>
+    <w:lsdException w:name="Medium Shading 1" w:uiPriority="63"/>
+    <w:lsdException w:name="Medium Shading 2" w:uiPriority="64"/>
+    <w:lsdException w:name="Medium List 1" w:uiPriority="65"/>
+    <w:lsdException w:name="Medium List 2" w:uiPriority="66"/>
+    <w:lsdException w:name="Medium Grid 1" w:uiPriority="67"/>
+    <w:lsdException w:name="Medium Grid 2" w:uiPriority="68"/>
+    <w:lsdException w:name="Medium Grid 3" w:uiPriority="69"/>
+    <w:lsdException w:name="Dark List" w:uiPriority="70"/>
+    <w:lsdException w:name="Colorful Shading" w:uiPriority="71"/>
+    <w:lsdException w:name="Colorful List" w:uiPriority="72"/>
+    <w:lsdException w:name="Colorful Grid" w:uiPriority="73"/>
+    <w:lsdException w:name="Light Shading Accent 1" w:uiPriority="60"/>
+    <w:lsdException w:name="Light List Accent 1" w:uiPriority="61"/>
+    <w:lsdException w:name="Light Grid Accent 1" w:uiPriority="62"/>
+    <w:lsdException w:name="Medium Shading 1 Accent 1" w:uiPriority="63"/>
+    <w:lsdException w:name="Medium Shading 2 Accent 1" w:uiPriority="64"/>
+    <w:lsdException w:name="Medium List 1 Accent 1" w:uiPriority="65"/>
+    <w:lsdException w:name="Revision" w:semiHidden="1"/>
+    <w:lsdException w:name="List Paragraph" w:uiPriority="34" w:qFormat="1"/>
+    <w:lsdException w:name="Quote" w:uiPriority="29" w:qFormat="1"/>
+    <w:lsdException w:name="Intense Quote" w:uiPriority="30" w:qFormat="1"/>
+    <w:lsdException w:name="Medium List 2 Accent 1" w:uiPriority="66"/>
+    <w:lsdException w:name="Medium Grid 1 Accent 1" w:uiPriority="67"/>
+    <w:lsdException w:name="Medium Grid 2 Accent 1" w:uiPriority="68"/>
+    <w:lsdException w:name="Medium Grid 3 Accent 1" w:uiPriority="69"/>
+    <w:lsdException w:name="Dark List Accent 1" w:uiPriority="70"/>
+    <w:lsdException w:name="Colorful Shading Accent 1" w:uiPriority="71"/>
+    <w:lsdException w:name="Colorful List Accent 1" w:uiPriority="72"/>
+    <w:lsdException w:name="Colorful Grid Accent 1" w:uiPriority="73"/>
+    <w:lsdException w:name="Light Shading Accent 2" w:uiPriority="60"/>
+    <w:lsdException w:name="Light List Accent 2" w:uiPriority="61"/>
+    <w:lsdException w:name="Light Grid Accent 2" w:uiPriority="62"/>
+    <w:lsdException w:name="Medium Shading 1 Accent 2" w:uiPriority="63"/>
+    <w:lsdException w:name="Medium Shading 2 Accent 2" w:uiPriority="64"/>
+    <w:lsdException w:name="Medium List 1 Accent 2" w:uiPriority="65"/>
+    <w:lsdException w:name="Medium List 2 Accent 2" w:uiPriority="66"/>
+    <w:lsdException w:name="Medium Grid 1 Accent 2" w:uiPriority="67"/>
+    <w:lsdException w:name="Medium Grid 2 Accent 2" w:uiPriority="68"/>
+    <w:lsdException w:name="Medium Grid 3 Accent 2" w:uiPriority="69"/>
+    <w:lsdException w:name="Dark List Accent 2" w:uiPriority="70"/>
+    <w:lsdException w:name="Colorful Shading Accent 2" w:uiPriority="71"/>
+    <w:lsdException w:name="Colorful List Accent 2" w:uiPriority="72"/>
+    <w:lsdException w:name="Colorful Grid Accent 2" w:uiPriority="73"/>
+    <w:lsdException w:name="Light Shading Accent 3" w:uiPriority="60"/>
+    <w:lsdException w:name="Light List Accent 3" w:uiPriority="61"/>
+    <w:lsdException w:name="Light Grid Accent 3" w:uiPriority="62"/>
+    <w:lsdException w:name="Medium Shading 1 Accent 3" w:uiPriority="63"/>
+    <w:lsdException w:name="Medium Shading 2 Accent 3" w:uiPriority="64"/>
+    <w:lsdException w:name="Medium List 1 Accent 3" w:uiPriority="65"/>
+    <w:lsdException w:name="Medium List 2 Accent 3" w:uiPriority="66"/>
+    <w:lsdException w:name="Medium Grid 1 Accent 3" w:uiPriority="67"/>
+    <w:lsdException w:name="Medium Grid 2 Accent 3" w:uiPriority="68"/>
+    <w:lsdException w:name="Medium Grid 3 Accent 3" w:uiPriority="69"/>
+    <w:lsdException w:name="Dark List Accent 3" w:uiPriority="70"/>
+    <w:lsdException w:name="Colorful Shading Accent 3" w:uiPriority="71"/>
+    <w:lsdException w:name="Colorful List Accent 3" w:uiPriority="72"/>
+    <w:lsdException w:name="Colorful Grid Accent 3" w:uiPriority="73"/>
+    <w:lsdException w:name="Light Shading Accent 4" w:uiPriority="60"/>
+    <w:lsdException w:name="Light List Accent 4" w:uiPriority="61"/>
+    <w:lsdException w:name="Light Grid Accent 4" w:uiPriority="62"/>
+    <w:lsdException w:name="Medium Shading 1 Accent 4" w:uiPriority="63"/>
+    <w:lsdException w:name="Medium Shading 2 Accent 4" w:uiPriority="64"/>
+    <w:lsdException w:name="Medium List 1 Accent 4" w:uiPriority="65"/>
+    <w:lsdException w:name="Medium List 2 Accent 4" w:uiPriority="66"/>
+    <w:lsdException w:name="Medium Grid 1 Accent 4" w:uiPriority="67"/>
+    <w:lsdException w:name="Medium Grid 2 Accent 4" w:uiPriority="68"/>
+    <w:lsdException w:name="Medium Grid 3 Accent 4" w:uiPriority="69"/>
+    <w:lsdException w:name="Dark List Accent 4" w:uiPriority="70"/>
+    <w:lsdException w:name="Colorful Shading Accent 4" w:uiPriority="71"/>
+    <w:lsdException w:name="Colorful List Accent 4" w:uiPriority="72"/>
+    <w:lsdException w:name="Colorful Grid Accent 4" w:uiPriority="73"/>
+    <w:lsdException w:name="Light Shading Accent 5" w:uiPriority="60"/>
+    <w:lsdException w:name="Light List Accent 5" w:uiPriority="61"/>
+    <w:lsdException w:name="Light Grid Accent 5" w:uiPriority="62"/>
+    <w:lsdException w:name="Medium Shading 1 Accent 5" w:uiPriority="63"/>
+    <w:lsdException w:name="Medium Shading 2 Accent 5" w:uiPriority="64"/>
+    <w:lsdException w:name="Medium List 1 Accent 5" w:uiPriority="65"/>
+    <w:lsdException w:name="Medium List 2 Accent 5" w:uiPriority="66"/>
+    <w:lsdException w:name="Medium Grid 1 Accent 5" w:uiPriority="67"/>
+    <w:lsdException w:name="Medium Grid 2 Accent 5" w:uiPriority="68"/>
+    <w:lsdException w:name="Medium Grid 3 Accent 5" w:uiPriority="69"/>
+    <w:lsdException w:name="Dark List Accent 5" w:uiPriority="70"/>
+    <w:lsdException w:name="Colorful Shading Accent 5" w:uiPriority="71"/>
+    <w:lsdException w:name="Colorful List Accent 5" w:uiPriority="72"/>
+    <w:lsdException w:name="Colorful Grid Accent 5" w:uiPriority="73"/>
+    <w:lsdException w:name="Light Shading Accent 6" w:uiPriority="60"/>
+    <w:lsdException w:name="Light List Accent 6" w:uiPriority="61"/>
+    <w:lsdException w:name="Light Grid Accent 6" w:uiPriority="62"/>
+    <w:lsdException w:name="Medium Shading 1 Accent 6" w:uiPriority="63"/>
+    <w:lsdException w:name="Medium Shading 2 Accent 6" w:uiPriority="64"/>
+    <w:lsdException w:name="Medium List 1 Accent 6" w:uiPriority="65"/>
+    <w:lsdException w:name="Medium List 2 Accent 6" w:uiPriority="66"/>
+    <w:lsdException w:name="Medium Grid 1 Accent 6" w:uiPriority="67"/>
+    <w:lsdException w:name="Medium Grid 2 Accent 6" w:uiPriority="68"/>
+    <w:lsdException w:name="Medium Grid 3 Accent 6" w:uiPriority="69"/>
+    <w:lsdException w:name="Dark List Accent 6" w:uiPriority="70"/>
+    <w:lsdException w:name="Colorful Shading Accent 6" w:uiPriority="71"/>
+    <w:lsdException w:name="Colorful List Accent 6" w:uiPriority="72"/>
+    <w:lsdException w:name="Colorful Grid Accent 6" w:uiPriority="73"/>
+    <w:lsdException w:name="Subtle Emphasis" w:uiPriority="19" w:qFormat="1"/>
+    <w:lsdException w:name="Intense Emphasis" w:uiPriority="21" w:qFormat="1"/>
+    <w:lsdException w:name="Subtle Reference" w:uiPriority="31" w:qFormat="1"/>
+    <w:lsdException w:name="Intense Reference" w:uiPriority="32" w:qFormat="1"/>
+    <w:lsdException w:name="Book Title" w:uiPriority="33" w:qFormat="1"/>
+    <w:lsdException w:name="Bibliography" w:semiHidden="1" w:uiPriority="37" w:unhideWhenUsed="1"/>
+    <w:lsdException w:name="TOC Heading" w:semiHidden="1" w:uiPriority="39" w:unhideWhenUsed="1" w:qFormat="1"/>
+    <w:lsdException w:name="Plain Table 1" w:uiPriority="41"/>
+    <w:lsdException w:name="Plain Table 2" w:uiPriority="42"/>
+    <w:lsdException w:name="Plain Table 3" w:uiPriority="43"/>
+    <w:lsdException w:name="Plain Table 4" w:uiPriority="44"/>
+    <w:lsdException w:name="Plain Table 5" w:uiPriority="45"/>
+    <w:lsdException w:name="Grid Table Light" w:uiPriority="40"/>
+    <w:lsdException w:name="Grid Table 1 Light" w:uiPriority="46"/>
+    <w:lsdException w:name="Grid Table 2" w:uiPriority="47"/>
+    <w:lsdException w:name="Grid Table 3" w:uiPriority="48"/>
+    <w:lsdException w:name="Grid Table 4" w:uiPriority="49"/>
+    <w:lsdException w:name="Grid Table 5 Dark" w:uiPriority="50"/>
+    <w:lsdException w:name="Grid Table 6 Colorful" w:uiPriority="51"/>
+    <w:lsdException w:name="Grid Table 7 Colorful" w:uiPriority="52"/>
+    <w:lsdException w:name="Grid Table 1 Light Accent 1" w:uiPriority="46"/>
+    <w:lsdException w:name="Grid Table 2 Accent 1" w:uiPriority="47"/>
+    <w:lsdException w:name="Grid Table 3 Accent 1" w:uiPriority="48"/>
+    <w:lsdException w:name="Grid Table 4 Accent 1" w:uiPriority="49"/>
+    <w:lsdException w:name="Grid Table 5 Dark Accent 1" w:uiPriority="50"/>
+    <w:lsdException w:name="Grid Table 6 Colorful Accent 1" w:uiPriority="51"/>
+    <w:lsdException w:name="Grid Table 7 Colorful Accent 1" w:uiPriority="52"/>
+    <w:lsdException w:name="Grid Table 1 Light Accent 2" w:uiPriority="46"/>
+    <w:lsdException w:name="Grid Table 2 Accent 2" w:uiPriority="47"/>
+    <w:lsdException w:name="Grid Table 3 Accent 2" w:uiPriority="48"/>
+    <w:lsdException w:name="Grid Table 4 Accent 2" w:uiPriority="49"/>
+    <w:lsdException w:name="Grid Table 5 Dark Accent 2" w:uiPriority="50"/>
+    <w:lsdException w:name="Grid Table 6 Colorful Accent 2" w:uiPriority="51"/>
+    <w:lsdException w:name="Grid Table 7 Colorful Accent 2" w:uiPriority="52"/>
+    <w:lsdException w:name="Grid Table 1 Light Accent 3" w:uiPriority="46"/>
+    <w:lsdException w:name="Grid Table 2 Accent 3" w:uiPriority="47"/>
+    <w:lsdException w:name="Grid Table 3 Accent 3" w:uiPriority="48"/>
+    <w:lsdException w:name="Grid Table 4 Accent 3" w:uiPriority="49"/>
+    <w:lsdException w:name="Grid Table 5 Dark Accent 3" w:uiPriority="50"/>
+    <w:lsdException w:name="Grid Table 6 Colorful Accent 3" w:uiPriority="51"/>
+    <w:lsdException w:name="Grid Table 7 Colorful Accent 3" w:uiPriority="52"/>
+    <w:lsdException w:name="Grid Table 1 Light Accent 4" w:uiPriority="46"/>
+    <w:lsdException w:name="Grid Table 2 Accent 4" w:uiPriority="47"/>
+    <w:lsdException w:name="Grid Table 3 Accent 4" w:uiPriority="48"/>
+    <w:lsdException w:name="Grid Table 4 Accent 4" w:uiPriority="49"/>
+    <w:lsdException w:name="Grid Table 5 Dark Accent 4" w:uiPriority="50"/>
+    <w:lsdException w:name="Grid Table 6 Colorful Accent 4" w:uiPriority="51"/>
+    <w:lsdException w:name="Grid Table 7 Colorful Accent 4" w:uiPriority="52"/>
+    <w:lsdException w:name="Grid Table 1 Light Accent 5" w:uiPriority="46"/>
+    <w:lsdException w:name="Grid Table 2 Accent 5" w:uiPriority="47"/>
+    <w:lsdException w:name="Grid Table 3 Accent 5" w:uiPriority="48"/>
+    <w:lsdException w:name="Grid Table 4 Accent 5" w:uiPriority="49"/>
+    <w:lsdException w:name="Grid Table 5 Dark Accent 5" w:uiPriority="50"/>
+    <w:lsdException w:name="Grid Table 6 Colorful Accent 5" w:uiPriority="51"/>
+    <w:lsdException w:name="Grid Table 7 Colorful Accent 5" w:uiPriority="52"/>
+    <w:lsdException w:name="Grid Table 1 Light Accent 6" w:uiPriority="46"/>
+    <w:lsdException w:name="Grid Table 2 Accent 6" w:uiPriority="47"/>
+    <w:lsdException w:name="Grid Table 3 Accent 6" w:uiPriority="48"/>
+    <w:lsdException w:name="Grid Table 4 Accent 6" w:uiPriority="49"/>
+    <w:lsdException w:name="Grid Table 5 Dark Accent 6" w:uiPriority="50"/>
+    <w:lsdException w:name="Grid Table 6 Colorful Accent 6" w:uiPriority="51"/>
+    <w:lsdException w:name="Grid Table 7 Colorful Accent 6" w:uiPriority="52"/>
+    <w:lsdException w:name="List Table 1 Light" w:uiPriority="46"/>
+    <w:lsdException w:name="List Table 2" w:uiPriority="47"/>
+    <w:lsdException w:name="List Table 3" w:uiPriority="48"/>
+    <w:lsdException w:name="List Table 4" w:uiPriority="49"/>
+    <w:lsdException w:name="List Table 5 Dark" w:uiPriority="50"/>
+    <w:lsdException w:name="List Table 6 Colorful" w:uiPriority="51"/>
+    <w:lsdException w:name="List Table 7 Colorful" w:uiPriority="52"/>
+    <w:lsdException w:name="List Table 1 Light Accent 1" w:uiPriority="46"/>
+    <w:lsdException w:name="List Table 2 Accent 1" w:uiPriority="47"/>
+    <w:lsdException w:name="List Table 3 Accent 1" w:uiPriority="48"/>
+    <w:lsdException w:name="List Table 4 Accent 1" w:uiPriority="49"/>
+    <w:lsdException w:name="List Table 5 Dark Accent 1" w:uiPriority="50"/>
+    <w:lsdException w:name="List Table 6 Colorful Accent 1" w:uiPriority="51"/>
+    <w:lsdException w:name="List Table 7 Colorful Accent 1" w:uiPriority="52"/>
+    <w:lsdException w:name="List Table 1 Light Accent 2" w:uiPriority="46"/>
+    <w:lsdException w:name="List Table 2 Accent 2" w:uiPriority="47"/>
+    <w:lsdException w:name="List Table 3 Accent 2" w:uiPriority="48"/>
+    <w:lsdException w:name="List Table 4 Accent 2" w:uiPriority="49"/>
+    <w:lsdException w:name="List Table 5 Dark Accent 2" w:uiPriority="50"/>
+    <w:lsdException w:name="List Table 6 Colorful Accent 2" w:uiPriority="51"/>
+    <w:lsdException w:name="List Table 7 Colorful Accent 2" w:uiPriority="52"/>
+    <w:lsdException w:name="List Table 1 Light Accent 3" w:uiPriority="46"/>
+    <w:lsdException w:name="List Table 2 Accent 3" w:uiPriority="47"/>
+    <w:lsdException w:name="List Table 3 Accent 3" w:uiPriority="48"/>
+    <w:lsdException w:name="List Table 4 Accent 3" w:uiPriority="49"/>
+    <w:lsdException w:name="List Table 5 Dark Accent 3" w:uiPriority="50"/>
+    <w:lsdException w:name="List Table 6 Colorful Accent 3" w:uiPriority="51"/>
+    <w:lsdException w:name="List Table 7 Colorful Accent 3" w:uiPriority="52"/>
+    <w:lsdException w:name="List Table 1 Light Accent 4" w:uiPriority="46"/>
+    <w:lsdException w:name="List Table 2 Accent 4" w:uiPriority="47"/>
+    <w:lsdException w:name="List Table 3 Accent 4" w:uiPriority="48"/>
+    <w:lsdException w:name="List Table 4 Accent 4" w:uiPriority="49"/>
+    <w:lsdException w:name="List Table 5 Dark Accent 4" w:uiPriority="50"/>
+    <w:lsdException w:name="List Table 6 Colorful Accent 4" w:uiPriority="51"/>
+    <w:lsdException w:name="List Table 7 Colorful Accent 4" w:uiPriority="52"/>
+    <w:lsdException w:name="List Table 1 Light Accent 5" w:uiPriority="46"/>
+    <w:lsdException w:name="List Table 2 Accent 5" w:uiPriority="47"/>
+    <w:lsdException w:name="List Table 3 Accent 5" w:uiPriority="48"/>
+    <w:lsdException w:name="List Table 4 Accent 5" w:uiPriority="49"/>
+    <w:lsdException w:name="List Table 5 Dark Accent 5" w:uiPriority="50"/>
+    <w:lsdException w:name="List Table 6 Colorful Accent 5" w:uiPriority="51"/>
+    <w:lsdException w:name="List Table 7 Colorful Accent 5" w:uiPriority="52"/>
+    <w:lsdException w:name="List Table 1 Light Accent 6" w:uiPriority="46"/>
+    <w:lsdException w:name="List Table 2 Accent 6" w:uiPriority="47"/>
+    <w:lsdException w:name="List Table 3 Accent 6" w:uiPriority="48"/>
+    <w:lsdException w:name="List Table 4 Accent 6" w:uiPriority="49"/>
+    <w:lsdException w:name="List Table 5 Dark Accent 6" w:uiPriority="50"/>
+    <w:lsdException w:name="List Table 6 Colorful Accent 6" w:uiPriority="51"/>
+    <w:lsdException w:name="List Table 7 Colorful Accent 6" w:uiPriority="52"/>
+    <w:lsdException w:name="Mention" w:semiHidden="1" w:unhideWhenUsed="1"/>
+    <w:lsdException w:name="Smart Hyperlink" w:semiHidden="1" w:unhideWhenUsed="1"/>
+    <w:lsdException w:name="Hashtag" w:semiHidden="1" w:unhideWhenUsed="1"/>
+    <w:lsdException w:name="Unresolved Mention" w:semiHidden="1" w:unhideWhenUsed="1"/>
+    <w:lsdException w:name="Smart Link" w:semiHidden="1" w:unhideWhenUsed="1"/>
+  </w:latentStyles>
+  <w:style w:type="paragraph" w:default="1" w:styleId="Normal">
+    <w:name w:val="Normal"/>
+    <w:qFormat/>
+  </w:style>
+  <w:style w:type="character" w:default="1" w:styleId="Tipodeletrapredefinidodopargrafo">
+    <w:name w:val="Default Paragraph Font"/>
+    <w:uiPriority w:val="1"/>
+    <w:semiHidden/>
+    <w:unhideWhenUsed/>
+  </w:style>
+  <w:style w:type="table" w:default="1" w:styleId="Tabelanormal">
+    <w:name w:val="Normal Table"/>
+    <w:uiPriority w:val="99"/>
+    <w:semiHidden/>
+    <w:unhideWhenUsed/>
+    <w:tblPr>
+      <w:tblInd w:w="0" w:type="dxa"/>
+      <w:tblCellMar>
+        <w:top w:w="0" w:type="dxa"/>
+        <w:left w:w="108" w:type="dxa"/>
+        <w:bottom w:w="0" w:type="dxa"/>
+        <w:right w:w="108" w:type="dxa"/>
+      </w:tblCellMar>
+    </w:tblPr>
+  </w:style>
+  <w:style w:type="numbering" w:default="1" w:styleId="Semlista">
+    <w:name w:val="No List"/>
+    <w:uiPriority w:val="99"/>
+    <w:semiHidden/>
+    <w:unhideWhenUsed/>
+  </w:style>
+  <w:style w:type="paragraph" w:customStyle="1" w:styleId="FAE1EE45A6504339899F1E6ECCF653DE">
+    <w:name w:val="FAE1EE45A6504339899F1E6ECCF653DE"/>
+    <w:rsid w:val="008E7BB7"/>
+  </w:style>
+  <w:style w:type="paragraph" w:customStyle="1" w:styleId="28F9DB1D82244E12B0342135E355727F">
+    <w:name w:val="28F9DB1D82244E12B0342135E355727F"/>
+    <w:rsid w:val="008E7BB7"/>
+  </w:style>
+  <w:style w:type="paragraph" w:customStyle="1" w:styleId="F7163B82F2C14C45AAD2D919A53704B7">
+    <w:name w:val="F7163B82F2C14C45AAD2D919A53704B7"/>
+    <w:rsid w:val="008E7BB7"/>
+  </w:style>
+  <w:style w:type="paragraph" w:customStyle="1" w:styleId="3B74593758FC4F4DB6A45681367FC946">
+    <w:name w:val="3B74593758FC4F4DB6A45681367FC946"/>
+    <w:rsid w:val="008E7BB7"/>
+  </w:style>
+  <w:style w:type="paragraph" w:customStyle="1" w:styleId="CA04AB4326254BD9A716C18EF0A81365">
+    <w:name w:val="CA04AB4326254BD9A716C18EF0A81365"/>
+    <w:rsid w:val="008E7BB7"/>
+  </w:style>
+</w:styles>
+</file>
+
+<file path=word/glossary/webSettings.xml><?xml version="1.0" encoding="utf-8"?>
+<w:webSettings xmlns:mc="http://schemas.openxmlformats.org/markup-compatibility/2006" xmlns:r="http://schemas.openxmlformats.org/officeDocument/2006/relationships" xmlns:w="http://schemas.openxmlformats.org/wordprocessingml/2006/main" xmlns:w14="http://schemas.microsoft.com/office/word/2010/wordml" xmlns:w15="http://schemas.microsoft.com/office/word/2012/wordml" xmlns:w16cex="http://schemas.microsoft.com/office/word/2018/wordml/cex" xmlns:w16cid="http://schemas.microsoft.com/office/word/2016/wordml/cid" xmlns:w16="http://schemas.microsoft.com/office/word/2018/wordml" xmlns:w16sdtdh="http://schemas.microsoft.com/office/word/2020/wordml/sdtdatahash" xmlns:w16se="http://schemas.microsoft.com/office/word/2015/wordml/symex" mc:Ignorable="w14 w15 w16se w16cid w16 w16cex w16sdtdh">
+  <w:optimizeForBrowser/>
+  <w:allowPNG/>
+</w:webSettings>
 </file>
 
 <file path=word/theme/theme1.xml><?xml version="1.0" encoding="utf-8"?>
@@ -735,4 +2228,23 @@
     </a:ext>
   </a:extLst>
 </a:theme>
+</file>
+
+<file path=customXml/item1.xml><?xml version="1.0" encoding="utf-8"?>
+<CoverPageProperties xmlns="http://schemas.microsoft.com/office/2006/coverPageProps">
+  <PublishDate>2022-10-19T00:00:00</PublishDate>
+  <Abstract/>
+  <CompanyAddress/>
+  <CompanyPhone/>
+  <CompanyFax/>
+  <CompanyEmail/>
+</CoverPageProperties>
+</file>
+
+<file path=customXml/itemProps1.xml><?xml version="1.0" encoding="utf-8"?>
+<ds:datastoreItem xmlns:ds="http://schemas.openxmlformats.org/officeDocument/2006/customXml" ds:itemID="{55AF091B-3C7A-41E3-B477-F2FDAA23CFDA}">
+  <ds:schemaRefs>
+    <ds:schemaRef ds:uri="http://schemas.microsoft.com/office/2006/coverPageProps"/>
+  </ds:schemaRefs>
+</ds:datastoreItem>
 </file>
</xml_diff>

<commit_message>
Updated the Data Clumps to Long Methods
</commit_message>
<xml_diff>
--- a/Project/Phase 1/Sprint1/team_member_3/code_smells_element3.docx
+++ b/Project/Phase 1/Sprint1/team_member_3/code_smells_element3.docx
@@ -307,7 +307,7 @@
       </w:pPr>
       <w:r>
         <w:lastRenderedPageBreak/>
-        <w:t>Data Clumps</w:t>
+        <w:t>Long Methods</w:t>
       </w:r>
     </w:p>
     <w:p/>
@@ -515,13 +515,7 @@
         <w:rPr>
           <w:lang w:val="pt-PT"/>
         </w:rPr>
-        <w:t>Folder Encontrada: ganttproject\src\main\java\</w:t>
-      </w:r>
-      <w:r>
-        <w:rPr>
-          <w:lang w:val="pt-PT"/>
-        </w:rPr>
-        <w:t>o</w:t>
+        <w:t>Folder Encontrada: ganttproject\src\main\java\o</w:t>
       </w:r>
       <w:r>
         <w:rPr>
@@ -660,25 +654,7 @@
         <w:rPr>
           <w:lang w:val="pt-PT"/>
         </w:rPr>
-        <w:t>rg\</w:t>
-      </w:r>
-      <w:r>
-        <w:rPr>
-          <w:lang w:val="pt-PT"/>
-        </w:rPr>
-        <w:t>ganttProject</w:t>
-      </w:r>
-      <w:r>
-        <w:rPr>
-          <w:lang w:val="pt-PT"/>
-        </w:rPr>
-        <w:t>\</w:t>
-      </w:r>
-      <w:r>
-        <w:rPr>
-          <w:lang w:val="pt-PT"/>
-        </w:rPr>
-        <w:t>WebStartIDClass.java</w:t>
+        <w:t>rg\ganttProject\WebStartIDClass.java</w:t>
       </w:r>
     </w:p>
     <w:p>
@@ -1454,6 +1430,7 @@
   <w:rsids>
     <w:rsidRoot w:val="008E7BB7"/>
     <w:rsid w:val="003030AF"/>
+    <w:rsid w:val="005731E1"/>
     <w:rsid w:val="005A2E6A"/>
     <w:rsid w:val="008E7BB7"/>
     <w:rsid w:val="00E0250B"/>

</xml_diff>

<commit_message>
Corrigido a Falta de um Path
</commit_message>
<xml_diff>
--- a/Project/Phase 1/Sprint1/team_member_3/code_smells_element3.docx
+++ b/Project/Phase 1/Sprint1/team_member_3/code_smells_element3.docx
@@ -355,10 +355,21 @@
     </w:p>
     <w:p>
       <w:r>
-        <w:t>Folder Encontrada: ganttproject\src\main\java\net\source</w:t>
-      </w:r>
-      <w:r>
-        <w:t>forge\ganttproject\action\edit</w:t>
+        <w:t xml:space="preserve">Folder </w:t>
+      </w:r>
+      <w:proofErr w:type="spellStart"/>
+      <w:r>
+        <w:t>Encontrada</w:t>
+      </w:r>
+      <w:proofErr w:type="spellEnd"/>
+      <w:r>
+        <w:t>: ganttproject\src\main\java\net\source</w:t>
+      </w:r>
+      <w:r>
+        <w:t>forge\ganttproject\</w:t>
+      </w:r>
+      <w:r>
+        <w:t>action\help\HelpMenu.java</w:t>
       </w:r>
     </w:p>
     <w:p>
@@ -367,17 +378,39 @@
           <w:lang w:val="pt-PT"/>
         </w:rPr>
       </w:pPr>
-      <w:r>
-        <w:rPr>
-          <w:lang w:val="pt-PT"/>
-        </w:rPr>
-        <w:t>Rationale: O programa contém vários m</w:t>
-      </w:r>
-      <w:r>
-        <w:rPr>
-          <w:lang w:val="pt-PT"/>
-        </w:rPr>
-        <w:t>étodos como o mostrado acima, onde têm tantos argumentos que ocupam várias linhas para correr um só método eg. Linhas 149-152</w:t>
+      <w:proofErr w:type="spellStart"/>
+      <w:r>
+        <w:rPr>
+          <w:lang w:val="pt-PT"/>
+        </w:rPr>
+        <w:t>Rationale</w:t>
+      </w:r>
+      <w:proofErr w:type="spellEnd"/>
+      <w:r>
+        <w:rPr>
+          <w:lang w:val="pt-PT"/>
+        </w:rPr>
+        <w:t>: O programa contém vários m</w:t>
+      </w:r>
+      <w:r>
+        <w:rPr>
+          <w:lang w:val="pt-PT"/>
+        </w:rPr>
+        <w:t xml:space="preserve">étodos como o mostrado acima, onde têm tantos argumentos que ocupam várias linhas para correr um só método </w:t>
+      </w:r>
+      <w:proofErr w:type="spellStart"/>
+      <w:r>
+        <w:rPr>
+          <w:lang w:val="pt-PT"/>
+        </w:rPr>
+        <w:t>eg</w:t>
+      </w:r>
+      <w:proofErr w:type="spellEnd"/>
+      <w:r>
+        <w:rPr>
+          <w:lang w:val="pt-PT"/>
+        </w:rPr>
+        <w:t>. Linhas 149-152</w:t>
       </w:r>
     </w:p>
     <w:p>
@@ -386,17 +419,53 @@
           <w:lang w:val="pt-PT"/>
         </w:rPr>
       </w:pPr>
-      <w:r>
-        <w:rPr>
-          <w:lang w:val="pt-PT"/>
-        </w:rPr>
-        <w:t xml:space="preserve">Suggestion: </w:t>
-      </w:r>
-      <w:r>
-        <w:rPr>
-          <w:lang w:val="pt-PT"/>
-        </w:rPr>
-        <w:t>Este code smell pode ser r</w:t>
+      <w:proofErr w:type="spellStart"/>
+      <w:r>
+        <w:rPr>
+          <w:lang w:val="pt-PT"/>
+        </w:rPr>
+        <w:t>Suggestion</w:t>
+      </w:r>
+      <w:proofErr w:type="spellEnd"/>
+      <w:r>
+        <w:rPr>
+          <w:lang w:val="pt-PT"/>
+        </w:rPr>
+        <w:t xml:space="preserve">: </w:t>
+      </w:r>
+      <w:r>
+        <w:rPr>
+          <w:lang w:val="pt-PT"/>
+        </w:rPr>
+        <w:t xml:space="preserve">Este </w:t>
+      </w:r>
+      <w:proofErr w:type="spellStart"/>
+      <w:r>
+        <w:rPr>
+          <w:lang w:val="pt-PT"/>
+        </w:rPr>
+        <w:t>code</w:t>
+      </w:r>
+      <w:proofErr w:type="spellEnd"/>
+      <w:r>
+        <w:rPr>
+          <w:lang w:val="pt-PT"/>
+        </w:rPr>
+        <w:t xml:space="preserve"> </w:t>
+      </w:r>
+      <w:proofErr w:type="spellStart"/>
+      <w:r>
+        <w:rPr>
+          <w:lang w:val="pt-PT"/>
+        </w:rPr>
+        <w:t>smell</w:t>
+      </w:r>
+      <w:proofErr w:type="spellEnd"/>
+      <w:r>
+        <w:rPr>
+          <w:lang w:val="pt-PT"/>
+        </w:rPr>
+        <w:t xml:space="preserve"> pode ser r</w:t>
       </w:r>
       <w:r>
         <w:rPr>
@@ -450,6 +519,7 @@
           <w:lang w:val="pt-PT"/>
         </w:rPr>
       </w:pPr>
+      <w:proofErr w:type="spellStart"/>
       <w:r>
         <w:rPr>
           <w:lang w:val="pt-PT"/>
@@ -457,6 +527,7 @@
         <w:lastRenderedPageBreak/>
         <w:t>Comments</w:t>
       </w:r>
+      <w:proofErr w:type="spellEnd"/>
     </w:p>
     <w:p>
       <w:pPr>
@@ -511,17 +582,95 @@
           <w:lang w:val="pt-PT"/>
         </w:rPr>
       </w:pPr>
-      <w:r>
-        <w:rPr>
-          <w:lang w:val="pt-PT"/>
-        </w:rPr>
-        <w:t>Folder Encontrada: ganttproject\src\main\java\o</w:t>
-      </w:r>
-      <w:r>
-        <w:rPr>
-          <w:lang w:val="pt-PT"/>
-        </w:rPr>
-        <w:t>rg\imgscalr\Scalr.java</w:t>
+      <w:proofErr w:type="spellStart"/>
+      <w:r>
+        <w:rPr>
+          <w:lang w:val="pt-PT"/>
+        </w:rPr>
+        <w:t>Folder</w:t>
+      </w:r>
+      <w:proofErr w:type="spellEnd"/>
+      <w:r>
+        <w:rPr>
+          <w:lang w:val="pt-PT"/>
+        </w:rPr>
+        <w:t xml:space="preserve"> Encontrada: </w:t>
+      </w:r>
+      <w:proofErr w:type="spellStart"/>
+      <w:r>
+        <w:rPr>
+          <w:lang w:val="pt-PT"/>
+        </w:rPr>
+        <w:t>ganttproject</w:t>
+      </w:r>
+      <w:proofErr w:type="spellEnd"/>
+      <w:r>
+        <w:rPr>
+          <w:lang w:val="pt-PT"/>
+        </w:rPr>
+        <w:t>\</w:t>
+      </w:r>
+      <w:proofErr w:type="spellStart"/>
+      <w:r>
+        <w:rPr>
+          <w:lang w:val="pt-PT"/>
+        </w:rPr>
+        <w:t>src</w:t>
+      </w:r>
+      <w:proofErr w:type="spellEnd"/>
+      <w:r>
+        <w:rPr>
+          <w:lang w:val="pt-PT"/>
+        </w:rPr>
+        <w:t>\</w:t>
+      </w:r>
+      <w:proofErr w:type="spellStart"/>
+      <w:r>
+        <w:rPr>
+          <w:lang w:val="pt-PT"/>
+        </w:rPr>
+        <w:t>main</w:t>
+      </w:r>
+      <w:proofErr w:type="spellEnd"/>
+      <w:r>
+        <w:rPr>
+          <w:lang w:val="pt-PT"/>
+        </w:rPr>
+        <w:t>\java\</w:t>
+      </w:r>
+      <w:proofErr w:type="spellStart"/>
+      <w:r>
+        <w:rPr>
+          <w:lang w:val="pt-PT"/>
+        </w:rPr>
+        <w:t>o</w:t>
+      </w:r>
+      <w:r>
+        <w:rPr>
+          <w:lang w:val="pt-PT"/>
+        </w:rPr>
+        <w:t>rg</w:t>
+      </w:r>
+      <w:proofErr w:type="spellEnd"/>
+      <w:r>
+        <w:rPr>
+          <w:lang w:val="pt-PT"/>
+        </w:rPr>
+        <w:t>\</w:t>
+      </w:r>
+      <w:proofErr w:type="spellStart"/>
+      <w:r>
+        <w:rPr>
+          <w:lang w:val="pt-PT"/>
+        </w:rPr>
+        <w:t>imgscalr</w:t>
+      </w:r>
+      <w:proofErr w:type="spellEnd"/>
+      <w:r>
+        <w:rPr>
+          <w:lang w:val="pt-PT"/>
+        </w:rPr>
+        <w:t>\Scalr.java</w:t>
       </w:r>
     </w:p>
     <w:p>
@@ -530,11 +679,19 @@
           <w:lang w:val="pt-PT"/>
         </w:rPr>
       </w:pPr>
-      <w:r>
-        <w:rPr>
-          <w:lang w:val="pt-PT"/>
-        </w:rPr>
-        <w:t xml:space="preserve">Rationale: </w:t>
+      <w:proofErr w:type="spellStart"/>
+      <w:r>
+        <w:rPr>
+          <w:lang w:val="pt-PT"/>
+        </w:rPr>
+        <w:t>Rationale</w:t>
+      </w:r>
+      <w:proofErr w:type="spellEnd"/>
+      <w:r>
+        <w:rPr>
+          <w:lang w:val="pt-PT"/>
+        </w:rPr>
+        <w:t xml:space="preserve">: </w:t>
       </w:r>
       <w:r>
         <w:rPr>
@@ -549,11 +706,19 @@
           <w:lang w:val="pt-PT"/>
         </w:rPr>
       </w:pPr>
-      <w:r>
-        <w:rPr>
-          <w:lang w:val="pt-PT"/>
-        </w:rPr>
-        <w:t>Suggestion: Diminuir a explicação</w:t>
+      <w:proofErr w:type="spellStart"/>
+      <w:r>
+        <w:rPr>
+          <w:lang w:val="pt-PT"/>
+        </w:rPr>
+        <w:t>Suggestion</w:t>
+      </w:r>
+      <w:proofErr w:type="spellEnd"/>
+      <w:r>
+        <w:rPr>
+          <w:lang w:val="pt-PT"/>
+        </w:rPr>
+        <w:t>: Diminuir a explicação</w:t>
       </w:r>
       <w:r>
         <w:rPr>
@@ -583,13 +748,29 @@
           <w:lang w:val="pt-PT"/>
         </w:rPr>
       </w:pPr>
+      <w:proofErr w:type="spellStart"/>
       <w:r>
         <w:rPr>
           <w:lang w:val="pt-PT"/>
         </w:rPr>
         <w:lastRenderedPageBreak/>
-        <w:t>Dead Code</w:t>
-      </w:r>
+        <w:t>Dead</w:t>
+      </w:r>
+      <w:proofErr w:type="spellEnd"/>
+      <w:r>
+        <w:rPr>
+          <w:lang w:val="pt-PT"/>
+        </w:rPr>
+        <w:t xml:space="preserve"> </w:t>
+      </w:r>
+      <w:proofErr w:type="spellStart"/>
+      <w:r>
+        <w:rPr>
+          <w:lang w:val="pt-PT"/>
+        </w:rPr>
+        <w:t>Code</w:t>
+      </w:r>
+      <w:proofErr w:type="spellEnd"/>
     </w:p>
     <w:p>
       <w:pPr>
@@ -644,17 +825,95 @@
           <w:lang w:val="pt-PT"/>
         </w:rPr>
       </w:pPr>
-      <w:r>
-        <w:rPr>
-          <w:lang w:val="pt-PT"/>
-        </w:rPr>
-        <w:t>Folder Encontrada: ganttproject\src\main\java\o</w:t>
-      </w:r>
-      <w:r>
-        <w:rPr>
-          <w:lang w:val="pt-PT"/>
-        </w:rPr>
-        <w:t>rg\ganttProject\WebStartIDClass.java</w:t>
+      <w:proofErr w:type="spellStart"/>
+      <w:r>
+        <w:rPr>
+          <w:lang w:val="pt-PT"/>
+        </w:rPr>
+        <w:t>Folder</w:t>
+      </w:r>
+      <w:proofErr w:type="spellEnd"/>
+      <w:r>
+        <w:rPr>
+          <w:lang w:val="pt-PT"/>
+        </w:rPr>
+        <w:t xml:space="preserve"> Encontrada: </w:t>
+      </w:r>
+      <w:proofErr w:type="spellStart"/>
+      <w:r>
+        <w:rPr>
+          <w:lang w:val="pt-PT"/>
+        </w:rPr>
+        <w:t>ganttproject</w:t>
+      </w:r>
+      <w:proofErr w:type="spellEnd"/>
+      <w:r>
+        <w:rPr>
+          <w:lang w:val="pt-PT"/>
+        </w:rPr>
+        <w:t>\</w:t>
+      </w:r>
+      <w:proofErr w:type="spellStart"/>
+      <w:r>
+        <w:rPr>
+          <w:lang w:val="pt-PT"/>
+        </w:rPr>
+        <w:t>src</w:t>
+      </w:r>
+      <w:proofErr w:type="spellEnd"/>
+      <w:r>
+        <w:rPr>
+          <w:lang w:val="pt-PT"/>
+        </w:rPr>
+        <w:t>\</w:t>
+      </w:r>
+      <w:proofErr w:type="spellStart"/>
+      <w:r>
+        <w:rPr>
+          <w:lang w:val="pt-PT"/>
+        </w:rPr>
+        <w:t>main</w:t>
+      </w:r>
+      <w:proofErr w:type="spellEnd"/>
+      <w:r>
+        <w:rPr>
+          <w:lang w:val="pt-PT"/>
+        </w:rPr>
+        <w:t>\java\</w:t>
+      </w:r>
+      <w:proofErr w:type="spellStart"/>
+      <w:r>
+        <w:rPr>
+          <w:lang w:val="pt-PT"/>
+        </w:rPr>
+        <w:t>o</w:t>
+      </w:r>
+      <w:r>
+        <w:rPr>
+          <w:lang w:val="pt-PT"/>
+        </w:rPr>
+        <w:t>rg</w:t>
+      </w:r>
+      <w:proofErr w:type="spellEnd"/>
+      <w:r>
+        <w:rPr>
+          <w:lang w:val="pt-PT"/>
+        </w:rPr>
+        <w:t>\</w:t>
+      </w:r>
+      <w:proofErr w:type="spellStart"/>
+      <w:r>
+        <w:rPr>
+          <w:lang w:val="pt-PT"/>
+        </w:rPr>
+        <w:t>ganttProject</w:t>
+      </w:r>
+      <w:proofErr w:type="spellEnd"/>
+      <w:r>
+        <w:rPr>
+          <w:lang w:val="pt-PT"/>
+        </w:rPr>
+        <w:t>\WebStartIDClass.java</w:t>
       </w:r>
     </w:p>
     <w:p>
@@ -663,11 +922,19 @@
           <w:lang w:val="pt-PT"/>
         </w:rPr>
       </w:pPr>
-      <w:r>
-        <w:rPr>
-          <w:lang w:val="pt-PT"/>
-        </w:rPr>
-        <w:t>Rationale:</w:t>
+      <w:proofErr w:type="spellStart"/>
+      <w:r>
+        <w:rPr>
+          <w:lang w:val="pt-PT"/>
+        </w:rPr>
+        <w:t>Rationale</w:t>
+      </w:r>
+      <w:proofErr w:type="spellEnd"/>
+      <w:r>
+        <w:rPr>
+          <w:lang w:val="pt-PT"/>
+        </w:rPr>
+        <w:t>:</w:t>
       </w:r>
       <w:r>
         <w:rPr>
@@ -682,11 +949,19 @@
           <w:lang w:val="pt-PT"/>
         </w:rPr>
       </w:pPr>
-      <w:r>
-        <w:rPr>
-          <w:lang w:val="pt-PT"/>
-        </w:rPr>
-        <w:t>Suggestion: Apagar a classe</w:t>
+      <w:proofErr w:type="spellStart"/>
+      <w:r>
+        <w:rPr>
+          <w:lang w:val="pt-PT"/>
+        </w:rPr>
+        <w:t>Suggestion</w:t>
+      </w:r>
+      <w:proofErr w:type="spellEnd"/>
+      <w:r>
+        <w:rPr>
+          <w:lang w:val="pt-PT"/>
+        </w:rPr>
+        <w:t>: Apagar a classe</w:t>
       </w:r>
     </w:p>
     <w:p>
@@ -1432,6 +1707,7 @@
     <w:rsid w:val="003030AF"/>
     <w:rsid w:val="005731E1"/>
     <w:rsid w:val="005A2E6A"/>
+    <w:rsid w:val="007F0968"/>
     <w:rsid w:val="008E7BB7"/>
     <w:rsid w:val="00E0250B"/>
   </w:rsids>

</xml_diff>